<commit_message>
Update - more infos for special rooms
</commit_message>
<xml_diff>
--- a/ProjectProposalTemplate.docx
+++ b/ProjectProposalTemplate.docx
@@ -434,7 +434,7 @@
               <w:rPr>
                 <w:noProof/>
               </w:rPr>
-              <w:t>09/27/2019</w:t>
+              <w:t>09/30/2019</w:t>
             </w:r>
             <w:r>
               <w:fldChar w:fldCharType="end"/>
@@ -2092,361 +2092,6 @@
     </w:tbl>
     <w:p>
       <w:pPr>
-        <w:pStyle w:val="V-Modell-XTProduktbeispieleberschrift"/>
-      </w:pPr>
-      <w:r>
-        <w:t>Test Listing</w:t>
-      </w:r>
-    </w:p>
-    <w:p>
-      <w:pPr>
-        <w:pStyle w:val="V-Modell-XTStandard"/>
-      </w:pPr>
-      <w:r>
-        <w:t>The following table shows an overview of all tests – both self-tests as well as tests by inde-pended quality assurance – for the present document.</w:t>
-      </w:r>
-    </w:p>
-    <w:p/>
-    <w:tbl>
-      <w:tblPr>
-        <w:tblW w:w="9072" w:type="dxa"/>
-        <w:tblLayout w:type="fixed"/>
-        <w:tblCellMar>
-          <w:left w:w="10" w:type="dxa"/>
-          <w:right w:w="10" w:type="dxa"/>
-        </w:tblCellMar>
-        <w:tblLook w:val="0000" w:firstRow="0" w:lastRow="0" w:firstColumn="0" w:lastColumn="0" w:noHBand="0" w:noVBand="0"/>
-      </w:tblPr>
-      <w:tblGrid>
-        <w:gridCol w:w="1141"/>
-        <w:gridCol w:w="1321"/>
-        <w:gridCol w:w="3901"/>
-        <w:gridCol w:w="1083"/>
-        <w:gridCol w:w="1626"/>
-      </w:tblGrid>
-      <w:tr>
-        <w:trPr>
-          <w:cantSplit/>
-        </w:trPr>
-        <w:tc>
-          <w:tcPr>
-            <w:tcW w:w="1141" w:type="dxa"/>
-            <w:tcBorders>
-              <w:top w:val="single" w:sz="2" w:space="0" w:color="000000"/>
-              <w:left w:val="single" w:sz="2" w:space="0" w:color="000000"/>
-              <w:bottom w:val="single" w:sz="2" w:space="0" w:color="000000"/>
-            </w:tcBorders>
-            <w:shd w:val="clear" w:color="auto" w:fill="CCCCCC"/>
-            <w:tcMar>
-              <w:top w:w="57" w:type="dxa"/>
-              <w:left w:w="57" w:type="dxa"/>
-              <w:bottom w:w="28" w:type="dxa"/>
-              <w:right w:w="57" w:type="dxa"/>
-            </w:tcMar>
-            <w:vAlign w:val="center"/>
-          </w:tcPr>
-          <w:p>
-            <w:pPr>
-              <w:pStyle w:val="TableContents"/>
-              <w:jc w:val="center"/>
-              <w:rPr>
-                <w:b/>
-                <w:bCs/>
-                <w:sz w:val="20"/>
-                <w:szCs w:val="20"/>
-              </w:rPr>
-            </w:pPr>
-            <w:r>
-              <w:rPr>
-                <w:b/>
-                <w:bCs/>
-                <w:sz w:val="20"/>
-                <w:szCs w:val="20"/>
-              </w:rPr>
-              <w:t>Date</w:t>
-            </w:r>
-          </w:p>
-        </w:tc>
-        <w:tc>
-          <w:tcPr>
-            <w:tcW w:w="1321" w:type="dxa"/>
-            <w:tcBorders>
-              <w:top w:val="single" w:sz="2" w:space="0" w:color="000000"/>
-              <w:left w:val="single" w:sz="2" w:space="0" w:color="000000"/>
-              <w:bottom w:val="single" w:sz="2" w:space="0" w:color="000000"/>
-            </w:tcBorders>
-            <w:shd w:val="clear" w:color="auto" w:fill="CCCCCC"/>
-            <w:tcMar>
-              <w:top w:w="57" w:type="dxa"/>
-              <w:left w:w="57" w:type="dxa"/>
-              <w:bottom w:w="28" w:type="dxa"/>
-              <w:right w:w="57" w:type="dxa"/>
-            </w:tcMar>
-            <w:vAlign w:val="center"/>
-          </w:tcPr>
-          <w:p>
-            <w:pPr>
-              <w:pStyle w:val="TableContents"/>
-              <w:jc w:val="center"/>
-            </w:pPr>
-            <w:r>
-              <w:rPr>
-                <w:rStyle w:val="V-Modell-XTInstruction"/>
-                <w:b/>
-                <w:bCs/>
-                <w:color w:val="auto"/>
-                <w:sz w:val="20"/>
-                <w:szCs w:val="20"/>
-              </w:rPr>
-              <w:t>Tested Version</w:t>
-            </w:r>
-          </w:p>
-        </w:tc>
-        <w:tc>
-          <w:tcPr>
-            <w:tcW w:w="3901" w:type="dxa"/>
-            <w:tcBorders>
-              <w:top w:val="single" w:sz="2" w:space="0" w:color="000000"/>
-              <w:left w:val="single" w:sz="2" w:space="0" w:color="000000"/>
-              <w:bottom w:val="single" w:sz="2" w:space="0" w:color="000000"/>
-            </w:tcBorders>
-            <w:shd w:val="clear" w:color="auto" w:fill="CCCCCC"/>
-            <w:tcMar>
-              <w:top w:w="57" w:type="dxa"/>
-              <w:left w:w="57" w:type="dxa"/>
-              <w:bottom w:w="28" w:type="dxa"/>
-              <w:right w:w="57" w:type="dxa"/>
-            </w:tcMar>
-            <w:vAlign w:val="center"/>
-          </w:tcPr>
-          <w:p>
-            <w:pPr>
-              <w:pStyle w:val="TableContents"/>
-              <w:jc w:val="center"/>
-              <w:rPr>
-                <w:b/>
-                <w:bCs/>
-                <w:sz w:val="20"/>
-                <w:szCs w:val="20"/>
-              </w:rPr>
-            </w:pPr>
-            <w:r>
-              <w:rPr>
-                <w:b/>
-                <w:bCs/>
-                <w:sz w:val="20"/>
-                <w:szCs w:val="20"/>
-              </w:rPr>
-              <w:t>Notes</w:t>
-            </w:r>
-          </w:p>
-        </w:tc>
-        <w:tc>
-          <w:tcPr>
-            <w:tcW w:w="1083" w:type="dxa"/>
-            <w:tcBorders>
-              <w:top w:val="single" w:sz="2" w:space="0" w:color="000000"/>
-              <w:left w:val="single" w:sz="2" w:space="0" w:color="000000"/>
-              <w:bottom w:val="single" w:sz="2" w:space="0" w:color="000000"/>
-            </w:tcBorders>
-            <w:shd w:val="clear" w:color="auto" w:fill="CCCCCC"/>
-            <w:tcMar>
-              <w:top w:w="57" w:type="dxa"/>
-              <w:left w:w="57" w:type="dxa"/>
-              <w:bottom w:w="28" w:type="dxa"/>
-              <w:right w:w="57" w:type="dxa"/>
-            </w:tcMar>
-            <w:vAlign w:val="center"/>
-          </w:tcPr>
-          <w:p>
-            <w:pPr>
-              <w:pStyle w:val="TableContents"/>
-              <w:jc w:val="center"/>
-              <w:rPr>
-                <w:b/>
-                <w:bCs/>
-                <w:sz w:val="20"/>
-                <w:szCs w:val="20"/>
-              </w:rPr>
-            </w:pPr>
-            <w:r>
-              <w:rPr>
-                <w:b/>
-                <w:bCs/>
-                <w:sz w:val="20"/>
-                <w:szCs w:val="20"/>
-              </w:rPr>
-              <w:t>Inspector</w:t>
-            </w:r>
-          </w:p>
-        </w:tc>
-        <w:tc>
-          <w:tcPr>
-            <w:tcW w:w="1626" w:type="dxa"/>
-            <w:tcBorders>
-              <w:top w:val="single" w:sz="2" w:space="0" w:color="000000"/>
-              <w:left w:val="single" w:sz="2" w:space="0" w:color="000000"/>
-              <w:bottom w:val="single" w:sz="2" w:space="0" w:color="000000"/>
-              <w:right w:val="single" w:sz="2" w:space="0" w:color="000000"/>
-            </w:tcBorders>
-            <w:shd w:val="clear" w:color="auto" w:fill="CCCCCC"/>
-            <w:tcMar>
-              <w:top w:w="57" w:type="dxa"/>
-              <w:left w:w="57" w:type="dxa"/>
-              <w:bottom w:w="28" w:type="dxa"/>
-              <w:right w:w="57" w:type="dxa"/>
-            </w:tcMar>
-            <w:vAlign w:val="center"/>
-          </w:tcPr>
-          <w:p>
-            <w:pPr>
-              <w:pStyle w:val="TableContents"/>
-              <w:jc w:val="center"/>
-              <w:rPr>
-                <w:b/>
-                <w:bCs/>
-                <w:sz w:val="20"/>
-                <w:szCs w:val="20"/>
-              </w:rPr>
-            </w:pPr>
-            <w:r>
-              <w:rPr>
-                <w:b/>
-                <w:bCs/>
-                <w:sz w:val="20"/>
-                <w:szCs w:val="20"/>
-              </w:rPr>
-              <w:t>New Product Status</w:t>
-            </w:r>
-          </w:p>
-        </w:tc>
-      </w:tr>
-      <w:tr>
-        <w:trPr>
-          <w:cantSplit/>
-        </w:trPr>
-        <w:tc>
-          <w:tcPr>
-            <w:tcW w:w="1141" w:type="dxa"/>
-            <w:tcBorders>
-              <w:left w:val="single" w:sz="2" w:space="0" w:color="000000"/>
-              <w:bottom w:val="single" w:sz="2" w:space="0" w:color="000000"/>
-            </w:tcBorders>
-            <w:shd w:val="clear" w:color="auto" w:fill="auto"/>
-            <w:tcMar>
-              <w:top w:w="57" w:type="dxa"/>
-              <w:left w:w="57" w:type="dxa"/>
-              <w:bottom w:w="28" w:type="dxa"/>
-              <w:right w:w="57" w:type="dxa"/>
-            </w:tcMar>
-            <w:vAlign w:val="center"/>
-          </w:tcPr>
-          <w:p>
-            <w:pPr>
-              <w:pStyle w:val="TableContents"/>
-              <w:rPr>
-                <w:b/>
-                <w:bCs/>
-                <w:sz w:val="20"/>
-                <w:szCs w:val="20"/>
-              </w:rPr>
-            </w:pPr>
-          </w:p>
-        </w:tc>
-        <w:tc>
-          <w:tcPr>
-            <w:tcW w:w="1321" w:type="dxa"/>
-            <w:tcBorders>
-              <w:left w:val="single" w:sz="2" w:space="0" w:color="000000"/>
-              <w:bottom w:val="single" w:sz="2" w:space="0" w:color="000000"/>
-            </w:tcBorders>
-            <w:shd w:val="clear" w:color="auto" w:fill="auto"/>
-            <w:tcMar>
-              <w:top w:w="57" w:type="dxa"/>
-              <w:left w:w="57" w:type="dxa"/>
-              <w:bottom w:w="28" w:type="dxa"/>
-              <w:right w:w="57" w:type="dxa"/>
-            </w:tcMar>
-            <w:vAlign w:val="center"/>
-          </w:tcPr>
-          <w:p>
-            <w:pPr>
-              <w:pStyle w:val="TableContents"/>
-            </w:pPr>
-          </w:p>
-        </w:tc>
-        <w:tc>
-          <w:tcPr>
-            <w:tcW w:w="3901" w:type="dxa"/>
-            <w:tcBorders>
-              <w:left w:val="single" w:sz="2" w:space="0" w:color="000000"/>
-              <w:bottom w:val="single" w:sz="2" w:space="0" w:color="000000"/>
-            </w:tcBorders>
-            <w:shd w:val="clear" w:color="auto" w:fill="auto"/>
-            <w:tcMar>
-              <w:top w:w="57" w:type="dxa"/>
-              <w:left w:w="57" w:type="dxa"/>
-              <w:bottom w:w="28" w:type="dxa"/>
-              <w:right w:w="57" w:type="dxa"/>
-            </w:tcMar>
-            <w:vAlign w:val="center"/>
-          </w:tcPr>
-          <w:p>
-            <w:pPr>
-              <w:pStyle w:val="TableContents"/>
-            </w:pPr>
-          </w:p>
-        </w:tc>
-        <w:tc>
-          <w:tcPr>
-            <w:tcW w:w="1083" w:type="dxa"/>
-            <w:tcBorders>
-              <w:left w:val="single" w:sz="2" w:space="0" w:color="000000"/>
-              <w:bottom w:val="single" w:sz="2" w:space="0" w:color="000000"/>
-            </w:tcBorders>
-            <w:shd w:val="clear" w:color="auto" w:fill="auto"/>
-            <w:tcMar>
-              <w:top w:w="57" w:type="dxa"/>
-              <w:left w:w="57" w:type="dxa"/>
-              <w:bottom w:w="28" w:type="dxa"/>
-              <w:right w:w="57" w:type="dxa"/>
-            </w:tcMar>
-            <w:vAlign w:val="center"/>
-          </w:tcPr>
-          <w:p>
-            <w:pPr>
-              <w:pStyle w:val="TableContents"/>
-            </w:pPr>
-          </w:p>
-        </w:tc>
-        <w:tc>
-          <w:tcPr>
-            <w:tcW w:w="1626" w:type="dxa"/>
-            <w:tcBorders>
-              <w:left w:val="single" w:sz="2" w:space="0" w:color="000000"/>
-              <w:bottom w:val="single" w:sz="2" w:space="0" w:color="000000"/>
-              <w:right w:val="single" w:sz="2" w:space="0" w:color="000000"/>
-            </w:tcBorders>
-            <w:shd w:val="clear" w:color="auto" w:fill="auto"/>
-            <w:tcMar>
-              <w:top w:w="57" w:type="dxa"/>
-              <w:left w:w="57" w:type="dxa"/>
-              <w:bottom w:w="28" w:type="dxa"/>
-              <w:right w:w="57" w:type="dxa"/>
-            </w:tcMar>
-            <w:vAlign w:val="center"/>
-          </w:tcPr>
-          <w:p>
-            <w:pPr>
-              <w:pStyle w:val="TableContents"/>
-            </w:pPr>
-          </w:p>
-        </w:tc>
-      </w:tr>
-    </w:tbl>
-    <w:p/>
-    <w:p>
-      <w:pPr>
         <w:pStyle w:val="ContentsHeading"/>
         <w:pageBreakBefore/>
         <w:tabs>
@@ -2626,102 +2271,6 @@
       </w:r>
     </w:p>
     <w:p>
-      <w:pPr>
-        <w:pStyle w:val="Contents1"/>
-        <w:rPr>
-          <w:sz w:val="24"/>
-          <w:szCs w:val="28"/>
-        </w:rPr>
-      </w:pPr>
-      <w:r>
-        <w:rPr>
-          <w:sz w:val="24"/>
-          <w:szCs w:val="28"/>
-        </w:rPr>
-        <w:t>7   Economic Efficiency</w:t>
-      </w:r>
-      <w:r>
-        <w:rPr>
-          <w:sz w:val="24"/>
-          <w:szCs w:val="28"/>
-        </w:rPr>
-        <w:tab/>
-        <w:t>10</w:t>
-      </w:r>
-    </w:p>
-    <w:p>
-      <w:pPr>
-        <w:pStyle w:val="Contents1"/>
-        <w:rPr>
-          <w:sz w:val="24"/>
-          <w:szCs w:val="28"/>
-        </w:rPr>
-      </w:pPr>
-      <w:r>
-        <w:rPr>
-          <w:sz w:val="24"/>
-          <w:szCs w:val="28"/>
-        </w:rPr>
-        <w:t>8   List of Abbreviations</w:t>
-      </w:r>
-      <w:r>
-        <w:rPr>
-          <w:sz w:val="24"/>
-          <w:szCs w:val="28"/>
-        </w:rPr>
-        <w:tab/>
-        <w:t>11</w:t>
-      </w:r>
-    </w:p>
-    <w:p>
-      <w:pPr>
-        <w:pStyle w:val="Contents1"/>
-        <w:rPr>
-          <w:sz w:val="24"/>
-          <w:szCs w:val="28"/>
-        </w:rPr>
-      </w:pPr>
-      <w:r>
-        <w:rPr>
-          <w:sz w:val="24"/>
-          <w:szCs w:val="28"/>
-        </w:rPr>
-        <w:t>9   List of Literature</w:t>
-      </w:r>
-      <w:r>
-        <w:rPr>
-          <w:sz w:val="24"/>
-          <w:szCs w:val="28"/>
-        </w:rPr>
-        <w:tab/>
-        <w:t>12</w:t>
-      </w:r>
-    </w:p>
-    <w:p>
-      <w:pPr>
-        <w:pStyle w:val="Contents1"/>
-        <w:rPr>
-          <w:sz w:val="24"/>
-          <w:szCs w:val="28"/>
-        </w:rPr>
-      </w:pPr>
-      <w:r>
-        <w:rPr>
-          <w:sz w:val="24"/>
-          <w:szCs w:val="28"/>
-        </w:rPr>
-        <w:t>10 List of Figures</w:t>
-      </w:r>
-      <w:r>
-        <w:rPr>
-          <w:sz w:val="24"/>
-          <w:szCs w:val="28"/>
-        </w:rPr>
-        <w:tab/>
-        <w:t>13</w:t>
-      </w:r>
-    </w:p>
-    <w:p>
       <w:r>
         <w:fldChar w:fldCharType="end"/>
       </w:r>
@@ -2773,7 +2322,21 @@
           <w:sz w:val="24"/>
           <w:szCs w:val="28"/>
         </w:rPr>
-        <w:t>The higher technical college in Leonding (Upper Austria) is a very good school with four departments: informatics, media technology, medicine technology and electronics. Our school has over 1000 pupils and over 100 teachers.</w:t>
+        <w:t xml:space="preserve">The higher technical college in Leonding (Upper Austria) is a very good </w:t>
+      </w:r>
+      <w:r>
+        <w:rPr>
+          <w:sz w:val="24"/>
+          <w:szCs w:val="28"/>
+        </w:rPr>
+        <w:t xml:space="preserve">high </w:t>
+      </w:r>
+      <w:r>
+        <w:rPr>
+          <w:sz w:val="24"/>
+          <w:szCs w:val="28"/>
+        </w:rPr>
+        <w:t>school with four departments: informatics, media technology, medicine technology and electronics. Our school has over 1000 pupils and over 100 teachers.</w:t>
       </w:r>
     </w:p>
     <w:p>
@@ -2807,7 +2370,42 @@
           <w:sz w:val="24"/>
           <w:szCs w:val="28"/>
         </w:rPr>
-        <w:t xml:space="preserve">It is also very important to be up to date with new technologies that can be used in buildings and can let our school look more modern, especially during open-door days for new pupils and people interested in our school. </w:t>
+        <w:t>It is also very important to be up to date with new technologies that can be used in buildings</w:t>
+      </w:r>
+      <w:r>
+        <w:rPr>
+          <w:sz w:val="24"/>
+          <w:szCs w:val="28"/>
+        </w:rPr>
+        <w:t xml:space="preserve">, </w:t>
+      </w:r>
+      <w:r>
+        <w:rPr>
+          <w:sz w:val="24"/>
+          <w:szCs w:val="28"/>
+        </w:rPr>
+        <w:t>can let our school look more modern</w:t>
+      </w:r>
+      <w:r>
+        <w:rPr>
+          <w:sz w:val="24"/>
+          <w:szCs w:val="28"/>
+        </w:rPr>
+        <w:t xml:space="preserve"> and can let people find rooms ea</w:t>
+      </w:r>
+      <w:r>
+        <w:rPr>
+          <w:sz w:val="24"/>
+          <w:szCs w:val="28"/>
+        </w:rPr>
+        <w:t>sier</w:t>
+      </w:r>
+      <w:r>
+        <w:rPr>
+          <w:sz w:val="24"/>
+          <w:szCs w:val="28"/>
+        </w:rPr>
+        <w:t xml:space="preserve">, especially during open-door days for new pupils and people interested in our school. </w:t>
       </w:r>
     </w:p>
     <w:p>
@@ -3204,8 +2802,6 @@
         </w:rPr>
         <w:t>s</w:t>
       </w:r>
-      <w:bookmarkStart w:id="0" w:name="_GoBack"/>
-      <w:bookmarkEnd w:id="0"/>
       <w:r>
         <w:rPr>
           <w:color w:val="000000"/>
@@ -3216,7 +2812,19 @@
         <w:rPr>
           <w:color w:val="000000"/>
         </w:rPr>
-        <w:t xml:space="preserve"> Each room is tagged by a piece of paper telling different information, depending on the room type.</w:t>
+        <w:t xml:space="preserve"> Each room is tagged by a </w:t>
+      </w:r>
+      <w:r>
+        <w:rPr>
+          <w:color w:val="000000"/>
+        </w:rPr>
+        <w:t>sheet</w:t>
+      </w:r>
+      <w:r>
+        <w:rPr>
+          <w:color w:val="000000"/>
+        </w:rPr>
+        <w:t xml:space="preserve"> of paper telling different information, depending on the room type.</w:t>
       </w:r>
     </w:p>
     <w:p>
@@ -3519,6 +3127,12 @@
           <w:color w:val="000000"/>
         </w:rPr>
       </w:pPr>
+      <w:r>
+        <w:rPr>
+          <w:color w:val="000000"/>
+        </w:rPr>
+        <w:t>Last but not least, our school organizes different bigger events like the open-doors’ day or the FIT (Firmeninformationstag). These events require a special signing for more than one room. Visitors like companies and pupils interested in our school can’t find easily the rooms they’re looking for.</w:t>
+      </w:r>
     </w:p>
     <w:p>
       <w:pPr>
@@ -3528,11 +3142,32 @@
           <w:color w:val="000000"/>
         </w:rPr>
       </w:pPr>
-      <w:r>
-        <w:rPr>
-          <w:color w:val="000000"/>
-        </w:rPr>
-        <w:t xml:space="preserve">All these rooms don’t have a concrete signage showing which events are </w:t>
+    </w:p>
+    <w:p>
+      <w:pPr>
+        <w:pStyle w:val="V-Modell-XTTextbody"/>
+        <w:spacing w:line="276" w:lineRule="auto"/>
+        <w:rPr>
+          <w:color w:val="000000"/>
+        </w:rPr>
+      </w:pPr>
+      <w:r>
+        <w:rPr>
+          <w:color w:val="000000"/>
+        </w:rPr>
+        <w:t xml:space="preserve">All these rooms </w:t>
+      </w:r>
+      <w:r>
+        <w:rPr>
+          <w:color w:val="000000"/>
+        </w:rPr>
+        <w:t xml:space="preserve">and events </w:t>
+      </w:r>
+      <w:r>
+        <w:rPr>
+          <w:color w:val="000000"/>
+        </w:rPr>
+        <w:t xml:space="preserve">don’t have a concrete signage showing which events are </w:t>
       </w:r>
       <w:r>
         <w:rPr>
@@ -3592,7 +3227,13 @@
         <w:rPr>
           <w:color w:val="000000"/>
         </w:rPr>
-        <w:t xml:space="preserve">is very time-consuming and knocking at all the computer rooms’ door to see if the room is occupied is pretty </w:t>
+        <w:t>is very time-consuming and knocking at all the computer rooms’ door to see if the room is occupied is pretty</w:t>
+      </w:r>
+      <w:r>
+        <w:rPr>
+          <w:color w:val="000000"/>
+        </w:rPr>
+        <w:t xml:space="preserve"> </w:t>
       </w:r>
       <w:r>
         <w:rPr>
@@ -3826,34 +3467,6 @@
     <w:p>
       <w:pPr>
         <w:pStyle w:val="V-Modell-XTTextbody"/>
-        <w:numPr>
-          <w:ilvl w:val="0"/>
-          <w:numId w:val="11"/>
-        </w:numPr>
-        <w:rPr>
-          <w:color w:val="000000"/>
-        </w:rPr>
-      </w:pPr>
-      <w:r>
-        <w:rPr>
-          <w:color w:val="000000"/>
-        </w:rPr>
-        <w:t>TypeScript</w:t>
-      </w:r>
-    </w:p>
-    <w:p>
-      <w:pPr>
-        <w:pStyle w:val="V-Modell-XTTextbody"/>
-        <w:ind w:left="720"/>
-        <w:rPr>
-          <w:color w:val="000000"/>
-        </w:rPr>
-      </w:pPr>
-    </w:p>
-    <w:p>
-      <w:pPr>
-        <w:pStyle w:val="V-Modell-XTTextbody"/>
-        <w:ind w:left="720"/>
         <w:rPr>
           <w:color w:val="000000"/>
         </w:rPr>
@@ -3908,7 +3521,7 @@
         <w:rPr>
           <w:color w:val="000000"/>
         </w:rPr>
-        <w:t>Visual Studio Code for Angular and TypeScript</w:t>
+        <w:t>Visual Studio Code for Angular</w:t>
       </w:r>
     </w:p>
     <w:p>
@@ -3959,15 +3572,6 @@
     <w:p>
       <w:pPr>
         <w:pStyle w:val="V-Modell-XTTextbody"/>
-        <w:ind w:left="720"/>
-        <w:rPr>
-          <w:color w:val="000000"/>
-        </w:rPr>
-      </w:pPr>
-    </w:p>
-    <w:p>
-      <w:pPr>
-        <w:pStyle w:val="V-Modell-XTTextbody"/>
       </w:pPr>
       <w:r>
         <w:rPr>
@@ -4277,7 +3881,21 @@
           <w:sz w:val="24"/>
           <w:szCs w:val="28"/>
         </w:rPr>
-        <w:t xml:space="preserve">the current location of the main class, </w:t>
+        <w:t>the current location of the main class</w:t>
+      </w:r>
+      <w:r>
+        <w:rPr>
+          <w:sz w:val="24"/>
+          <w:szCs w:val="28"/>
+        </w:rPr>
+        <w:t xml:space="preserve"> (if anywhere else)</w:t>
+      </w:r>
+      <w:r>
+        <w:rPr>
+          <w:sz w:val="24"/>
+          <w:szCs w:val="28"/>
+        </w:rPr>
+        <w:t xml:space="preserve">, </w:t>
       </w:r>
     </w:p>
     <w:p>
@@ -4398,7 +4016,35 @@
           <w:sz w:val="24"/>
           <w:szCs w:val="28"/>
         </w:rPr>
-        <w:t>when the class is split it shows the rooms where they currently are.</w:t>
+        <w:t xml:space="preserve">when the class is split it shows the room where </w:t>
+      </w:r>
+      <w:r>
+        <w:rPr>
+          <w:sz w:val="24"/>
+          <w:szCs w:val="28"/>
+        </w:rPr>
+        <w:t>the rest of the class</w:t>
+      </w:r>
+      <w:r>
+        <w:rPr>
+          <w:sz w:val="24"/>
+          <w:szCs w:val="28"/>
+        </w:rPr>
+        <w:t xml:space="preserve"> currently </w:t>
+      </w:r>
+      <w:r>
+        <w:rPr>
+          <w:sz w:val="24"/>
+          <w:szCs w:val="28"/>
+        </w:rPr>
+        <w:t>is</w:t>
+      </w:r>
+      <w:r>
+        <w:rPr>
+          <w:sz w:val="24"/>
+          <w:szCs w:val="28"/>
+        </w:rPr>
+        <w:t>.</w:t>
       </w:r>
     </w:p>
     <w:p>
@@ -4428,6 +4074,14 @@
         </w:rPr>
         <w:t>Special rooms</w:t>
       </w:r>
+      <w:r>
+        <w:rPr>
+          <w:b/>
+          <w:sz w:val="24"/>
+          <w:szCs w:val="28"/>
+        </w:rPr>
+        <w:t xml:space="preserve"> and events</w:t>
+      </w:r>
     </w:p>
     <w:p>
       <w:pPr>
@@ -4451,6 +4105,262 @@
         </w:rPr>
         <w:t>, accompanied by the room’s name (e.g. “Physiksaal”).</w:t>
       </w:r>
+    </w:p>
+    <w:p>
+      <w:pPr>
+        <w:pStyle w:val="Textbody"/>
+        <w:rPr>
+          <w:sz w:val="24"/>
+          <w:szCs w:val="28"/>
+        </w:rPr>
+      </w:pPr>
+      <w:r>
+        <w:rPr>
+          <w:sz w:val="24"/>
+          <w:szCs w:val="28"/>
+        </w:rPr>
+        <w:t xml:space="preserve">There are currently </w:t>
+      </w:r>
+      <w:r>
+        <w:rPr>
+          <w:sz w:val="24"/>
+          <w:szCs w:val="28"/>
+        </w:rPr>
+        <w:t>2</w:t>
+      </w:r>
+      <w:r>
+        <w:rPr>
+          <w:sz w:val="24"/>
+          <w:szCs w:val="28"/>
+        </w:rPr>
+        <w:t xml:space="preserve"> types of special rooms:</w:t>
+      </w:r>
+    </w:p>
+    <w:p>
+      <w:pPr>
+        <w:pStyle w:val="Textbody"/>
+        <w:numPr>
+          <w:ilvl w:val="0"/>
+          <w:numId w:val="19"/>
+        </w:numPr>
+        <w:rPr>
+          <w:sz w:val="24"/>
+          <w:szCs w:val="28"/>
+        </w:rPr>
+      </w:pPr>
+      <w:r>
+        <w:rPr>
+          <w:sz w:val="24"/>
+          <w:szCs w:val="28"/>
+        </w:rPr>
+        <w:t>Physics/Chemistry rooms</w:t>
+      </w:r>
+    </w:p>
+    <w:p>
+      <w:pPr>
+        <w:pStyle w:val="Textbody"/>
+        <w:numPr>
+          <w:ilvl w:val="0"/>
+          <w:numId w:val="19"/>
+        </w:numPr>
+        <w:rPr>
+          <w:sz w:val="24"/>
+          <w:szCs w:val="28"/>
+        </w:rPr>
+      </w:pPr>
+      <w:r>
+        <w:rPr>
+          <w:sz w:val="24"/>
+          <w:szCs w:val="28"/>
+        </w:rPr>
+        <w:t>The m</w:t>
+      </w:r>
+      <w:r>
+        <w:rPr>
+          <w:sz w:val="24"/>
+          <w:szCs w:val="28"/>
+        </w:rPr>
+        <w:t>ultipurpose hall</w:t>
+      </w:r>
+      <w:r>
+        <w:rPr>
+          <w:sz w:val="24"/>
+          <w:szCs w:val="28"/>
+        </w:rPr>
+        <w:t xml:space="preserve"> (room number E26)</w:t>
+      </w:r>
+    </w:p>
+    <w:p>
+      <w:pPr>
+        <w:pStyle w:val="Textbody"/>
+        <w:rPr>
+          <w:sz w:val="24"/>
+          <w:szCs w:val="28"/>
+        </w:rPr>
+      </w:pPr>
+      <w:r>
+        <w:rPr>
+          <w:sz w:val="24"/>
+          <w:szCs w:val="28"/>
+        </w:rPr>
+        <w:t>There are mostly events like presentations, project awards or even the oral final exam taking place. All these events can have the same interface.</w:t>
+      </w:r>
+    </w:p>
+    <w:p>
+      <w:pPr>
+        <w:pStyle w:val="Textbody"/>
+        <w:rPr>
+          <w:sz w:val="24"/>
+          <w:szCs w:val="28"/>
+        </w:rPr>
+      </w:pPr>
+    </w:p>
+    <w:p>
+      <w:pPr>
+        <w:pStyle w:val="Textbody"/>
+        <w:rPr>
+          <w:sz w:val="24"/>
+          <w:szCs w:val="28"/>
+        </w:rPr>
+      </w:pPr>
+      <w:r>
+        <w:rPr>
+          <w:sz w:val="24"/>
+          <w:szCs w:val="28"/>
+        </w:rPr>
+        <w:t xml:space="preserve">Also, there is a variety of </w:t>
+      </w:r>
+      <w:r>
+        <w:rPr>
+          <w:sz w:val="24"/>
+          <w:szCs w:val="28"/>
+        </w:rPr>
+        <w:t xml:space="preserve">other </w:t>
+      </w:r>
+      <w:r>
+        <w:rPr>
+          <w:sz w:val="24"/>
+          <w:szCs w:val="28"/>
+        </w:rPr>
+        <w:t xml:space="preserve">events that </w:t>
+      </w:r>
+      <w:r>
+        <w:rPr>
+          <w:sz w:val="24"/>
+          <w:szCs w:val="28"/>
+        </w:rPr>
+        <w:t>are</w:t>
+      </w:r>
+      <w:r>
+        <w:rPr>
+          <w:sz w:val="24"/>
+          <w:szCs w:val="28"/>
+        </w:rPr>
+        <w:t xml:space="preserve"> </w:t>
+      </w:r>
+      <w:r>
+        <w:rPr>
+          <w:sz w:val="24"/>
+          <w:szCs w:val="28"/>
+        </w:rPr>
+        <w:t>yearly</w:t>
+      </w:r>
+      <w:r>
+        <w:rPr>
+          <w:sz w:val="24"/>
+          <w:szCs w:val="28"/>
+        </w:rPr>
+        <w:t xml:space="preserve"> taking place in our school. The most important events that need a special interface are:</w:t>
+      </w:r>
+    </w:p>
+    <w:p>
+      <w:pPr>
+        <w:pStyle w:val="Textbody"/>
+        <w:numPr>
+          <w:ilvl w:val="0"/>
+          <w:numId w:val="20"/>
+        </w:numPr>
+        <w:rPr>
+          <w:sz w:val="24"/>
+          <w:szCs w:val="28"/>
+        </w:rPr>
+      </w:pPr>
+      <w:r>
+        <w:rPr>
+          <w:sz w:val="24"/>
+          <w:szCs w:val="28"/>
+        </w:rPr>
+        <w:t>Open doors’ day</w:t>
+      </w:r>
+    </w:p>
+    <w:p>
+      <w:pPr>
+        <w:pStyle w:val="Textbody"/>
+        <w:numPr>
+          <w:ilvl w:val="0"/>
+          <w:numId w:val="20"/>
+        </w:numPr>
+        <w:rPr>
+          <w:sz w:val="24"/>
+          <w:szCs w:val="28"/>
+        </w:rPr>
+      </w:pPr>
+      <w:r>
+        <w:rPr>
+          <w:sz w:val="24"/>
+          <w:szCs w:val="28"/>
+        </w:rPr>
+        <w:t>FIT (Firmeninformationstag)</w:t>
+      </w:r>
+    </w:p>
+    <w:p>
+      <w:pPr>
+        <w:pStyle w:val="Textbody"/>
+        <w:rPr>
+          <w:sz w:val="24"/>
+          <w:szCs w:val="28"/>
+        </w:rPr>
+      </w:pPr>
+      <w:r>
+        <w:rPr>
+          <w:sz w:val="24"/>
+          <w:szCs w:val="28"/>
+        </w:rPr>
+        <w:t>Other events like Girls’ Day, IoT (lessons taking place on Saturdays)</w:t>
+      </w:r>
+      <w:r>
+        <w:rPr>
+          <w:sz w:val="24"/>
+          <w:szCs w:val="28"/>
+        </w:rPr>
+        <w:t xml:space="preserve"> or the so-called “Schnupperprogrammieren” can also have the same interface as FIT</w:t>
+      </w:r>
+      <w:r>
+        <w:rPr>
+          <w:sz w:val="24"/>
+          <w:szCs w:val="28"/>
+        </w:rPr>
+        <w:t>.</w:t>
+      </w:r>
+    </w:p>
+    <w:p>
+      <w:pPr>
+        <w:pStyle w:val="Textbody"/>
+        <w:rPr>
+          <w:sz w:val="24"/>
+          <w:szCs w:val="28"/>
+        </w:rPr>
+      </w:pPr>
+      <w:r>
+        <w:rPr>
+          <w:sz w:val="24"/>
+          <w:szCs w:val="28"/>
+        </w:rPr>
+        <w:lastRenderedPageBreak/>
+        <w:t>Workshop rooms (Werkstatt) can also be considered as a special room, since the teaching hours are different compared to the other departments.</w:t>
+      </w:r>
+      <w:bookmarkStart w:id="0" w:name="_GoBack"/>
+      <w:bookmarkEnd w:id="0"/>
     </w:p>
     <w:p>
       <w:pPr>
@@ -4493,7 +4403,7 @@
           <w:sz w:val="24"/>
           <w:szCs w:val="28"/>
         </w:rPr>
-        <w:t>By the entrance of our school we want a bigger display made from more tablets that will show</w:t>
+        <w:t>By the entrance of our school we want a bigger display that will show</w:t>
       </w:r>
     </w:p>
     <w:p>
@@ -4669,7 +4579,55 @@
         <w:rPr>
           <w:color w:val="000000"/>
         </w:rPr>
-        <w:t>When wanting to book a computer room, the weekly schedule will show on the table in order to see at which time the room is free</w:t>
+        <w:t xml:space="preserve">When wanting to </w:t>
+      </w:r>
+      <w:r>
+        <w:rPr>
+          <w:color w:val="000000"/>
+        </w:rPr>
+        <w:t>use</w:t>
+      </w:r>
+      <w:r>
+        <w:rPr>
+          <w:color w:val="000000"/>
+        </w:rPr>
+        <w:t xml:space="preserve"> a computer room, the weekly schedule will show on the table in order to see at which time the room is free</w:t>
+      </w:r>
+    </w:p>
+    <w:p>
+      <w:pPr>
+        <w:pStyle w:val="V-Modell-XTTextbody"/>
+        <w:numPr>
+          <w:ilvl w:val="0"/>
+          <w:numId w:val="15"/>
+        </w:numPr>
+        <w:rPr>
+          <w:color w:val="000000"/>
+        </w:rPr>
+      </w:pPr>
+      <w:r>
+        <w:rPr>
+          <w:color w:val="000000"/>
+        </w:rPr>
+        <w:t>People that are not familiar with our rooms can easily find what they search for</w:t>
+      </w:r>
+    </w:p>
+    <w:p>
+      <w:pPr>
+        <w:pStyle w:val="V-Modell-XTTextbody"/>
+        <w:numPr>
+          <w:ilvl w:val="0"/>
+          <w:numId w:val="15"/>
+        </w:numPr>
+        <w:rPr>
+          <w:color w:val="000000"/>
+        </w:rPr>
+      </w:pPr>
+      <w:r>
+        <w:rPr>
+          <w:color w:val="000000"/>
+        </w:rPr>
+        <w:t>More modern look of our school</w:t>
       </w:r>
     </w:p>
     <w:p>
@@ -4723,6 +4681,18 @@
         </w:rPr>
         <w:t>Vandalism</w:t>
       </w:r>
+      <w:r>
+        <w:rPr>
+          <w:color w:val="000000"/>
+        </w:rPr>
+        <w:t xml:space="preserve"> – pupils can damage the tablets</w:t>
+      </w:r>
+      <w:r>
+        <w:rPr>
+          <w:color w:val="000000"/>
+        </w:rPr>
+        <w:t>/E-Paper devices</w:t>
+      </w:r>
     </w:p>
     <w:p>
       <w:pPr>
@@ -4819,6 +4789,35 @@
     <w:p>
       <w:pPr>
         <w:pStyle w:val="V-Modell-XTTextbody"/>
+        <w:numPr>
+          <w:ilvl w:val="0"/>
+          <w:numId w:val="16"/>
+        </w:numPr>
+        <w:jc w:val="left"/>
+      </w:pPr>
+      <w:r>
+        <w:rPr>
+          <w:rFonts w:ascii="Helvetica" w:eastAsia="Helvetica" w:hAnsi="Helvetica" w:cs="Helvetica"/>
+        </w:rPr>
+        <w:t xml:space="preserve">Since we have over 100 rooms in our school, providing every classroom with a </w:t>
+      </w:r>
+    </w:p>
+    <w:p>
+      <w:pPr>
+        <w:pStyle w:val="V-Modell-XTTextbody"/>
+        <w:ind w:left="720"/>
+        <w:jc w:val="left"/>
+      </w:pPr>
+      <w:r>
+        <w:rPr>
+          <w:rFonts w:ascii="Helvetica" w:eastAsia="Helvetica" w:hAnsi="Helvetica" w:cs="Helvetica"/>
+        </w:rPr>
+        <w:t>tablet can become pretty expensive</w:t>
+      </w:r>
+    </w:p>
+    <w:p>
+      <w:pPr>
+        <w:pStyle w:val="V-Modell-XTTextbody"/>
         <w:ind w:left="720"/>
         <w:jc w:val="left"/>
         <w:rPr>
@@ -4922,369 +4921,6 @@
       <w:r>
         <w:t>The »Project Leader will be appointed, his tasks will be defined. Available resources, funds and specialist personnel will be determined. Start and end date for the project will be specified. The planning can be based on the statements developed in the subject Project Objectives and System Concepts, which makes additional statements on feasibility, funding and schedules.</w:t>
       </w:r>
-    </w:p>
-    <w:p>
-      <w:pPr>
-        <w:rPr>
-          <w:rFonts w:ascii="Helvetica" w:eastAsia="Helvetica" w:hAnsi="Helvetica" w:cs="Helvetica"/>
-          <w:color w:val="0000FF"/>
-          <w:sz w:val="23"/>
-          <w:szCs w:val="23"/>
-        </w:rPr>
-      </w:pPr>
-      <w:r>
-        <w:rPr>
-          <w:rFonts w:ascii="Helvetica" w:eastAsia="Helvetica" w:hAnsi="Helvetica" w:cs="Helvetica"/>
-          <w:color w:val="0000FF"/>
-          <w:sz w:val="23"/>
-          <w:szCs w:val="23"/>
-        </w:rPr>
-        <w:t>The planning specifies the organizational and commercial project execution and system development aspects. The project organization, e.g., matrix organization and steering committees, and the responsibilities for the decision-making processes within project will be specified. The Project Leader will be appointed, his tasks will be de- fined. Available resources, funds and specialist personnel will be determined. Start and end date for the project will be specified. The planning can be based on the state- ments developed in the subject Project Objectives and System Concepts, which makes additional statements on feasibility, funding and schedules.</w:t>
-      </w:r>
-    </w:p>
-    <w:p>
-      <w:pPr>
-        <w:tabs>
-          <w:tab w:val="left" w:pos="560"/>
-          <w:tab w:val="left" w:pos="1120"/>
-          <w:tab w:val="left" w:pos="1680"/>
-          <w:tab w:val="left" w:pos="2240"/>
-          <w:tab w:val="left" w:pos="2800"/>
-          <w:tab w:val="left" w:pos="3360"/>
-          <w:tab w:val="left" w:pos="3920"/>
-          <w:tab w:val="left" w:pos="4480"/>
-          <w:tab w:val="left" w:pos="5040"/>
-          <w:tab w:val="left" w:pos="5600"/>
-          <w:tab w:val="left" w:pos="6160"/>
-          <w:tab w:val="left" w:pos="6720"/>
-        </w:tabs>
-        <w:autoSpaceDE w:val="0"/>
-        <w:rPr>
-          <w:rFonts w:ascii="Helvetica" w:eastAsia="Helvetica" w:hAnsi="Helvetica" w:cs="Helvetica"/>
-          <w:color w:val="0000FF"/>
-          <w:sz w:val="23"/>
-          <w:szCs w:val="23"/>
-        </w:rPr>
-      </w:pPr>
-      <w:r>
-        <w:rPr>
-          <w:rFonts w:ascii="Helvetica" w:eastAsia="Helvetica" w:hAnsi="Helvetica" w:cs="Helvetica"/>
-          <w:color w:val="0000FF"/>
-          <w:sz w:val="23"/>
-          <w:szCs w:val="23"/>
-        </w:rPr>
-        <w:t>The following parts must be included:</w:t>
-      </w:r>
-    </w:p>
-    <w:p>
-      <w:pPr>
-        <w:tabs>
-          <w:tab w:val="left" w:pos="560"/>
-          <w:tab w:val="left" w:pos="1120"/>
-          <w:tab w:val="left" w:pos="1680"/>
-          <w:tab w:val="left" w:pos="2240"/>
-          <w:tab w:val="left" w:pos="2800"/>
-          <w:tab w:val="left" w:pos="3360"/>
-          <w:tab w:val="left" w:pos="3920"/>
-          <w:tab w:val="left" w:pos="4480"/>
-          <w:tab w:val="left" w:pos="5040"/>
-          <w:tab w:val="left" w:pos="5600"/>
-          <w:tab w:val="left" w:pos="6160"/>
-          <w:tab w:val="left" w:pos="6720"/>
-        </w:tabs>
-        <w:autoSpaceDE w:val="0"/>
-        <w:rPr>
-          <w:rFonts w:ascii="Helvetica" w:eastAsia="Helvetica" w:hAnsi="Helvetica" w:cs="Helvetica"/>
-          <w:color w:val="0000FF"/>
-          <w:sz w:val="23"/>
-          <w:szCs w:val="23"/>
-        </w:rPr>
-      </w:pPr>
-      <w:r>
-        <w:rPr>
-          <w:rFonts w:ascii="Helvetica" w:eastAsia="Helvetica" w:hAnsi="Helvetica" w:cs="Helvetica"/>
-          <w:color w:val="0000FF"/>
-          <w:sz w:val="23"/>
-          <w:szCs w:val="23"/>
-        </w:rPr>
-        <w:t>• List of major project milestones.</w:t>
-      </w:r>
-    </w:p>
-    <w:p>
-      <w:pPr>
-        <w:tabs>
-          <w:tab w:val="left" w:pos="560"/>
-          <w:tab w:val="left" w:pos="1120"/>
-          <w:tab w:val="left" w:pos="1680"/>
-          <w:tab w:val="left" w:pos="2240"/>
-          <w:tab w:val="left" w:pos="2800"/>
-          <w:tab w:val="left" w:pos="3360"/>
-          <w:tab w:val="left" w:pos="3920"/>
-          <w:tab w:val="left" w:pos="4480"/>
-          <w:tab w:val="left" w:pos="5040"/>
-          <w:tab w:val="left" w:pos="5600"/>
-          <w:tab w:val="left" w:pos="6160"/>
-          <w:tab w:val="left" w:pos="6720"/>
-        </w:tabs>
-        <w:autoSpaceDE w:val="0"/>
-        <w:rPr>
-          <w:rFonts w:ascii="Helvetica" w:eastAsia="Helvetica" w:hAnsi="Helvetica" w:cs="Helvetica"/>
-          <w:color w:val="0000FF"/>
-          <w:sz w:val="23"/>
-          <w:szCs w:val="23"/>
-        </w:rPr>
-      </w:pPr>
-      <w:r>
-        <w:rPr>
-          <w:rFonts w:ascii="Helvetica" w:eastAsia="Helvetica" w:hAnsi="Helvetica" w:cs="Helvetica"/>
-          <w:color w:val="0000FF"/>
-          <w:sz w:val="23"/>
-          <w:szCs w:val="23"/>
-        </w:rPr>
-        <w:t>• Assign project lead and other outstanding roles to team members.</w:t>
-      </w:r>
-    </w:p>
-    <w:p>
-      <w:pPr>
-        <w:tabs>
-          <w:tab w:val="left" w:pos="560"/>
-          <w:tab w:val="left" w:pos="1120"/>
-          <w:tab w:val="left" w:pos="1680"/>
-          <w:tab w:val="left" w:pos="2240"/>
-          <w:tab w:val="left" w:pos="2800"/>
-          <w:tab w:val="left" w:pos="3360"/>
-          <w:tab w:val="left" w:pos="3920"/>
-          <w:tab w:val="left" w:pos="4480"/>
-          <w:tab w:val="left" w:pos="5040"/>
-          <w:tab w:val="left" w:pos="5600"/>
-          <w:tab w:val="left" w:pos="6160"/>
-          <w:tab w:val="left" w:pos="6720"/>
-        </w:tabs>
-        <w:autoSpaceDE w:val="0"/>
-        <w:rPr>
-          <w:rFonts w:ascii="Helvetica" w:eastAsia="Helvetica" w:hAnsi="Helvetica" w:cs="Helvetica"/>
-          <w:color w:val="0000FF"/>
-          <w:sz w:val="23"/>
-          <w:szCs w:val="23"/>
-        </w:rPr>
-      </w:pPr>
-      <w:r>
-        <w:rPr>
-          <w:rFonts w:ascii="Helvetica" w:eastAsia="Helvetica" w:hAnsi="Helvetica" w:cs="Helvetica"/>
-          <w:color w:val="0000FF"/>
-          <w:sz w:val="23"/>
-          <w:szCs w:val="23"/>
-        </w:rPr>
-        <w:t>• Give a rough estimate how many resources you need (human resources, licenses, servers, etc.)</w:t>
-      </w:r>
-    </w:p>
-    <w:p>
-      <w:pPr>
-        <w:tabs>
-          <w:tab w:val="left" w:pos="560"/>
-          <w:tab w:val="left" w:pos="1120"/>
-          <w:tab w:val="left" w:pos="1680"/>
-          <w:tab w:val="left" w:pos="2240"/>
-          <w:tab w:val="left" w:pos="2800"/>
-          <w:tab w:val="left" w:pos="3360"/>
-          <w:tab w:val="left" w:pos="3920"/>
-          <w:tab w:val="left" w:pos="4480"/>
-          <w:tab w:val="left" w:pos="5040"/>
-          <w:tab w:val="left" w:pos="5600"/>
-          <w:tab w:val="left" w:pos="6160"/>
-          <w:tab w:val="left" w:pos="6720"/>
-        </w:tabs>
-        <w:autoSpaceDE w:val="0"/>
-        <w:rPr>
-          <w:rFonts w:ascii="Helvetica" w:eastAsia="Helvetica" w:hAnsi="Helvetica" w:cs="Helvetica"/>
-          <w:color w:val="0000FF"/>
-          <w:sz w:val="23"/>
-          <w:szCs w:val="23"/>
-        </w:rPr>
-      </w:pPr>
-      <w:r>
-        <w:rPr>
-          <w:rFonts w:ascii="Helvetica" w:eastAsia="Helvetica" w:hAnsi="Helvetica" w:cs="Helvetica"/>
-          <w:color w:val="0000FF"/>
-          <w:sz w:val="23"/>
-          <w:szCs w:val="23"/>
-        </w:rPr>
-        <w:t>Answer the following questions when preparing this section:</w:t>
-      </w:r>
-    </w:p>
-    <w:p>
-      <w:pPr>
-        <w:tabs>
-          <w:tab w:val="left" w:pos="560"/>
-          <w:tab w:val="left" w:pos="1120"/>
-          <w:tab w:val="left" w:pos="1680"/>
-          <w:tab w:val="left" w:pos="2240"/>
-          <w:tab w:val="left" w:pos="2800"/>
-          <w:tab w:val="left" w:pos="3360"/>
-          <w:tab w:val="left" w:pos="3920"/>
-          <w:tab w:val="left" w:pos="4480"/>
-          <w:tab w:val="left" w:pos="5040"/>
-          <w:tab w:val="left" w:pos="5600"/>
-          <w:tab w:val="left" w:pos="6160"/>
-          <w:tab w:val="left" w:pos="6720"/>
-        </w:tabs>
-        <w:autoSpaceDE w:val="0"/>
-        <w:rPr>
-          <w:rFonts w:ascii="Helvetica" w:eastAsia="Helvetica" w:hAnsi="Helvetica" w:cs="Helvetica"/>
-          <w:color w:val="0000FF"/>
-          <w:sz w:val="23"/>
-          <w:szCs w:val="23"/>
-        </w:rPr>
-      </w:pPr>
-      <w:r>
-        <w:rPr>
-          <w:rFonts w:ascii="Helvetica" w:eastAsia="Helvetica" w:hAnsi="Helvetica" w:cs="Helvetica"/>
-          <w:color w:val="0000FF"/>
-          <w:sz w:val="23"/>
-          <w:szCs w:val="23"/>
-        </w:rPr>
-        <w:t>• When will the project end?</w:t>
-      </w:r>
-    </w:p>
-    <w:p>
-      <w:pPr>
-        <w:tabs>
-          <w:tab w:val="left" w:pos="560"/>
-          <w:tab w:val="left" w:pos="1120"/>
-          <w:tab w:val="left" w:pos="1680"/>
-          <w:tab w:val="left" w:pos="2240"/>
-          <w:tab w:val="left" w:pos="2800"/>
-          <w:tab w:val="left" w:pos="3360"/>
-          <w:tab w:val="left" w:pos="3920"/>
-          <w:tab w:val="left" w:pos="4480"/>
-          <w:tab w:val="left" w:pos="5040"/>
-          <w:tab w:val="left" w:pos="5600"/>
-          <w:tab w:val="left" w:pos="6160"/>
-          <w:tab w:val="left" w:pos="6720"/>
-        </w:tabs>
-        <w:autoSpaceDE w:val="0"/>
-        <w:rPr>
-          <w:rFonts w:ascii="Helvetica" w:eastAsia="Helvetica" w:hAnsi="Helvetica" w:cs="Helvetica"/>
-          <w:color w:val="0000FF"/>
-          <w:sz w:val="23"/>
-          <w:szCs w:val="23"/>
-        </w:rPr>
-      </w:pPr>
-      <w:r>
-        <w:rPr>
-          <w:rFonts w:ascii="Helvetica" w:eastAsia="Helvetica" w:hAnsi="Helvetica" w:cs="Helvetica"/>
-          <w:color w:val="0000FF"/>
-          <w:sz w:val="23"/>
-          <w:szCs w:val="23"/>
-        </w:rPr>
-        <w:t>• When will the project start?</w:t>
-      </w:r>
-    </w:p>
-    <w:p>
-      <w:pPr>
-        <w:tabs>
-          <w:tab w:val="left" w:pos="560"/>
-          <w:tab w:val="left" w:pos="1120"/>
-          <w:tab w:val="left" w:pos="1680"/>
-          <w:tab w:val="left" w:pos="2240"/>
-          <w:tab w:val="left" w:pos="2800"/>
-          <w:tab w:val="left" w:pos="3360"/>
-          <w:tab w:val="left" w:pos="3920"/>
-          <w:tab w:val="left" w:pos="4480"/>
-          <w:tab w:val="left" w:pos="5040"/>
-          <w:tab w:val="left" w:pos="5600"/>
-          <w:tab w:val="left" w:pos="6160"/>
-          <w:tab w:val="left" w:pos="6720"/>
-        </w:tabs>
-        <w:autoSpaceDE w:val="0"/>
-      </w:pPr>
-      <w:r>
-        <w:rPr>
-          <w:rFonts w:ascii="Helvetica" w:eastAsia="Helvetica" w:hAnsi="Helvetica" w:cs="Helvetica"/>
-          <w:color w:val="0000FF"/>
-          <w:sz w:val="23"/>
-          <w:szCs w:val="23"/>
-        </w:rPr>
-        <w:t>• When will be a first prototype available?</w:t>
-      </w:r>
-    </w:p>
-    <w:p>
-      <w:pPr>
-        <w:tabs>
-          <w:tab w:val="left" w:pos="560"/>
-          <w:tab w:val="left" w:pos="1120"/>
-          <w:tab w:val="left" w:pos="1680"/>
-          <w:tab w:val="left" w:pos="2240"/>
-          <w:tab w:val="left" w:pos="2800"/>
-          <w:tab w:val="left" w:pos="3360"/>
-          <w:tab w:val="left" w:pos="3920"/>
-          <w:tab w:val="left" w:pos="4480"/>
-          <w:tab w:val="left" w:pos="5040"/>
-          <w:tab w:val="left" w:pos="5600"/>
-          <w:tab w:val="left" w:pos="6160"/>
-          <w:tab w:val="left" w:pos="6720"/>
-        </w:tabs>
-        <w:autoSpaceDE w:val="0"/>
-      </w:pPr>
-      <w:r>
-        <w:rPr>
-          <w:rFonts w:ascii="Helvetica" w:eastAsia="Helvetica" w:hAnsi="Helvetica" w:cs="Helvetica"/>
-          <w:color w:val="0000FF"/>
-          <w:sz w:val="23"/>
-          <w:szCs w:val="23"/>
-        </w:rPr>
-        <w:t>• When does implementation work start?</w:t>
-      </w:r>
-    </w:p>
-    <w:p>
-      <w:pPr>
-        <w:autoSpaceDE w:val="0"/>
-      </w:pPr>
-      <w:r>
-        <w:rPr>
-          <w:rFonts w:ascii="Helvetica" w:eastAsia="Helvetica" w:hAnsi="Helvetica" w:cs="Helvetica"/>
-          <w:color w:val="0000FF"/>
-          <w:sz w:val="23"/>
-          <w:szCs w:val="23"/>
-        </w:rPr>
-        <w:t>• What are the big blocks of work to be done?</w:t>
-      </w:r>
-    </w:p>
-    <w:p>
-      <w:pPr>
-        <w:autoSpaceDE w:val="0"/>
-      </w:pPr>
-      <w:r>
-        <w:rPr>
-          <w:rFonts w:ascii="Helvetica" w:eastAsia="Helvetica" w:hAnsi="Helvetica" w:cs="Helvetica"/>
-          <w:color w:val="0000FF"/>
-          <w:sz w:val="23"/>
-          <w:szCs w:val="23"/>
-        </w:rPr>
-        <w:t>• Is this work doable in the given period of time?</w:t>
-      </w:r>
-    </w:p>
-    <w:p>
-      <w:pPr>
-        <w:autoSpaceDE w:val="0"/>
-      </w:pPr>
-      <w:r>
-        <w:rPr>
-          <w:rFonts w:ascii="Helvetica" w:eastAsia="Helvetica" w:hAnsi="Helvetica" w:cs="Helvetica"/>
-          <w:color w:val="0000FF"/>
-          <w:sz w:val="23"/>
-          <w:szCs w:val="23"/>
-        </w:rPr>
-        <w:t>• Do we need any other stuff to make our work (licenses, servers, ...)?</w:t>
-      </w:r>
-    </w:p>
-    <w:p>
-      <w:pPr>
-        <w:pStyle w:val="V-Modell-XTTextbody"/>
-        <w:rPr>
-          <w:color w:val="000000"/>
-        </w:rPr>
-      </w:pPr>
     </w:p>
     <w:p>
       <w:pPr>
@@ -5389,11 +5025,86 @@
           </w:p>
         </w:tc>
       </w:tr>
+      <w:tr>
+        <w:tc>
+          <w:tcPr>
+            <w:tcW w:w="4814" w:type="dxa"/>
+            <w:tcBorders>
+              <w:top w:val="single" w:sz="4" w:space="0" w:color="000000"/>
+              <w:left w:val="single" w:sz="4" w:space="0" w:color="000000"/>
+              <w:bottom w:val="single" w:sz="4" w:space="0" w:color="000000"/>
+              <w:right w:val="single" w:sz="4" w:space="0" w:color="000000"/>
+            </w:tcBorders>
+            <w:shd w:val="clear" w:color="auto" w:fill="D0CECE"/>
+            <w:tcMar>
+              <w:top w:w="0" w:type="dxa"/>
+              <w:left w:w="108" w:type="dxa"/>
+              <w:bottom w:w="0" w:type="dxa"/>
+              <w:right w:w="108" w:type="dxa"/>
+            </w:tcMar>
+          </w:tcPr>
+          <w:p>
+            <w:pPr>
+              <w:pStyle w:val="V-Modell-XTTextbody"/>
+              <w:rPr>
+                <w:color w:val="000000"/>
+              </w:rPr>
+            </w:pPr>
+            <w:r>
+              <w:rPr>
+                <w:color w:val="000000"/>
+              </w:rPr>
+              <w:t>First Prototype</w:t>
+            </w:r>
+          </w:p>
+        </w:tc>
+        <w:tc>
+          <w:tcPr>
+            <w:tcW w:w="4814" w:type="dxa"/>
+            <w:tcBorders>
+              <w:top w:val="single" w:sz="4" w:space="0" w:color="000000"/>
+              <w:left w:val="single" w:sz="4" w:space="0" w:color="000000"/>
+              <w:bottom w:val="single" w:sz="4" w:space="0" w:color="000000"/>
+              <w:right w:val="single" w:sz="4" w:space="0" w:color="000000"/>
+            </w:tcBorders>
+            <w:shd w:val="clear" w:color="auto" w:fill="auto"/>
+            <w:tcMar>
+              <w:top w:w="0" w:type="dxa"/>
+              <w:left w:w="108" w:type="dxa"/>
+              <w:bottom w:w="0" w:type="dxa"/>
+              <w:right w:w="108" w:type="dxa"/>
+            </w:tcMar>
+          </w:tcPr>
+          <w:p>
+            <w:pPr>
+              <w:pStyle w:val="V-Modell-XTTextbody"/>
+              <w:rPr>
+                <w:color w:val="000000"/>
+              </w:rPr>
+            </w:pPr>
+            <w:r>
+              <w:rPr>
+                <w:color w:val="000000"/>
+              </w:rPr>
+              <w:t>15.10.2019</w:t>
+            </w:r>
+          </w:p>
+        </w:tc>
+      </w:tr>
     </w:tbl>
     <w:p>
       <w:pPr>
         <w:pStyle w:val="V-Modell-XTTextbody"/>
         <w:rPr>
+          <w:color w:val="000000"/>
+        </w:rPr>
+      </w:pPr>
+    </w:p>
+    <w:p>
+      <w:pPr>
+        <w:pStyle w:val="V-Modell-XTTextbody"/>
+        <w:rPr>
+          <w:b/>
           <w:color w:val="000000"/>
         </w:rPr>
       </w:pPr>
@@ -5841,32 +5552,6 @@
       <w:pPr>
         <w:pStyle w:val="V-Modell-XTTextbody"/>
         <w:rPr>
-          <w:color w:val="000000"/>
-        </w:rPr>
-      </w:pPr>
-    </w:p>
-    <w:p>
-      <w:pPr>
-        <w:pStyle w:val="V-Modell-XTTextbody"/>
-        <w:rPr>
-          <w:b/>
-          <w:color w:val="000000"/>
-        </w:rPr>
-      </w:pPr>
-    </w:p>
-    <w:p>
-      <w:pPr>
-        <w:pStyle w:val="V-Modell-XTTextbody"/>
-        <w:rPr>
-          <w:b/>
-          <w:color w:val="000000"/>
-        </w:rPr>
-      </w:pPr>
-    </w:p>
-    <w:p>
-      <w:pPr>
-        <w:pStyle w:val="V-Modell-XTTextbody"/>
-        <w:rPr>
           <w:b/>
           <w:color w:val="000000"/>
         </w:rPr>
@@ -5984,13 +5669,13 @@
         <w:rPr>
           <w:color w:val="000000"/>
         </w:rPr>
-        <w:t>Improve the views and make a better design</w:t>
-      </w:r>
-      <w:r>
-        <w:rPr>
-          <w:color w:val="000000"/>
-        </w:rPr>
-        <w:t xml:space="preserve"> for tablets</w:t>
+        <w:t xml:space="preserve">Improve the views </w:t>
+      </w:r>
+      <w:r>
+        <w:rPr>
+          <w:color w:val="000000"/>
+        </w:rPr>
+        <w:t>for the classrooms and computer rooms</w:t>
       </w:r>
     </w:p>
     <w:p>
@@ -6005,184 +5690,22 @@
         <w:rPr>
           <w:color w:val="000000"/>
         </w:rPr>
+        <w:t>Create views for all the special events/rooms</w:t>
+      </w:r>
+    </w:p>
+    <w:p>
+      <w:pPr>
+        <w:pStyle w:val="V-Modell-XTTextbody"/>
+        <w:numPr>
+          <w:ilvl w:val="0"/>
+          <w:numId w:val="18"/>
+        </w:numPr>
+      </w:pPr>
+      <w:r>
+        <w:rPr>
+          <w:color w:val="000000"/>
+        </w:rPr>
         <w:t>Docker the project</w:t>
-      </w:r>
-    </w:p>
-    <w:p>
-      <w:pPr>
-        <w:pStyle w:val="berschrift1"/>
-      </w:pPr>
-      <w:r>
-        <w:lastRenderedPageBreak/>
-        <w:t>List of Abbreviations</w:t>
-      </w:r>
-    </w:p>
-    <w:p>
-      <w:pPr>
-        <w:pStyle w:val="Textbody"/>
-      </w:pPr>
-    </w:p>
-    <w:tbl>
-      <w:tblPr>
-        <w:tblW w:w="9072" w:type="dxa"/>
-        <w:tblLayout w:type="fixed"/>
-        <w:tblCellMar>
-          <w:left w:w="10" w:type="dxa"/>
-          <w:right w:w="10" w:type="dxa"/>
-        </w:tblCellMar>
-        <w:tblLook w:val="0000" w:firstRow="0" w:lastRow="0" w:firstColumn="0" w:lastColumn="0" w:noHBand="0" w:noVBand="0"/>
-      </w:tblPr>
-      <w:tblGrid>
-        <w:gridCol w:w="1968"/>
-        <w:gridCol w:w="7104"/>
-      </w:tblGrid>
-      <w:tr>
-        <w:trPr>
-          <w:cantSplit/>
-        </w:trPr>
-        <w:tc>
-          <w:tcPr>
-            <w:tcW w:w="1968" w:type="dxa"/>
-            <w:tcBorders>
-              <w:top w:val="single" w:sz="2" w:space="0" w:color="000000"/>
-              <w:left w:val="single" w:sz="2" w:space="0" w:color="000000"/>
-              <w:bottom w:val="single" w:sz="2" w:space="0" w:color="000000"/>
-            </w:tcBorders>
-            <w:shd w:val="clear" w:color="auto" w:fill="CCCCCC"/>
-            <w:tcMar>
-              <w:top w:w="57" w:type="dxa"/>
-              <w:left w:w="57" w:type="dxa"/>
-              <w:bottom w:w="28" w:type="dxa"/>
-              <w:right w:w="57" w:type="dxa"/>
-            </w:tcMar>
-            <w:vAlign w:val="center"/>
-          </w:tcPr>
-          <w:p>
-            <w:pPr>
-              <w:pStyle w:val="TableContents"/>
-              <w:jc w:val="center"/>
-              <w:rPr>
-                <w:b/>
-                <w:bCs/>
-                <w:sz w:val="20"/>
-                <w:szCs w:val="20"/>
-              </w:rPr>
-            </w:pPr>
-            <w:r>
-              <w:rPr>
-                <w:b/>
-                <w:bCs/>
-                <w:sz w:val="20"/>
-                <w:szCs w:val="20"/>
-              </w:rPr>
-              <w:t>Abbreviation</w:t>
-            </w:r>
-          </w:p>
-        </w:tc>
-        <w:tc>
-          <w:tcPr>
-            <w:tcW w:w="7104" w:type="dxa"/>
-            <w:tcBorders>
-              <w:top w:val="single" w:sz="2" w:space="0" w:color="000000"/>
-              <w:left w:val="single" w:sz="2" w:space="0" w:color="000000"/>
-              <w:bottom w:val="single" w:sz="2" w:space="0" w:color="000000"/>
-              <w:right w:val="single" w:sz="2" w:space="0" w:color="000000"/>
-            </w:tcBorders>
-            <w:shd w:val="clear" w:color="auto" w:fill="CCCCCC"/>
-            <w:tcMar>
-              <w:top w:w="57" w:type="dxa"/>
-              <w:left w:w="57" w:type="dxa"/>
-              <w:bottom w:w="28" w:type="dxa"/>
-              <w:right w:w="57" w:type="dxa"/>
-            </w:tcMar>
-            <w:vAlign w:val="center"/>
-          </w:tcPr>
-          <w:p>
-            <w:pPr>
-              <w:pStyle w:val="TableContents"/>
-              <w:jc w:val="center"/>
-              <w:rPr>
-                <w:b/>
-                <w:bCs/>
-              </w:rPr>
-            </w:pPr>
-            <w:r>
-              <w:rPr>
-                <w:b/>
-                <w:bCs/>
-              </w:rPr>
-              <w:t>Explanation</w:t>
-            </w:r>
-          </w:p>
-        </w:tc>
-      </w:tr>
-      <w:tr>
-        <w:trPr>
-          <w:cantSplit/>
-        </w:trPr>
-        <w:tc>
-          <w:tcPr>
-            <w:tcW w:w="1968" w:type="dxa"/>
-            <w:tcBorders>
-              <w:left w:val="single" w:sz="2" w:space="0" w:color="000000"/>
-              <w:bottom w:val="single" w:sz="2" w:space="0" w:color="000000"/>
-            </w:tcBorders>
-            <w:shd w:val="clear" w:color="auto" w:fill="auto"/>
-            <w:tcMar>
-              <w:top w:w="57" w:type="dxa"/>
-              <w:left w:w="57" w:type="dxa"/>
-              <w:bottom w:w="28" w:type="dxa"/>
-              <w:right w:w="57" w:type="dxa"/>
-            </w:tcMar>
-          </w:tcPr>
-          <w:p>
-            <w:pPr>
-              <w:pStyle w:val="TableContents"/>
-              <w:rPr>
-                <w:b/>
-                <w:bCs/>
-                <w:sz w:val="20"/>
-                <w:szCs w:val="20"/>
-              </w:rPr>
-            </w:pPr>
-          </w:p>
-        </w:tc>
-        <w:tc>
-          <w:tcPr>
-            <w:tcW w:w="7104" w:type="dxa"/>
-            <w:tcBorders>
-              <w:left w:val="single" w:sz="2" w:space="0" w:color="000000"/>
-              <w:bottom w:val="single" w:sz="2" w:space="0" w:color="000000"/>
-              <w:right w:val="single" w:sz="2" w:space="0" w:color="000000"/>
-            </w:tcBorders>
-            <w:shd w:val="clear" w:color="auto" w:fill="auto"/>
-            <w:tcMar>
-              <w:top w:w="57" w:type="dxa"/>
-              <w:left w:w="57" w:type="dxa"/>
-              <w:bottom w:w="28" w:type="dxa"/>
-              <w:right w:w="57" w:type="dxa"/>
-            </w:tcMar>
-          </w:tcPr>
-          <w:p>
-            <w:pPr>
-              <w:pStyle w:val="TableContents"/>
-            </w:pPr>
-          </w:p>
-        </w:tc>
-      </w:tr>
-    </w:tbl>
-    <w:p>
-      <w:pPr>
-        <w:pStyle w:val="V-Modell-XTTextbody"/>
-      </w:pPr>
-    </w:p>
-    <w:p>
-      <w:pPr>
-        <w:pStyle w:val="berschrift1"/>
-      </w:pPr>
-      <w:r>
-        <w:lastRenderedPageBreak/>
-        <w:t>List of Literature</w:t>
       </w:r>
     </w:p>
     <w:p>
@@ -6276,7 +5799,7 @@
         <w:sz w:val="20"/>
         <w:szCs w:val="20"/>
       </w:rPr>
-      <w:t>09/27/19</w:t>
+      <w:t>09/30/19</w:t>
     </w:r>
     <w:r>
       <w:rPr>
@@ -7053,9 +6576,122 @@
     </w:lvl>
   </w:abstractNum>
   <w:abstractNum w:abstractNumId="8" w15:restartNumberingAfterBreak="0">
+    <w:nsid w:val="2AAC3A3E"/>
+    <w:multiLevelType w:val="hybridMultilevel"/>
+    <w:tmpl w:val="4BD218EA"/>
+    <w:lvl w:ilvl="0" w:tplc="0C070001">
+      <w:start w:val="1"/>
+      <w:numFmt w:val="bullet"/>
+      <w:lvlText w:val=""/>
+      <w:lvlJc w:val="left"/>
+      <w:pPr>
+        <w:ind w:left="720" w:hanging="360"/>
+      </w:pPr>
+      <w:rPr>
+        <w:rFonts w:ascii="Symbol" w:hAnsi="Symbol" w:hint="default"/>
+      </w:rPr>
+    </w:lvl>
+    <w:lvl w:ilvl="1" w:tplc="0C070003" w:tentative="1">
+      <w:start w:val="1"/>
+      <w:numFmt w:val="bullet"/>
+      <w:lvlText w:val="o"/>
+      <w:lvlJc w:val="left"/>
+      <w:pPr>
+        <w:ind w:left="1440" w:hanging="360"/>
+      </w:pPr>
+      <w:rPr>
+        <w:rFonts w:ascii="Courier New" w:hAnsi="Courier New" w:cs="Courier New" w:hint="default"/>
+      </w:rPr>
+    </w:lvl>
+    <w:lvl w:ilvl="2" w:tplc="0C070005" w:tentative="1">
+      <w:start w:val="1"/>
+      <w:numFmt w:val="bullet"/>
+      <w:lvlText w:val=""/>
+      <w:lvlJc w:val="left"/>
+      <w:pPr>
+        <w:ind w:left="2160" w:hanging="360"/>
+      </w:pPr>
+      <w:rPr>
+        <w:rFonts w:ascii="Wingdings" w:hAnsi="Wingdings" w:hint="default"/>
+      </w:rPr>
+    </w:lvl>
+    <w:lvl w:ilvl="3" w:tplc="0C070001" w:tentative="1">
+      <w:start w:val="1"/>
+      <w:numFmt w:val="bullet"/>
+      <w:lvlText w:val=""/>
+      <w:lvlJc w:val="left"/>
+      <w:pPr>
+        <w:ind w:left="2880" w:hanging="360"/>
+      </w:pPr>
+      <w:rPr>
+        <w:rFonts w:ascii="Symbol" w:hAnsi="Symbol" w:hint="default"/>
+      </w:rPr>
+    </w:lvl>
+    <w:lvl w:ilvl="4" w:tplc="0C070003" w:tentative="1">
+      <w:start w:val="1"/>
+      <w:numFmt w:val="bullet"/>
+      <w:lvlText w:val="o"/>
+      <w:lvlJc w:val="left"/>
+      <w:pPr>
+        <w:ind w:left="3600" w:hanging="360"/>
+      </w:pPr>
+      <w:rPr>
+        <w:rFonts w:ascii="Courier New" w:hAnsi="Courier New" w:cs="Courier New" w:hint="default"/>
+      </w:rPr>
+    </w:lvl>
+    <w:lvl w:ilvl="5" w:tplc="0C070005" w:tentative="1">
+      <w:start w:val="1"/>
+      <w:numFmt w:val="bullet"/>
+      <w:lvlText w:val=""/>
+      <w:lvlJc w:val="left"/>
+      <w:pPr>
+        <w:ind w:left="4320" w:hanging="360"/>
+      </w:pPr>
+      <w:rPr>
+        <w:rFonts w:ascii="Wingdings" w:hAnsi="Wingdings" w:hint="default"/>
+      </w:rPr>
+    </w:lvl>
+    <w:lvl w:ilvl="6" w:tplc="0C070001" w:tentative="1">
+      <w:start w:val="1"/>
+      <w:numFmt w:val="bullet"/>
+      <w:lvlText w:val=""/>
+      <w:lvlJc w:val="left"/>
+      <w:pPr>
+        <w:ind w:left="5040" w:hanging="360"/>
+      </w:pPr>
+      <w:rPr>
+        <w:rFonts w:ascii="Symbol" w:hAnsi="Symbol" w:hint="default"/>
+      </w:rPr>
+    </w:lvl>
+    <w:lvl w:ilvl="7" w:tplc="0C070003" w:tentative="1">
+      <w:start w:val="1"/>
+      <w:numFmt w:val="bullet"/>
+      <w:lvlText w:val="o"/>
+      <w:lvlJc w:val="left"/>
+      <w:pPr>
+        <w:ind w:left="5760" w:hanging="360"/>
+      </w:pPr>
+      <w:rPr>
+        <w:rFonts w:ascii="Courier New" w:hAnsi="Courier New" w:cs="Courier New" w:hint="default"/>
+      </w:rPr>
+    </w:lvl>
+    <w:lvl w:ilvl="8" w:tplc="0C070005" w:tentative="1">
+      <w:start w:val="1"/>
+      <w:numFmt w:val="bullet"/>
+      <w:lvlText w:val=""/>
+      <w:lvlJc w:val="left"/>
+      <w:pPr>
+        <w:ind w:left="6480" w:hanging="360"/>
+      </w:pPr>
+      <w:rPr>
+        <w:rFonts w:ascii="Wingdings" w:hAnsi="Wingdings" w:hint="default"/>
+      </w:rPr>
+    </w:lvl>
+  </w:abstractNum>
+  <w:abstractNum w:abstractNumId="9" w15:restartNumberingAfterBreak="0">
     <w:nsid w:val="2FE927A7"/>
     <w:multiLevelType w:val="hybridMultilevel"/>
-    <w:tmpl w:val="C27483B4"/>
+    <w:tmpl w:val="F5C41BFC"/>
     <w:lvl w:ilvl="0" w:tplc="0C070001">
       <w:start w:val="1"/>
       <w:numFmt w:val="bullet"/>
@@ -7165,7 +6801,7 @@
       </w:rPr>
     </w:lvl>
   </w:abstractNum>
-  <w:abstractNum w:abstractNumId="9" w15:restartNumberingAfterBreak="0">
+  <w:abstractNum w:abstractNumId="10" w15:restartNumberingAfterBreak="0">
     <w:nsid w:val="35D74637"/>
     <w:multiLevelType w:val="multilevel"/>
     <w:tmpl w:val="CD5826BE"/>
@@ -7252,7 +6888,7 @@
       </w:pPr>
     </w:lvl>
   </w:abstractNum>
-  <w:abstractNum w:abstractNumId="10" w15:restartNumberingAfterBreak="0">
+  <w:abstractNum w:abstractNumId="11" w15:restartNumberingAfterBreak="0">
     <w:nsid w:val="36A751A7"/>
     <w:multiLevelType w:val="multilevel"/>
     <w:tmpl w:val="5608F730"/>
@@ -7356,7 +6992,7 @@
       </w:rPr>
     </w:lvl>
   </w:abstractNum>
-  <w:abstractNum w:abstractNumId="11" w15:restartNumberingAfterBreak="0">
+  <w:abstractNum w:abstractNumId="12" w15:restartNumberingAfterBreak="0">
     <w:nsid w:val="3A7736CF"/>
     <w:multiLevelType w:val="multilevel"/>
     <w:tmpl w:val="CB66A7F0"/>
@@ -7460,7 +7096,7 @@
       </w:rPr>
     </w:lvl>
   </w:abstractNum>
-  <w:abstractNum w:abstractNumId="12" w15:restartNumberingAfterBreak="0">
+  <w:abstractNum w:abstractNumId="13" w15:restartNumberingAfterBreak="0">
     <w:nsid w:val="3D2319B1"/>
     <w:multiLevelType w:val="multilevel"/>
     <w:tmpl w:val="BFF24666"/>
@@ -7564,7 +7200,7 @@
       </w:rPr>
     </w:lvl>
   </w:abstractNum>
-  <w:abstractNum w:abstractNumId="13" w15:restartNumberingAfterBreak="0">
+  <w:abstractNum w:abstractNumId="14" w15:restartNumberingAfterBreak="0">
     <w:nsid w:val="3F806275"/>
     <w:multiLevelType w:val="multilevel"/>
     <w:tmpl w:val="D60C26A0"/>
@@ -7624,7 +7260,7 @@
       <w:lvlJc w:val="left"/>
     </w:lvl>
   </w:abstractNum>
-  <w:abstractNum w:abstractNumId="14" w15:restartNumberingAfterBreak="0">
+  <w:abstractNum w:abstractNumId="15" w15:restartNumberingAfterBreak="0">
     <w:nsid w:val="44361214"/>
     <w:multiLevelType w:val="multilevel"/>
     <w:tmpl w:val="85D828B0"/>
@@ -7702,7 +7338,7 @@
       </w:pPr>
     </w:lvl>
   </w:abstractNum>
-  <w:abstractNum w:abstractNumId="15" w15:restartNumberingAfterBreak="0">
+  <w:abstractNum w:abstractNumId="16" w15:restartNumberingAfterBreak="0">
     <w:nsid w:val="4BE26F56"/>
     <w:multiLevelType w:val="multilevel"/>
     <w:tmpl w:val="175438F0"/>
@@ -7806,7 +7442,7 @@
       </w:rPr>
     </w:lvl>
   </w:abstractNum>
-  <w:abstractNum w:abstractNumId="16" w15:restartNumberingAfterBreak="0">
+  <w:abstractNum w:abstractNumId="17" w15:restartNumberingAfterBreak="0">
     <w:nsid w:val="628F431D"/>
     <w:multiLevelType w:val="multilevel"/>
     <w:tmpl w:val="FE5A7C4E"/>
@@ -7893,7 +7529,7 @@
       </w:pPr>
     </w:lvl>
   </w:abstractNum>
-  <w:abstractNum w:abstractNumId="17" w15:restartNumberingAfterBreak="0">
+  <w:abstractNum w:abstractNumId="18" w15:restartNumberingAfterBreak="0">
     <w:nsid w:val="6FBC482B"/>
     <w:multiLevelType w:val="multilevel"/>
     <w:tmpl w:val="C8005F4A"/>
@@ -7997,7 +7633,7 @@
       </w:rPr>
     </w:lvl>
   </w:abstractNum>
-  <w:abstractNum w:abstractNumId="18" w15:restartNumberingAfterBreak="0">
+  <w:abstractNum w:abstractNumId="19" w15:restartNumberingAfterBreak="0">
     <w:nsid w:val="7CFD4051"/>
     <w:multiLevelType w:val="multilevel"/>
     <w:tmpl w:val="4A3C633C"/>
@@ -8111,7 +7747,7 @@
     <w:abstractNumId w:val="5"/>
   </w:num>
   <w:num w:numId="4">
-    <w:abstractNumId w:val="13"/>
+    <w:abstractNumId w:val="14"/>
   </w:num>
   <w:num w:numId="5">
     <w:abstractNumId w:val="3"/>
@@ -8120,42 +7756,45 @@
     <w:abstractNumId w:val="2"/>
   </w:num>
   <w:num w:numId="7">
-    <w:abstractNumId w:val="9"/>
+    <w:abstractNumId w:val="10"/>
   </w:num>
   <w:num w:numId="8">
-    <w:abstractNumId w:val="16"/>
+    <w:abstractNumId w:val="17"/>
   </w:num>
   <w:num w:numId="9">
     <w:abstractNumId w:val="0"/>
   </w:num>
   <w:num w:numId="10">
-    <w:abstractNumId w:val="14"/>
+    <w:abstractNumId w:val="15"/>
   </w:num>
   <w:num w:numId="11">
-    <w:abstractNumId w:val="12"/>
+    <w:abstractNumId w:val="13"/>
   </w:num>
   <w:num w:numId="12">
     <w:abstractNumId w:val="1"/>
   </w:num>
   <w:num w:numId="13">
-    <w:abstractNumId w:val="17"/>
+    <w:abstractNumId w:val="18"/>
   </w:num>
   <w:num w:numId="14">
-    <w:abstractNumId w:val="18"/>
+    <w:abstractNumId w:val="19"/>
   </w:num>
   <w:num w:numId="15">
-    <w:abstractNumId w:val="10"/>
+    <w:abstractNumId w:val="11"/>
   </w:num>
   <w:num w:numId="16">
-    <w:abstractNumId w:val="11"/>
+    <w:abstractNumId w:val="12"/>
   </w:num>
   <w:num w:numId="17">
     <w:abstractNumId w:val="7"/>
   </w:num>
   <w:num w:numId="18">
-    <w:abstractNumId w:val="15"/>
+    <w:abstractNumId w:val="16"/>
   </w:num>
   <w:num w:numId="19">
+    <w:abstractNumId w:val="9"/>
+  </w:num>
+  <w:num w:numId="20">
     <w:abstractNumId w:val="8"/>
   </w:num>
 </w:numbering>

</xml_diff>

<commit_message>
Prof. Bauer first look and changes
</commit_message>
<xml_diff>
--- a/ProjectProposalTemplate.docx
+++ b/ProjectProposalTemplate.docx
@@ -221,8 +221,13 @@
               <w:pStyle w:val="TableContents"/>
             </w:pPr>
             <w:r>
-              <w:t>Gloria Sara Panturu</w:t>
+              <w:t xml:space="preserve">Gloria Sara </w:t>
             </w:r>
+            <w:proofErr w:type="spellStart"/>
+            <w:r>
+              <w:t>Panturu</w:t>
+            </w:r>
+            <w:proofErr w:type="spellEnd"/>
           </w:p>
         </w:tc>
       </w:tr>
@@ -289,8 +294,13 @@
                 <w:tab w:val="right" w:pos="5115"/>
               </w:tabs>
             </w:pPr>
+            <w:proofErr w:type="spellStart"/>
             <w:r>
-              <w:t>Mr Peter Bauer</w:t>
+              <w:t>Mr</w:t>
+            </w:r>
+            <w:proofErr w:type="spellEnd"/>
+            <w:r>
+              <w:t xml:space="preserve"> Peter Bauer</w:t>
             </w:r>
           </w:p>
         </w:tc>
@@ -434,13 +444,7 @@
               <w:rPr>
                 <w:noProof/>
               </w:rPr>
-              <w:t>07/10</w:t>
-            </w:r>
-            <w:r>
-              <w:rPr>
-                <w:noProof/>
-              </w:rPr>
-              <w:t>/2019</w:t>
+              <w:t>10/07/2019</w:t>
             </w:r>
             <w:r>
               <w:fldChar w:fldCharType="end"/>
@@ -1561,9 +1565,11 @@
               <w:pStyle w:val="TableContents"/>
               <w:jc w:val="center"/>
             </w:pPr>
+            <w:proofErr w:type="spellStart"/>
             <w:r>
               <w:t>Dalpiaz</w:t>
             </w:r>
+            <w:proofErr w:type="spellEnd"/>
           </w:p>
         </w:tc>
       </w:tr>
@@ -1737,9 +1743,11 @@
               <w:pStyle w:val="TableContents"/>
               <w:jc w:val="center"/>
             </w:pPr>
+            <w:proofErr w:type="spellStart"/>
             <w:r>
               <w:t>Dalpiaz</w:t>
             </w:r>
+            <w:proofErr w:type="spellEnd"/>
           </w:p>
         </w:tc>
       </w:tr>
@@ -1913,9 +1921,11 @@
               <w:pStyle w:val="TableContents"/>
               <w:jc w:val="center"/>
             </w:pPr>
+            <w:proofErr w:type="spellStart"/>
             <w:r>
               <w:t>Dalpiaz</w:t>
             </w:r>
+            <w:proofErr w:type="spellEnd"/>
           </w:p>
         </w:tc>
       </w:tr>
@@ -2089,9 +2099,11 @@
               <w:pStyle w:val="TableContents"/>
               <w:jc w:val="center"/>
             </w:pPr>
+            <w:proofErr w:type="spellStart"/>
             <w:r>
               <w:t>Dalpiaz</w:t>
             </w:r>
+            <w:proofErr w:type="spellEnd"/>
           </w:p>
         </w:tc>
       </w:tr>
@@ -2328,7 +2340,23 @@
           <w:sz w:val="24"/>
           <w:szCs w:val="28"/>
         </w:rPr>
-        <w:t xml:space="preserve">The higher technical college in Leonding (Upper Austria) is a very good </w:t>
+        <w:t xml:space="preserve">The technical college in </w:t>
+      </w:r>
+      <w:proofErr w:type="spellStart"/>
+      <w:r>
+        <w:rPr>
+          <w:sz w:val="24"/>
+          <w:szCs w:val="28"/>
+        </w:rPr>
+        <w:t>Leonding</w:t>
+      </w:r>
+      <w:proofErr w:type="spellEnd"/>
+      <w:r>
+        <w:rPr>
+          <w:sz w:val="24"/>
+          <w:szCs w:val="28"/>
+        </w:rPr>
+        <w:t xml:space="preserve"> (Upper Austria) is a </w:t>
       </w:r>
       <w:r>
         <w:rPr>
@@ -2342,7 +2370,119 @@
           <w:sz w:val="24"/>
           <w:szCs w:val="28"/>
         </w:rPr>
-        <w:t>school with four departments: informatics, media technology, medicine technology and electronics. Our school has over 1000 pupils and over 100 teachers.</w:t>
+        <w:t xml:space="preserve">school with four departments: </w:t>
+      </w:r>
+    </w:p>
+    <w:p>
+      <w:pPr>
+        <w:pStyle w:val="Textbody"/>
+        <w:numPr>
+          <w:ilvl w:val="0"/>
+          <w:numId w:val="21"/>
+        </w:numPr>
+        <w:spacing w:line="276" w:lineRule="auto"/>
+        <w:rPr>
+          <w:sz w:val="24"/>
+          <w:szCs w:val="28"/>
+        </w:rPr>
+      </w:pPr>
+      <w:r>
+        <w:rPr>
+          <w:sz w:val="24"/>
+          <w:szCs w:val="28"/>
+        </w:rPr>
+        <w:t>I</w:t>
+      </w:r>
+      <w:r>
+        <w:rPr>
+          <w:sz w:val="24"/>
+          <w:szCs w:val="28"/>
+        </w:rPr>
+        <w:t>nformatics</w:t>
+      </w:r>
+    </w:p>
+    <w:p>
+      <w:pPr>
+        <w:pStyle w:val="Textbody"/>
+        <w:numPr>
+          <w:ilvl w:val="0"/>
+          <w:numId w:val="21"/>
+        </w:numPr>
+        <w:spacing w:line="276" w:lineRule="auto"/>
+        <w:rPr>
+          <w:sz w:val="24"/>
+          <w:szCs w:val="28"/>
+        </w:rPr>
+      </w:pPr>
+      <w:r>
+        <w:rPr>
+          <w:sz w:val="24"/>
+          <w:szCs w:val="28"/>
+        </w:rPr>
+        <w:t>M</w:t>
+      </w:r>
+      <w:r>
+        <w:rPr>
+          <w:sz w:val="24"/>
+          <w:szCs w:val="28"/>
+        </w:rPr>
+        <w:t>edia technology</w:t>
+      </w:r>
+    </w:p>
+    <w:p>
+      <w:pPr>
+        <w:pStyle w:val="Textbody"/>
+        <w:numPr>
+          <w:ilvl w:val="0"/>
+          <w:numId w:val="21"/>
+        </w:numPr>
+        <w:spacing w:line="276" w:lineRule="auto"/>
+        <w:rPr>
+          <w:sz w:val="24"/>
+          <w:szCs w:val="28"/>
+        </w:rPr>
+      </w:pPr>
+      <w:r>
+        <w:rPr>
+          <w:sz w:val="24"/>
+          <w:szCs w:val="28"/>
+        </w:rPr>
+        <w:t>M</w:t>
+      </w:r>
+      <w:r>
+        <w:rPr>
+          <w:sz w:val="24"/>
+          <w:szCs w:val="28"/>
+        </w:rPr>
+        <w:t>edicine technology</w:t>
+      </w:r>
+    </w:p>
+    <w:p>
+      <w:pPr>
+        <w:pStyle w:val="Textbody"/>
+        <w:numPr>
+          <w:ilvl w:val="0"/>
+          <w:numId w:val="21"/>
+        </w:numPr>
+        <w:spacing w:line="276" w:lineRule="auto"/>
+        <w:rPr>
+          <w:sz w:val="24"/>
+          <w:szCs w:val="28"/>
+        </w:rPr>
+      </w:pPr>
+      <w:r>
+        <w:rPr>
+          <w:sz w:val="24"/>
+          <w:szCs w:val="28"/>
+        </w:rPr>
+        <w:t>E</w:t>
+      </w:r>
+      <w:r>
+        <w:rPr>
+          <w:sz w:val="24"/>
+          <w:szCs w:val="28"/>
+        </w:rPr>
+        <w:t>lectronics</w:t>
       </w:r>
     </w:p>
     <w:p>
@@ -2359,7 +2499,21 @@
           <w:sz w:val="24"/>
           <w:szCs w:val="28"/>
         </w:rPr>
-        <w:t>For a higher technical college is very important to have a modern design. In the last few years our school has been renovated outside and some rooms on the inside.</w:t>
+        <w:t xml:space="preserve">Our school has over 1000 </w:t>
+      </w:r>
+      <w:r>
+        <w:rPr>
+          <w:sz w:val="24"/>
+          <w:szCs w:val="28"/>
+        </w:rPr>
+        <w:t>students</w:t>
+      </w:r>
+      <w:r>
+        <w:rPr>
+          <w:sz w:val="24"/>
+          <w:szCs w:val="28"/>
+        </w:rPr>
+        <w:t xml:space="preserve"> and over 100 teachers.</w:t>
       </w:r>
     </w:p>
     <w:p>
@@ -2376,49 +2530,7 @@
           <w:sz w:val="24"/>
           <w:szCs w:val="28"/>
         </w:rPr>
-        <w:t>It is also very important to be up to date with new technologies that can be used in buildings</w:t>
-      </w:r>
-      <w:r>
-        <w:rPr>
-          <w:sz w:val="24"/>
-          <w:szCs w:val="28"/>
-        </w:rPr>
-        <w:t xml:space="preserve">, </w:t>
-      </w:r>
-      <w:r>
-        <w:rPr>
-          <w:sz w:val="24"/>
-          <w:szCs w:val="28"/>
-        </w:rPr>
-        <w:t xml:space="preserve">that </w:t>
-      </w:r>
-      <w:r>
-        <w:rPr>
-          <w:sz w:val="24"/>
-          <w:szCs w:val="28"/>
-        </w:rPr>
-        <w:t>can let our school look more modern</w:t>
-      </w:r>
-      <w:r>
-        <w:rPr>
-          <w:sz w:val="24"/>
-          <w:szCs w:val="28"/>
-        </w:rPr>
-        <w:t xml:space="preserve"> and can let people find rooms ea</w:t>
-      </w:r>
-      <w:r>
-        <w:rPr>
-          <w:sz w:val="24"/>
-          <w:szCs w:val="28"/>
-        </w:rPr>
-        <w:t>sier</w:t>
-      </w:r>
-      <w:r>
-        <w:rPr>
-          <w:sz w:val="24"/>
-          <w:szCs w:val="28"/>
-        </w:rPr>
-        <w:t xml:space="preserve">, especially during open-door days for new pupils and people interested in our school. </w:t>
+        <w:t>For a technical college is very important to have a modern design. In the last few years our school has been renovated outside and some rooms on the inside.</w:t>
       </w:r>
     </w:p>
     <w:p>
@@ -2435,7 +2547,49 @@
           <w:sz w:val="24"/>
           <w:szCs w:val="28"/>
         </w:rPr>
-        <w:t>That’s why we want to start using a digital signage system which lets people see which rooms are being used and which not, when and where events like tests or seminars are taking place and many more.</w:t>
+        <w:t>It is also very important to be up to date with new technologies that can be used in buildings</w:t>
+      </w:r>
+      <w:r>
+        <w:rPr>
+          <w:sz w:val="24"/>
+          <w:szCs w:val="28"/>
+        </w:rPr>
+        <w:t xml:space="preserve">, </w:t>
+      </w:r>
+      <w:r>
+        <w:rPr>
+          <w:sz w:val="24"/>
+          <w:szCs w:val="28"/>
+        </w:rPr>
+        <w:t xml:space="preserve">that </w:t>
+      </w:r>
+      <w:r>
+        <w:rPr>
+          <w:sz w:val="24"/>
+          <w:szCs w:val="28"/>
+        </w:rPr>
+        <w:t>can let our school look more modern</w:t>
+      </w:r>
+      <w:r>
+        <w:rPr>
+          <w:sz w:val="24"/>
+          <w:szCs w:val="28"/>
+        </w:rPr>
+        <w:t xml:space="preserve"> and can let people find rooms ea</w:t>
+      </w:r>
+      <w:r>
+        <w:rPr>
+          <w:sz w:val="24"/>
+          <w:szCs w:val="28"/>
+        </w:rPr>
+        <w:t>sier</w:t>
+      </w:r>
+      <w:r>
+        <w:rPr>
+          <w:sz w:val="24"/>
+          <w:szCs w:val="28"/>
+        </w:rPr>
+        <w:t xml:space="preserve">, especially during open-door days for new pupils and people interested in our school. </w:t>
       </w:r>
     </w:p>
     <w:p>
@@ -2452,57 +2606,52 @@
           <w:sz w:val="24"/>
           <w:szCs w:val="28"/>
         </w:rPr>
-        <w:t>There are two preliminary projects</w:t>
-      </w:r>
-      <w:r>
-        <w:rPr>
-          <w:sz w:val="24"/>
-          <w:szCs w:val="28"/>
-        </w:rPr>
-        <w:t xml:space="preserve"> developed by two teams from the 5</w:t>
-      </w:r>
-      <w:r>
-        <w:rPr>
-          <w:sz w:val="24"/>
-          <w:szCs w:val="28"/>
-          <w:vertAlign w:val="superscript"/>
-        </w:rPr>
-        <w:t>th</w:t>
-      </w:r>
-      <w:r>
-        <w:rPr>
-          <w:sz w:val="24"/>
-          <w:szCs w:val="28"/>
-        </w:rPr>
-        <w:t xml:space="preserve"> grade</w:t>
-      </w:r>
-      <w:r>
-        <w:rPr>
-          <w:sz w:val="24"/>
-          <w:szCs w:val="28"/>
-        </w:rPr>
-        <w:t>, one using tablets as digital door signs and one using E-Papers</w:t>
-      </w:r>
-      <w:r>
-        <w:rPr>
-          <w:sz w:val="24"/>
-          <w:szCs w:val="28"/>
-        </w:rPr>
-        <w:t xml:space="preserve">, which </w:t>
-      </w:r>
-      <w:r>
-        <w:rPr>
-          <w:sz w:val="24"/>
-          <w:szCs w:val="28"/>
-        </w:rPr>
-        <w:t>should help us continue developing better signs</w:t>
-      </w:r>
-      <w:r>
-        <w:rPr>
-          <w:sz w:val="24"/>
-          <w:szCs w:val="28"/>
-        </w:rPr>
-        <w:t xml:space="preserve"> for our school.</w:t>
+        <w:t>That’s why we want to start using a digital signage system which lets people see which rooms are being used and which not, when and where events like tests or seminars are taking place.</w:t>
+      </w:r>
+    </w:p>
+    <w:p>
+      <w:pPr>
+        <w:pStyle w:val="Textbody"/>
+        <w:spacing w:line="276" w:lineRule="auto"/>
+        <w:rPr>
+          <w:sz w:val="24"/>
+          <w:szCs w:val="28"/>
+        </w:rPr>
+      </w:pPr>
+      <w:r>
+        <w:rPr>
+          <w:sz w:val="24"/>
+          <w:szCs w:val="28"/>
+        </w:rPr>
+        <w:t>This project is based on</w:t>
+      </w:r>
+      <w:r>
+        <w:rPr>
+          <w:sz w:val="24"/>
+          <w:szCs w:val="28"/>
+        </w:rPr>
+        <w:t xml:space="preserve"> two preliminary projects</w:t>
+      </w:r>
+      <w:r>
+        <w:rPr>
+          <w:sz w:val="24"/>
+          <w:szCs w:val="28"/>
+        </w:rPr>
+        <w:t xml:space="preserve">, </w:t>
+      </w:r>
+      <w:r>
+        <w:rPr>
+          <w:sz w:val="24"/>
+          <w:szCs w:val="28"/>
+        </w:rPr>
+        <w:t>one using tablets as digital door signs and one using E-Papers</w:t>
+      </w:r>
+      <w:r>
+        <w:rPr>
+          <w:sz w:val="24"/>
+          <w:szCs w:val="28"/>
+        </w:rPr>
+        <w:t>.</w:t>
       </w:r>
     </w:p>
     <w:p>
@@ -3051,118 +3200,191 @@
     <w:p>
       <w:pPr>
         <w:pStyle w:val="V-Modell-XTTextbody"/>
+        <w:numPr>
+          <w:ilvl w:val="0"/>
+          <w:numId w:val="19"/>
+        </w:numPr>
         <w:spacing w:line="276" w:lineRule="auto"/>
-        <w:rPr>
-          <w:color w:val="000000"/>
-        </w:rPr>
-      </w:pPr>
+        <w:ind w:left="360"/>
+        <w:rPr>
+          <w:color w:val="000000"/>
+        </w:rPr>
+      </w:pPr>
+      <w:r>
+        <w:rPr>
+          <w:i/>
+          <w:color w:val="000000"/>
+        </w:rPr>
+        <w:t>Special purpose rooms</w:t>
+      </w:r>
     </w:p>
     <w:p>
       <w:pPr>
         <w:pStyle w:val="V-Modell-XTTextbody"/>
         <w:spacing w:line="276" w:lineRule="auto"/>
-        <w:rPr>
-          <w:color w:val="000000"/>
-        </w:rPr>
-      </w:pPr>
+        <w:ind w:left="360"/>
+        <w:rPr>
+          <w:color w:val="000000"/>
+        </w:rPr>
+      </w:pPr>
+      <w:r>
+        <w:rPr>
+          <w:color w:val="000000"/>
+        </w:rPr>
+        <w:t xml:space="preserve">The physics and chemistry rooms are used for lessons in these subjects. </w:t>
+      </w:r>
+      <w:proofErr w:type="gramStart"/>
+      <w:r>
+        <w:rPr>
+          <w:color w:val="000000"/>
+        </w:rPr>
+        <w:t>Furthermore</w:t>
+      </w:r>
+      <w:proofErr w:type="gramEnd"/>
+      <w:r>
+        <w:rPr>
+          <w:color w:val="000000"/>
+        </w:rPr>
+        <w:t xml:space="preserve"> they are sometimes used as special rooms for holding tests.</w:t>
+      </w:r>
+    </w:p>
+    <w:p>
+      <w:pPr>
+        <w:pStyle w:val="V-Modell-XTTextbody"/>
+        <w:numPr>
+          <w:ilvl w:val="0"/>
+          <w:numId w:val="19"/>
+        </w:numPr>
+        <w:spacing w:line="276" w:lineRule="auto"/>
+        <w:ind w:left="360"/>
+        <w:rPr>
+          <w:color w:val="000000"/>
+        </w:rPr>
+      </w:pPr>
+      <w:r>
+        <w:rPr>
+          <w:i/>
+          <w:color w:val="000000"/>
+        </w:rPr>
+        <w:t>Assembly hall</w:t>
+      </w:r>
     </w:p>
     <w:p>
       <w:pPr>
         <w:pStyle w:val="V-Modell-XTTextbody"/>
         <w:spacing w:line="276" w:lineRule="auto"/>
-        <w:rPr>
-          <w:color w:val="000000"/>
-        </w:rPr>
-      </w:pPr>
+        <w:ind w:left="360"/>
+        <w:rPr>
+          <w:color w:val="000000"/>
+        </w:rPr>
+      </w:pPr>
+      <w:r>
+        <w:rPr>
+          <w:color w:val="000000"/>
+        </w:rPr>
+        <w:t xml:space="preserve">The physics and chemistry rooms are used for lessons in these subjects. </w:t>
+      </w:r>
+      <w:proofErr w:type="gramStart"/>
+      <w:r>
+        <w:rPr>
+          <w:color w:val="000000"/>
+        </w:rPr>
+        <w:t>Furthermore</w:t>
+      </w:r>
+      <w:proofErr w:type="gramEnd"/>
+      <w:r>
+        <w:rPr>
+          <w:color w:val="000000"/>
+        </w:rPr>
+        <w:t xml:space="preserve"> they are sometimes used as special rooms for holding tests.</w:t>
+      </w:r>
+    </w:p>
+    <w:p>
+      <w:pPr>
+        <w:pStyle w:val="V-Modell-XTTextbody"/>
+        <w:numPr>
+          <w:ilvl w:val="0"/>
+          <w:numId w:val="19"/>
+        </w:numPr>
+        <w:spacing w:line="276" w:lineRule="auto"/>
+        <w:ind w:left="360"/>
+        <w:rPr>
+          <w:color w:val="000000"/>
+        </w:rPr>
+      </w:pPr>
+      <w:r>
+        <w:rPr>
+          <w:i/>
+          <w:color w:val="000000"/>
+        </w:rPr>
+        <w:t>Workshops</w:t>
+      </w:r>
     </w:p>
     <w:p>
       <w:pPr>
         <w:pStyle w:val="V-Modell-XTTextbody"/>
         <w:spacing w:line="276" w:lineRule="auto"/>
-        <w:rPr>
-          <w:color w:val="000000"/>
-        </w:rPr>
-      </w:pPr>
-      <w:r>
-        <w:rPr>
-          <w:color w:val="000000"/>
-        </w:rPr>
-        <w:t xml:space="preserve">Furthermore, there are also special rooms like the physics/chemistry room, which are </w:t>
-      </w:r>
-      <w:r>
-        <w:rPr>
-          <w:color w:val="000000"/>
-        </w:rPr>
-        <w:t xml:space="preserve">   </w:t>
-      </w:r>
-      <w:r>
-        <w:rPr>
-          <w:color w:val="000000"/>
-        </w:rPr>
-        <w:t>sometimes needed for other tests and</w:t>
-      </w:r>
-      <w:r>
-        <w:rPr>
-          <w:color w:val="000000"/>
-        </w:rPr>
-        <w:t xml:space="preserve"> </w:t>
-      </w:r>
-      <w:r>
-        <w:rPr>
-          <w:color w:val="000000"/>
-        </w:rPr>
-        <w:t>rooms like our celebration hall, which is also used for events like seminars</w:t>
-      </w:r>
-      <w:r>
-        <w:rPr>
-          <w:color w:val="000000"/>
-        </w:rPr>
-        <w:t>, workshops</w:t>
-      </w:r>
-      <w:r>
-        <w:rPr>
-          <w:color w:val="000000"/>
-        </w:rPr>
-        <w:t xml:space="preserve"> or thesis presentations.</w:t>
-      </w:r>
-      <w:r>
-        <w:rPr>
-          <w:color w:val="000000"/>
-        </w:rPr>
-        <w:t xml:space="preserve"> </w:t>
+        <w:ind w:left="360"/>
+        <w:rPr>
+          <w:color w:val="000000"/>
+        </w:rPr>
+      </w:pPr>
+      <w:r>
+        <w:rPr>
+          <w:color w:val="000000"/>
+        </w:rPr>
+        <w:t xml:space="preserve">The physics and chemistry rooms are used for lessons in these subjects. </w:t>
+      </w:r>
+      <w:proofErr w:type="gramStart"/>
+      <w:r>
+        <w:rPr>
+          <w:color w:val="000000"/>
+        </w:rPr>
+        <w:t>Furthermore</w:t>
+      </w:r>
+      <w:proofErr w:type="gramEnd"/>
+      <w:r>
+        <w:rPr>
+          <w:color w:val="000000"/>
+        </w:rPr>
+        <w:t xml:space="preserve"> they are sometimes used as special rooms for holding tests.</w:t>
+      </w:r>
+    </w:p>
+    <w:p>
+      <w:pPr>
+        <w:pStyle w:val="V-Modell-XTTextbody"/>
+        <w:numPr>
+          <w:ilvl w:val="0"/>
+          <w:numId w:val="19"/>
+        </w:numPr>
+        <w:spacing w:line="276" w:lineRule="auto"/>
+        <w:ind w:left="360"/>
+        <w:rPr>
+          <w:color w:val="000000"/>
+        </w:rPr>
+      </w:pPr>
+      <w:r>
+        <w:rPr>
+          <w:i/>
+          <w:color w:val="000000"/>
+        </w:rPr>
+        <w:t>Meeting room (E26, ILB, …)</w:t>
       </w:r>
     </w:p>
     <w:p>
       <w:pPr>
         <w:pStyle w:val="V-Modell-XTTextbody"/>
         <w:spacing w:line="276" w:lineRule="auto"/>
-        <w:rPr>
-          <w:color w:val="000000"/>
-        </w:rPr>
-      </w:pPr>
-      <w:r>
-        <w:rPr>
-          <w:color w:val="000000"/>
-        </w:rPr>
-        <w:t>Last but not least, our school organizes different bigger events like the open-doors’ day or the FIT (Firmeninformationstag). These events require a special signing for more than one room. Visitors like companies and pupils interested in our school can’t</w:t>
-      </w:r>
-      <w:r>
-        <w:rPr>
-          <w:color w:val="000000"/>
-        </w:rPr>
-        <w:t xml:space="preserve"> </w:t>
-      </w:r>
-      <w:r>
-        <w:rPr>
-          <w:color w:val="000000"/>
-        </w:rPr>
-        <w:t>easily</w:t>
-      </w:r>
-      <w:r>
-        <w:rPr>
-          <w:color w:val="000000"/>
-        </w:rPr>
-        <w:t xml:space="preserve"> find the rooms they’re looking for.</w:t>
+        <w:ind w:left="360"/>
+        <w:rPr>
+          <w:color w:val="000000"/>
+        </w:rPr>
+      </w:pPr>
+      <w:r>
+        <w:rPr>
+          <w:color w:val="000000"/>
+        </w:rPr>
+        <w:t>Rooms with no regular schedule. Booked for single events</w:t>
       </w:r>
     </w:p>
     <w:p>
@@ -3173,6 +3395,54 @@
           <w:color w:val="000000"/>
         </w:rPr>
       </w:pPr>
+      <w:r>
+        <w:rPr>
+          <w:color w:val="000000"/>
+        </w:rPr>
+        <w:t xml:space="preserve">Furthermore, there are also special rooms like the physics/chemistry room, which are </w:t>
+      </w:r>
+      <w:r>
+        <w:rPr>
+          <w:color w:val="000000"/>
+        </w:rPr>
+        <w:t xml:space="preserve">   </w:t>
+      </w:r>
+      <w:r>
+        <w:rPr>
+          <w:color w:val="000000"/>
+        </w:rPr>
+        <w:t>sometimes needed for other tests and</w:t>
+      </w:r>
+      <w:r>
+        <w:rPr>
+          <w:color w:val="000000"/>
+        </w:rPr>
+        <w:t xml:space="preserve"> </w:t>
+      </w:r>
+      <w:r>
+        <w:rPr>
+          <w:color w:val="000000"/>
+        </w:rPr>
+        <w:t>rooms like our celebration hall, which is also used for events like seminars</w:t>
+      </w:r>
+      <w:r>
+        <w:rPr>
+          <w:color w:val="000000"/>
+        </w:rPr>
+        <w:t>, workshops</w:t>
+      </w:r>
+      <w:r>
+        <w:rPr>
+          <w:color w:val="000000"/>
+        </w:rPr>
+        <w:t xml:space="preserve"> or thesis presentations.</w:t>
+      </w:r>
+      <w:r>
+        <w:rPr>
+          <w:color w:val="000000"/>
+        </w:rPr>
+        <w:t xml:space="preserve"> </w:t>
+      </w:r>
     </w:p>
     <w:p>
       <w:pPr>
@@ -3186,103 +3456,27 @@
         <w:rPr>
           <w:color w:val="000000"/>
         </w:rPr>
-        <w:t xml:space="preserve">All these rooms </w:t>
-      </w:r>
-      <w:r>
-        <w:rPr>
-          <w:color w:val="000000"/>
-        </w:rPr>
-        <w:t xml:space="preserve">and events </w:t>
-      </w:r>
-      <w:r>
-        <w:rPr>
-          <w:color w:val="000000"/>
-        </w:rPr>
-        <w:t xml:space="preserve">don’t have a concrete signage showing which events are </w:t>
-      </w:r>
-      <w:r>
-        <w:rPr>
-          <w:color w:val="000000"/>
-        </w:rPr>
-        <w:t xml:space="preserve">currently </w:t>
-      </w:r>
-      <w:r>
-        <w:rPr>
-          <w:color w:val="000000"/>
-        </w:rPr>
-        <w:t>taking place.</w:t>
-      </w:r>
-      <w:r>
-        <w:rPr>
-          <w:color w:val="000000"/>
-        </w:rPr>
-        <w:t xml:space="preserve"> Moreover, i</w:t>
-      </w:r>
-      <w:r>
-        <w:rPr>
-          <w:color w:val="000000"/>
-        </w:rPr>
-        <w:t>t often happens that teachers spontaneously need a computer room for their lessons</w:t>
-      </w:r>
-      <w:r>
-        <w:rPr>
-          <w:color w:val="000000"/>
-        </w:rPr>
-        <w:t>. S</w:t>
-      </w:r>
-      <w:r>
-        <w:rPr>
-          <w:color w:val="000000"/>
-        </w:rPr>
-        <w:t xml:space="preserve">earching for one on </w:t>
-      </w:r>
-      <w:r>
-        <w:rPr>
-          <w:color w:val="000000"/>
-        </w:rPr>
-        <w:t xml:space="preserve">the </w:t>
-      </w:r>
-      <w:r>
-        <w:rPr>
-          <w:color w:val="000000"/>
-        </w:rPr>
-        <w:t xml:space="preserve">WebUntis </w:t>
-      </w:r>
-      <w:r>
-        <w:rPr>
-          <w:color w:val="000000"/>
-        </w:rPr>
-        <w:t xml:space="preserve">website </w:t>
-      </w:r>
-      <w:r>
-        <w:rPr>
-          <w:color w:val="000000"/>
-        </w:rPr>
-        <w:t>is very time-consuming and knocking at all the computer rooms’ door to see if the room is occupied is pretty</w:t>
-      </w:r>
-      <w:r>
-        <w:rPr>
-          <w:color w:val="000000"/>
-        </w:rPr>
-        <w:t xml:space="preserve"> </w:t>
-      </w:r>
-      <w:r>
-        <w:rPr>
-          <w:color w:val="000000"/>
-        </w:rPr>
-        <w:t>annoying</w:t>
-      </w:r>
-      <w:r>
-        <w:rPr>
-          <w:color w:val="000000"/>
-        </w:rPr>
-        <w:t>.</w:t>
-      </w:r>
-      <w:r>
-        <w:rPr>
-          <w:color w:val="000000"/>
-        </w:rPr>
-        <w:t xml:space="preserve"> This also leads to disturbing pupils during important tests.</w:t>
+        <w:t>The content of the door signs depends on the situation whether the room is part of a special event or not. Most of the rooms have a regular schedule and serve the lectures and courses. In case of special events (FIT, Open Doors Day, …) the purpose may change and, therefore, the content of the digital door sign</w:t>
+      </w:r>
+      <w:r>
+        <w:rPr>
+          <w:color w:val="000000"/>
+        </w:rPr>
+        <w:t xml:space="preserve">s also </w:t>
+      </w:r>
+      <w:proofErr w:type="gramStart"/>
+      <w:r>
+        <w:rPr>
+          <w:color w:val="000000"/>
+        </w:rPr>
+        <w:t>has to</w:t>
+      </w:r>
+      <w:proofErr w:type="gramEnd"/>
+      <w:r>
+        <w:rPr>
+          <w:color w:val="000000"/>
+        </w:rPr>
+        <w:t xml:space="preserve"> change.</w:t>
       </w:r>
     </w:p>
     <w:p>
@@ -3293,50 +3487,188 @@
           <w:color w:val="000000"/>
         </w:rPr>
       </w:pPr>
-      <w:r>
-        <w:rPr>
-          <w:color w:val="000000"/>
-        </w:rPr>
-        <w:t>Therefore, t</w:t>
-      </w:r>
-      <w:r>
-        <w:rPr>
-          <w:color w:val="000000"/>
-        </w:rPr>
-        <w:t xml:space="preserve">his time-consuming search for </w:t>
-      </w:r>
-      <w:r>
-        <w:rPr>
-          <w:color w:val="000000"/>
-        </w:rPr>
-        <w:t>rooms</w:t>
-      </w:r>
-      <w:r>
-        <w:rPr>
-          <w:color w:val="000000"/>
-        </w:rPr>
-        <w:t xml:space="preserve"> can be simplified by </w:t>
-      </w:r>
-      <w:r>
-        <w:rPr>
-          <w:color w:val="000000"/>
-        </w:rPr>
-        <w:t xml:space="preserve">so called </w:t>
-      </w:r>
-      <w:r>
-        <w:rPr>
-          <w:color w:val="000000"/>
-        </w:rPr>
-        <w:t>digital door signs.</w:t>
-      </w:r>
     </w:p>
     <w:p>
       <w:pPr>
         <w:pStyle w:val="V-Modell-XTTextbody"/>
-        <w:rPr>
-          <w:color w:val="000000"/>
-        </w:rPr>
-      </w:pPr>
+        <w:spacing w:line="276" w:lineRule="auto"/>
+        <w:rPr>
+          <w:color w:val="000000"/>
+        </w:rPr>
+      </w:pPr>
+    </w:p>
+    <w:p>
+      <w:pPr>
+        <w:pStyle w:val="V-Modell-XTTextbody"/>
+        <w:spacing w:line="276" w:lineRule="auto"/>
+        <w:rPr>
+          <w:color w:val="000000"/>
+        </w:rPr>
+      </w:pPr>
+      <w:r>
+        <w:rPr>
+          <w:color w:val="000000"/>
+        </w:rPr>
+        <w:lastRenderedPageBreak/>
+        <w:t>Currently a</w:t>
+      </w:r>
+      <w:r>
+        <w:rPr>
+          <w:color w:val="000000"/>
+        </w:rPr>
+        <w:t xml:space="preserve">ll </w:t>
+      </w:r>
+      <w:r>
+        <w:rPr>
+          <w:color w:val="000000"/>
+        </w:rPr>
+        <w:t>our</w:t>
+      </w:r>
+      <w:r>
+        <w:rPr>
+          <w:color w:val="000000"/>
+        </w:rPr>
+        <w:t xml:space="preserve"> rooms </w:t>
+      </w:r>
+      <w:r>
+        <w:rPr>
+          <w:color w:val="000000"/>
+        </w:rPr>
+        <w:t xml:space="preserve">and events </w:t>
+      </w:r>
+      <w:r>
+        <w:rPr>
+          <w:color w:val="000000"/>
+        </w:rPr>
+        <w:t>do</w:t>
+      </w:r>
+      <w:r>
+        <w:rPr>
+          <w:color w:val="000000"/>
+        </w:rPr>
+        <w:t xml:space="preserve"> no</w:t>
+      </w:r>
+      <w:r>
+        <w:rPr>
+          <w:color w:val="000000"/>
+        </w:rPr>
+        <w:t xml:space="preserve">t have a concrete signage showing which events are </w:t>
+      </w:r>
+      <w:r>
+        <w:rPr>
+          <w:color w:val="000000"/>
+        </w:rPr>
+        <w:t xml:space="preserve">currently </w:t>
+      </w:r>
+      <w:r>
+        <w:rPr>
+          <w:color w:val="000000"/>
+        </w:rPr>
+        <w:t>taking place.</w:t>
+      </w:r>
+    </w:p>
+    <w:p>
+      <w:pPr>
+        <w:pStyle w:val="V-Modell-XTTextbody"/>
+        <w:spacing w:line="276" w:lineRule="auto"/>
+        <w:rPr>
+          <w:color w:val="000000"/>
+        </w:rPr>
+      </w:pPr>
+      <w:r>
+        <w:rPr>
+          <w:color w:val="000000"/>
+        </w:rPr>
+        <w:t>Moreover, i</w:t>
+      </w:r>
+      <w:r>
+        <w:rPr>
+          <w:color w:val="000000"/>
+        </w:rPr>
+        <w:t>t happens that teachers spontaneously need a computer room</w:t>
+      </w:r>
+      <w:r>
+        <w:rPr>
+          <w:color w:val="000000"/>
+        </w:rPr>
+        <w:t>, a special purpose room, a workshop, etc.</w:t>
+      </w:r>
+      <w:r>
+        <w:rPr>
+          <w:color w:val="000000"/>
+        </w:rPr>
+        <w:t xml:space="preserve"> for their lessons</w:t>
+      </w:r>
+      <w:r>
+        <w:rPr>
+          <w:color w:val="000000"/>
+        </w:rPr>
+        <w:t>. S</w:t>
+      </w:r>
+      <w:r>
+        <w:rPr>
+          <w:color w:val="000000"/>
+        </w:rPr>
+        <w:t xml:space="preserve">earching for one </w:t>
+      </w:r>
+      <w:r>
+        <w:rPr>
+          <w:color w:val="000000"/>
+        </w:rPr>
+        <w:t>in</w:t>
+      </w:r>
+      <w:r>
+        <w:rPr>
+          <w:color w:val="000000"/>
+        </w:rPr>
+        <w:t xml:space="preserve"> </w:t>
+      </w:r>
+      <w:proofErr w:type="spellStart"/>
+      <w:r>
+        <w:rPr>
+          <w:color w:val="000000"/>
+        </w:rPr>
+        <w:t>WebUntis</w:t>
+      </w:r>
+      <w:proofErr w:type="spellEnd"/>
+      <w:r>
+        <w:rPr>
+          <w:color w:val="000000"/>
+        </w:rPr>
+        <w:t xml:space="preserve"> is time-consuming and knocking at all the room door to see if the room is occupied is </w:t>
+      </w:r>
+      <w:proofErr w:type="gramStart"/>
+      <w:r>
+        <w:rPr>
+          <w:color w:val="000000"/>
+        </w:rPr>
+        <w:t>pretty</w:t>
+      </w:r>
+      <w:r>
+        <w:rPr>
+          <w:color w:val="000000"/>
+        </w:rPr>
+        <w:t xml:space="preserve"> </w:t>
+      </w:r>
+      <w:r>
+        <w:rPr>
+          <w:color w:val="000000"/>
+        </w:rPr>
+        <w:t>disturbing</w:t>
+      </w:r>
+      <w:proofErr w:type="gramEnd"/>
+      <w:r>
+        <w:rPr>
+          <w:color w:val="000000"/>
+        </w:rPr>
+        <w:t xml:space="preserve"> during regular lessons, not to mention situations where tests or exams take place</w:t>
+      </w:r>
+      <w:r>
+        <w:rPr>
+          <w:color w:val="000000"/>
+        </w:rPr>
+        <w:t>.</w:t>
+      </w:r>
       <w:r>
         <w:rPr>
           <w:color w:val="000000"/>
@@ -3456,7 +3788,21 @@
         <w:rPr>
           <w:color w:val="000000"/>
         </w:rPr>
-        <w:t>Databases (mySQL)</w:t>
+        <w:t>Databases (</w:t>
+      </w:r>
+      <w:proofErr w:type="spellStart"/>
+      <w:r>
+        <w:rPr>
+          <w:color w:val="000000"/>
+        </w:rPr>
+        <w:t>mySQL</w:t>
+      </w:r>
+      <w:proofErr w:type="spellEnd"/>
+      <w:r>
+        <w:rPr>
+          <w:color w:val="000000"/>
+        </w:rPr>
+        <w:t>)</w:t>
       </w:r>
     </w:p>
     <w:p>
@@ -3534,7 +3880,21 @@
         <w:rPr>
           <w:color w:val="000000"/>
         </w:rPr>
-        <w:t>IntelliJ/Netbeans for Java</w:t>
+        <w:t>IntelliJ/</w:t>
+      </w:r>
+      <w:proofErr w:type="spellStart"/>
+      <w:r>
+        <w:rPr>
+          <w:color w:val="000000"/>
+        </w:rPr>
+        <w:t>Netbeans</w:t>
+      </w:r>
+      <w:proofErr w:type="spellEnd"/>
+      <w:r>
+        <w:rPr>
+          <w:color w:val="000000"/>
+        </w:rPr>
+        <w:t xml:space="preserve"> for Java</w:t>
       </w:r>
     </w:p>
     <w:p>
@@ -3584,11 +3944,19 @@
           <w:color w:val="000000"/>
         </w:rPr>
       </w:pPr>
-      <w:r>
-        <w:rPr>
-          <w:color w:val="000000"/>
-        </w:rPr>
-        <w:t>WebUntis API</w:t>
+      <w:proofErr w:type="spellStart"/>
+      <w:r>
+        <w:rPr>
+          <w:color w:val="000000"/>
+        </w:rPr>
+        <w:t>WebUntis</w:t>
+      </w:r>
+      <w:proofErr w:type="spellEnd"/>
+      <w:r>
+        <w:rPr>
+          <w:color w:val="000000"/>
+        </w:rPr>
+        <w:t xml:space="preserve"> API</w:t>
       </w:r>
     </w:p>
     <w:p>
@@ -3604,12 +3972,21 @@
       <w:pPr>
         <w:pStyle w:val="V-Modell-XTTextbody"/>
       </w:pPr>
+      <w:proofErr w:type="spellStart"/>
       <w:r>
         <w:rPr>
           <w:b/>
           <w:color w:val="000000"/>
         </w:rPr>
-        <w:t>Cooperations:</w:t>
+        <w:t>Cooperations</w:t>
+      </w:r>
+      <w:proofErr w:type="spellEnd"/>
+      <w:r>
+        <w:rPr>
+          <w:b/>
+          <w:color w:val="000000"/>
+        </w:rPr>
+        <w:t>:</w:t>
       </w:r>
     </w:p>
     <w:p>
@@ -3650,6 +4027,26 @@
           <w:color w:val="000000"/>
         </w:rPr>
         <w:t>We can also contact our teachers for advice.</w:t>
+      </w:r>
+    </w:p>
+    <w:p>
+      <w:pPr>
+        <w:pStyle w:val="V-Modell-XTTextbody"/>
+        <w:rPr>
+          <w:color w:val="000000"/>
+        </w:rPr>
+      </w:pPr>
+      <w:r>
+        <w:rPr>
+          <w:color w:val="000000"/>
+        </w:rPr>
+        <w:t>The preliminary projects this project is based on provide prototypical implementations of different ideas to solve the digital signage issue at our school</w:t>
+      </w:r>
+      <w:r>
+        <w:rPr>
+          <w:color w:val="000000"/>
+        </w:rPr>
+        <w:t>.</w:t>
       </w:r>
     </w:p>
     <w:p>
@@ -3768,66 +4165,54 @@
           <w:sz w:val="24"/>
           <w:szCs w:val="28"/>
         </w:rPr>
-        <w:t>Workshop rooms (Werkstatt)</w:t>
-      </w:r>
-      <w:r>
-        <w:rPr>
-          <w:sz w:val="24"/>
-          <w:szCs w:val="28"/>
-        </w:rPr>
-        <w:t xml:space="preserve"> and </w:t>
-      </w:r>
-      <w:r>
-        <w:rPr>
-          <w:sz w:val="24"/>
-          <w:szCs w:val="28"/>
-        </w:rPr>
-        <w:t>Physics/Chemistry rooms</w:t>
-      </w:r>
-      <w:r>
-        <w:rPr>
-          <w:sz w:val="24"/>
-          <w:szCs w:val="28"/>
-        </w:rPr>
-        <w:t xml:space="preserve"> </w:t>
-      </w:r>
-      <w:r>
-        <w:rPr>
-          <w:sz w:val="24"/>
-          <w:szCs w:val="28"/>
-        </w:rPr>
-        <w:t>can also be considered as a</w:t>
-      </w:r>
-      <w:r>
-        <w:rPr>
-          <w:sz w:val="24"/>
-          <w:szCs w:val="28"/>
-        </w:rPr>
-        <w:t xml:space="preserve">n EDV </w:t>
-      </w:r>
-      <w:r>
-        <w:rPr>
-          <w:sz w:val="24"/>
-          <w:szCs w:val="28"/>
-        </w:rPr>
-        <w:t xml:space="preserve">room, since </w:t>
-      </w:r>
-      <w:r>
-        <w:rPr>
-          <w:sz w:val="24"/>
-          <w:szCs w:val="28"/>
-        </w:rPr>
-        <w:t>we want to display the weekly schedule. The only difference</w:t>
-      </w:r>
-      <w:r>
-        <w:rPr>
-          <w:sz w:val="24"/>
-          <w:szCs w:val="28"/>
-        </w:rPr>
-        <w:t xml:space="preserve"> between workshop rooms and other rooms</w:t>
+        <w:t>Workshop rooms (</w:t>
+      </w:r>
+      <w:proofErr w:type="spellStart"/>
+      <w:r>
+        <w:rPr>
+          <w:sz w:val="24"/>
+          <w:szCs w:val="28"/>
+        </w:rPr>
+        <w:t>Werkstatt</w:t>
+      </w:r>
+      <w:proofErr w:type="spellEnd"/>
+      <w:r>
+        <w:rPr>
+          <w:sz w:val="24"/>
+          <w:szCs w:val="28"/>
+        </w:rPr>
+        <w:t>)</w:t>
+      </w:r>
+      <w:r>
+        <w:rPr>
+          <w:sz w:val="24"/>
+          <w:szCs w:val="28"/>
+        </w:rPr>
+        <w:t xml:space="preserve"> and Physics/Chemistry rooms </w:t>
+      </w:r>
+      <w:r>
+        <w:rPr>
+          <w:sz w:val="24"/>
+          <w:szCs w:val="28"/>
+        </w:rPr>
+        <w:t>can also be considered as an EDV room, since we want to dis</w:t>
       </w:r>
       <w:bookmarkStart w:id="0" w:name="_GoBack"/>
       <w:bookmarkEnd w:id="0"/>
+      <w:r>
+        <w:rPr>
+          <w:sz w:val="24"/>
+          <w:szCs w:val="28"/>
+        </w:rPr>
+        <w:t>play the weekly schedule. The only difference</w:t>
+      </w:r>
+      <w:r>
+        <w:rPr>
+          <w:sz w:val="24"/>
+          <w:szCs w:val="28"/>
+        </w:rPr>
+        <w:t xml:space="preserve"> between workshop rooms and other rooms</w:t>
+      </w:r>
       <w:r>
         <w:rPr>
           <w:sz w:val="24"/>
@@ -4224,7 +4609,23 @@
           <w:sz w:val="24"/>
           <w:szCs w:val="28"/>
         </w:rPr>
-        <w:t>, accompanied by the room’s name (e.g. “Physiksaal”).</w:t>
+        <w:t>, accompanied by the room’s name (e.g. “</w:t>
+      </w:r>
+      <w:proofErr w:type="spellStart"/>
+      <w:r>
+        <w:rPr>
+          <w:sz w:val="24"/>
+          <w:szCs w:val="28"/>
+        </w:rPr>
+        <w:t>Physiksaal</w:t>
+      </w:r>
+      <w:proofErr w:type="spellEnd"/>
+      <w:r>
+        <w:rPr>
+          <w:sz w:val="24"/>
+          <w:szCs w:val="28"/>
+        </w:rPr>
+        <w:t>”).</w:t>
       </w:r>
     </w:p>
     <w:p>
@@ -4432,7 +4833,23 @@
           <w:sz w:val="24"/>
           <w:szCs w:val="28"/>
         </w:rPr>
-        <w:t>FIT (Firmeninformationstag)</w:t>
+        <w:t>FIT (</w:t>
+      </w:r>
+      <w:proofErr w:type="spellStart"/>
+      <w:r>
+        <w:rPr>
+          <w:sz w:val="24"/>
+          <w:szCs w:val="28"/>
+        </w:rPr>
+        <w:t>Firmeninformationstag</w:t>
+      </w:r>
+      <w:proofErr w:type="spellEnd"/>
+      <w:r>
+        <w:rPr>
+          <w:sz w:val="24"/>
+          <w:szCs w:val="28"/>
+        </w:rPr>
+        <w:t>)</w:t>
       </w:r>
     </w:p>
     <w:p>
@@ -4455,7 +4872,23 @@
           <w:sz w:val="24"/>
           <w:szCs w:val="28"/>
         </w:rPr>
-        <w:t xml:space="preserve"> or the so-called “Schnupperprogrammieren” can also have the same interface as FIT</w:t>
+        <w:t xml:space="preserve"> or the so-called “</w:t>
+      </w:r>
+      <w:proofErr w:type="spellStart"/>
+      <w:r>
+        <w:rPr>
+          <w:sz w:val="24"/>
+          <w:szCs w:val="28"/>
+        </w:rPr>
+        <w:t>Schnupperprogrammieren</w:t>
+      </w:r>
+      <w:proofErr w:type="spellEnd"/>
+      <w:r>
+        <w:rPr>
+          <w:sz w:val="24"/>
+          <w:szCs w:val="28"/>
+        </w:rPr>
+        <w:t>” can also have the same interface as FIT</w:t>
       </w:r>
       <w:r>
         <w:rPr>
@@ -4871,7 +5304,21 @@
         <w:rPr>
           <w:rFonts w:ascii="Helvetica" w:eastAsia="Helvetica" w:hAnsi="Helvetica" w:cs="Helvetica"/>
         </w:rPr>
-        <w:t>If a teacher wants to switch rooms spontaneously, WebUntis will not cover these changes</w:t>
+        <w:t xml:space="preserve">If a teacher wants to switch rooms spontaneously, </w:t>
+      </w:r>
+      <w:proofErr w:type="spellStart"/>
+      <w:r>
+        <w:rPr>
+          <w:rFonts w:ascii="Helvetica" w:eastAsia="Helvetica" w:hAnsi="Helvetica" w:cs="Helvetica"/>
+        </w:rPr>
+        <w:t>WebUntis</w:t>
+      </w:r>
+      <w:proofErr w:type="spellEnd"/>
+      <w:r>
+        <w:rPr>
+          <w:rFonts w:ascii="Helvetica" w:eastAsia="Helvetica" w:hAnsi="Helvetica" w:cs="Helvetica"/>
+        </w:rPr>
+        <w:t xml:space="preserve"> will not cover these changes</w:t>
       </w:r>
       <w:r>
         <w:rPr>
@@ -4879,7 +5326,25 @@
           <w:sz w:val="22"/>
           <w:szCs w:val="22"/>
         </w:rPr>
-        <w:t xml:space="preserve"> (except the teacher logs the change into WebUntis)</w:t>
+        <w:t xml:space="preserve"> (except the teacher logs the change into </w:t>
+      </w:r>
+      <w:proofErr w:type="spellStart"/>
+      <w:r>
+        <w:rPr>
+          <w:rFonts w:ascii="Helvetica" w:eastAsia="Helvetica" w:hAnsi="Helvetica" w:cs="Helvetica"/>
+          <w:sz w:val="22"/>
+          <w:szCs w:val="22"/>
+        </w:rPr>
+        <w:t>WebUntis</w:t>
+      </w:r>
+      <w:proofErr w:type="spellEnd"/>
+      <w:r>
+        <w:rPr>
+          <w:rFonts w:ascii="Helvetica" w:eastAsia="Helvetica" w:hAnsi="Helvetica" w:cs="Helvetica"/>
+          <w:sz w:val="22"/>
+          <w:szCs w:val="22"/>
+        </w:rPr>
+        <w:t>)</w:t>
       </w:r>
       <w:r>
         <w:rPr>
@@ -4914,8 +5379,16 @@
         <w:rPr>
           <w:rFonts w:ascii="Helvetica" w:eastAsia="Helvetica" w:hAnsi="Helvetica" w:cs="Helvetica"/>
         </w:rPr>
-        <w:t>tablet can become pretty expensive</w:t>
-      </w:r>
+        <w:t xml:space="preserve">tablet can become </w:t>
+      </w:r>
+      <w:proofErr w:type="gramStart"/>
+      <w:r>
+        <w:rPr>
+          <w:rFonts w:ascii="Helvetica" w:eastAsia="Helvetica" w:hAnsi="Helvetica" w:cs="Helvetica"/>
+        </w:rPr>
+        <w:t>pretty expensive</w:t>
+      </w:r>
+      <w:proofErr w:type="gramEnd"/>
     </w:p>
     <w:p>
       <w:pPr>
@@ -4970,8 +5443,30 @@
         <w:rPr>
           <w:rFonts w:ascii="Helvetica" w:eastAsia="Helvetica" w:hAnsi="Helvetica" w:cs="Helvetica"/>
         </w:rPr>
-        <w:t xml:space="preserve"> and also use WebUntis</w:t>
-      </w:r>
+        <w:t xml:space="preserve"> </w:t>
+      </w:r>
+      <w:proofErr w:type="gramStart"/>
+      <w:r>
+        <w:rPr>
+          <w:rFonts w:ascii="Helvetica" w:eastAsia="Helvetica" w:hAnsi="Helvetica" w:cs="Helvetica"/>
+        </w:rPr>
+        <w:t>and also</w:t>
+      </w:r>
+      <w:proofErr w:type="gramEnd"/>
+      <w:r>
+        <w:rPr>
+          <w:rFonts w:ascii="Helvetica" w:eastAsia="Helvetica" w:hAnsi="Helvetica" w:cs="Helvetica"/>
+        </w:rPr>
+        <w:t xml:space="preserve"> use </w:t>
+      </w:r>
+      <w:proofErr w:type="spellStart"/>
+      <w:r>
+        <w:rPr>
+          <w:rFonts w:ascii="Helvetica" w:eastAsia="Helvetica" w:hAnsi="Helvetica" w:cs="Helvetica"/>
+        </w:rPr>
+        <w:t>WebUntis</w:t>
+      </w:r>
+      <w:proofErr w:type="spellEnd"/>
       <w:r>
         <w:rPr>
           <w:rFonts w:ascii="Helvetica" w:eastAsia="Helvetica" w:hAnsi="Helvetica" w:cs="Helvetica"/>
@@ -5242,7 +5737,21 @@
         <w:rPr>
           <w:color w:val="000000"/>
         </w:rPr>
-        <w:t>A WebUntis account</w:t>
+        <w:t xml:space="preserve">A </w:t>
+      </w:r>
+      <w:proofErr w:type="spellStart"/>
+      <w:r>
+        <w:rPr>
+          <w:color w:val="000000"/>
+        </w:rPr>
+        <w:t>WebUntis</w:t>
+      </w:r>
+      <w:proofErr w:type="spellEnd"/>
+      <w:r>
+        <w:rPr>
+          <w:color w:val="000000"/>
+        </w:rPr>
+        <w:t xml:space="preserve"> account</w:t>
       </w:r>
     </w:p>
     <w:p>
@@ -5446,8 +5955,16 @@
               <w:rPr>
                 <w:color w:val="000000"/>
               </w:rPr>
-              <w:t>Gloria Sara Panturu</w:t>
+              <w:t xml:space="preserve">Gloria Sara </w:t>
             </w:r>
+            <w:proofErr w:type="spellStart"/>
+            <w:r>
+              <w:rPr>
+                <w:color w:val="000000"/>
+              </w:rPr>
+              <w:t>Panturu</w:t>
+            </w:r>
+            <w:proofErr w:type="spellEnd"/>
           </w:p>
         </w:tc>
       </w:tr>
@@ -5574,12 +6091,28 @@
                 <w:color w:val="000000"/>
               </w:rPr>
             </w:pPr>
+            <w:proofErr w:type="spellStart"/>
             <w:r>
               <w:rPr>
                 <w:color w:val="000000"/>
               </w:rPr>
-              <w:t>Belmin Coralic</w:t>
+              <w:t>Belmin</w:t>
             </w:r>
+            <w:proofErr w:type="spellEnd"/>
+            <w:r>
+              <w:rPr>
+                <w:color w:val="000000"/>
+              </w:rPr>
+              <w:t xml:space="preserve"> </w:t>
+            </w:r>
+            <w:proofErr w:type="spellStart"/>
+            <w:r>
+              <w:rPr>
+                <w:color w:val="000000"/>
+              </w:rPr>
+              <w:t>Coralic</w:t>
+            </w:r>
+            <w:proofErr w:type="spellEnd"/>
           </w:p>
         </w:tc>
       </w:tr>
@@ -5644,8 +6177,16 @@
               <w:rPr>
                 <w:color w:val="000000"/>
               </w:rPr>
-              <w:t>Janine Höllhuber</w:t>
+              <w:t xml:space="preserve">Janine </w:t>
             </w:r>
+            <w:proofErr w:type="spellStart"/>
+            <w:r>
+              <w:rPr>
+                <w:color w:val="000000"/>
+              </w:rPr>
+              <w:t>Höllhuber</w:t>
+            </w:r>
+            <w:proofErr w:type="spellEnd"/>
           </w:p>
         </w:tc>
       </w:tr>
@@ -5741,7 +6282,21 @@
         <w:rPr>
           <w:color w:val="000000"/>
         </w:rPr>
-        <w:t>Eventually add the HTL Leonding logo to the E-Paper devices</w:t>
+        <w:t xml:space="preserve">Eventually add the HTL </w:t>
+      </w:r>
+      <w:proofErr w:type="spellStart"/>
+      <w:r>
+        <w:rPr>
+          <w:color w:val="000000"/>
+        </w:rPr>
+        <w:t>Leonding</w:t>
+      </w:r>
+      <w:proofErr w:type="spellEnd"/>
+      <w:r>
+        <w:rPr>
+          <w:color w:val="000000"/>
+        </w:rPr>
+        <w:t xml:space="preserve"> logo to the E-Paper devices</w:t>
       </w:r>
     </w:p>
     <w:p>
@@ -5756,7 +6311,35 @@
         <w:rPr>
           <w:color w:val="000000"/>
         </w:rPr>
-        <w:t>A database has to be set up in order to cache content from WebUntis and save time</w:t>
+        <w:t xml:space="preserve">A database </w:t>
+      </w:r>
+      <w:proofErr w:type="gramStart"/>
+      <w:r>
+        <w:rPr>
+          <w:color w:val="000000"/>
+        </w:rPr>
+        <w:t>has to</w:t>
+      </w:r>
+      <w:proofErr w:type="gramEnd"/>
+      <w:r>
+        <w:rPr>
+          <w:color w:val="000000"/>
+        </w:rPr>
+        <w:t xml:space="preserve"> be set up in order to cache content from </w:t>
+      </w:r>
+      <w:proofErr w:type="spellStart"/>
+      <w:r>
+        <w:rPr>
+          <w:color w:val="000000"/>
+        </w:rPr>
+        <w:t>WebUntis</w:t>
+      </w:r>
+      <w:proofErr w:type="spellEnd"/>
+      <w:r>
+        <w:rPr>
+          <w:color w:val="000000"/>
+        </w:rPr>
+        <w:t xml:space="preserve"> and save time</w:t>
       </w:r>
     </w:p>
     <w:p>
@@ -5901,7 +6484,7 @@
         <w:sz w:val="20"/>
         <w:szCs w:val="20"/>
       </w:rPr>
-      <w:t>10/05/19</w:t>
+      <w:t>10/07/19</w:t>
     </w:r>
     <w:r>
       <w:rPr>
@@ -6078,6 +6661,119 @@
 <file path=word/numbering.xml><?xml version="1.0" encoding="utf-8"?>
 <w:numbering xmlns:wpc="http://schemas.microsoft.com/office/word/2010/wordprocessingCanvas" xmlns:cx="http://schemas.microsoft.com/office/drawing/2014/chartex" xmlns:cx1="http://schemas.microsoft.com/office/drawing/2015/9/8/chartex" xmlns:cx2="http://schemas.microsoft.com/office/drawing/2015/10/21/chartex" xmlns:cx3="http://schemas.microsoft.com/office/drawing/2016/5/9/chartex" xmlns:cx4="http://schemas.microsoft.com/office/drawing/2016/5/10/chartex" xmlns:cx5="http://schemas.microsoft.com/office/drawing/2016/5/11/chartex" xmlns:cx6="http://schemas.microsoft.com/office/drawing/2016/5/12/chartex" xmlns:cx7="http://schemas.microsoft.com/office/drawing/2016/5/13/chartex" xmlns:cx8="http://schemas.microsoft.com/office/drawing/2016/5/14/chartex" xmlns:mc="http://schemas.openxmlformats.org/markup-compatibility/2006" xmlns:aink="http://schemas.microsoft.com/office/drawing/2016/ink" xmlns:am3d="http://schemas.microsoft.com/office/drawing/2017/model3d" xmlns:o="urn:schemas-microsoft-com:office:office" xmlns:r="http://schemas.openxmlformats.org/officeDocument/2006/relationships" xmlns:m="http://schemas.openxmlformats.org/officeDocument/2006/math" xmlns:v="urn:schemas-microsoft-com:vml" xmlns:wp14="http://schemas.microsoft.com/office/word/2010/wordprocessingDrawing" xmlns:wp="http://schemas.openxmlformats.org/drawingml/2006/wordprocessingDrawing" xmlns:w10="urn:schemas-microsoft-com:office:word" xmlns:w="http://schemas.openxmlformats.org/wordprocessingml/2006/main" xmlns:w14="http://schemas.microsoft.com/office/word/2010/wordml" xmlns:w15="http://schemas.microsoft.com/office/word/2012/wordml" xmlns:w16cid="http://schemas.microsoft.com/office/word/2016/wordml/cid" xmlns:w16se="http://schemas.microsoft.com/office/word/2015/wordml/symex" xmlns:wpg="http://schemas.microsoft.com/office/word/2010/wordprocessingGroup" xmlns:wpi="http://schemas.microsoft.com/office/word/2010/wordprocessingInk" xmlns:wne="http://schemas.microsoft.com/office/word/2006/wordml" xmlns:wps="http://schemas.microsoft.com/office/word/2010/wordprocessingShape" mc:Ignorable="w14 w15 w16se w16cid wp14">
   <w:abstractNum w:abstractNumId="0" w15:restartNumberingAfterBreak="0">
+    <w:nsid w:val="06307F06"/>
+    <w:multiLevelType w:val="hybridMultilevel"/>
+    <w:tmpl w:val="A398ABC6"/>
+    <w:lvl w:ilvl="0" w:tplc="08090001">
+      <w:start w:val="1"/>
+      <w:numFmt w:val="bullet"/>
+      <w:lvlText w:val=""/>
+      <w:lvlJc w:val="left"/>
+      <w:pPr>
+        <w:ind w:left="720" w:hanging="360"/>
+      </w:pPr>
+      <w:rPr>
+        <w:rFonts w:ascii="Symbol" w:hAnsi="Symbol" w:hint="default"/>
+      </w:rPr>
+    </w:lvl>
+    <w:lvl w:ilvl="1" w:tplc="08090003" w:tentative="1">
+      <w:start w:val="1"/>
+      <w:numFmt w:val="bullet"/>
+      <w:lvlText w:val="o"/>
+      <w:lvlJc w:val="left"/>
+      <w:pPr>
+        <w:ind w:left="1440" w:hanging="360"/>
+      </w:pPr>
+      <w:rPr>
+        <w:rFonts w:ascii="Courier New" w:hAnsi="Courier New" w:cs="Courier New" w:hint="default"/>
+      </w:rPr>
+    </w:lvl>
+    <w:lvl w:ilvl="2" w:tplc="08090005" w:tentative="1">
+      <w:start w:val="1"/>
+      <w:numFmt w:val="bullet"/>
+      <w:lvlText w:val=""/>
+      <w:lvlJc w:val="left"/>
+      <w:pPr>
+        <w:ind w:left="2160" w:hanging="360"/>
+      </w:pPr>
+      <w:rPr>
+        <w:rFonts w:ascii="Wingdings" w:hAnsi="Wingdings" w:hint="default"/>
+      </w:rPr>
+    </w:lvl>
+    <w:lvl w:ilvl="3" w:tplc="08090001" w:tentative="1">
+      <w:start w:val="1"/>
+      <w:numFmt w:val="bullet"/>
+      <w:lvlText w:val=""/>
+      <w:lvlJc w:val="left"/>
+      <w:pPr>
+        <w:ind w:left="2880" w:hanging="360"/>
+      </w:pPr>
+      <w:rPr>
+        <w:rFonts w:ascii="Symbol" w:hAnsi="Symbol" w:hint="default"/>
+      </w:rPr>
+    </w:lvl>
+    <w:lvl w:ilvl="4" w:tplc="08090003" w:tentative="1">
+      <w:start w:val="1"/>
+      <w:numFmt w:val="bullet"/>
+      <w:lvlText w:val="o"/>
+      <w:lvlJc w:val="left"/>
+      <w:pPr>
+        <w:ind w:left="3600" w:hanging="360"/>
+      </w:pPr>
+      <w:rPr>
+        <w:rFonts w:ascii="Courier New" w:hAnsi="Courier New" w:cs="Courier New" w:hint="default"/>
+      </w:rPr>
+    </w:lvl>
+    <w:lvl w:ilvl="5" w:tplc="08090005" w:tentative="1">
+      <w:start w:val="1"/>
+      <w:numFmt w:val="bullet"/>
+      <w:lvlText w:val=""/>
+      <w:lvlJc w:val="left"/>
+      <w:pPr>
+        <w:ind w:left="4320" w:hanging="360"/>
+      </w:pPr>
+      <w:rPr>
+        <w:rFonts w:ascii="Wingdings" w:hAnsi="Wingdings" w:hint="default"/>
+      </w:rPr>
+    </w:lvl>
+    <w:lvl w:ilvl="6" w:tplc="08090001" w:tentative="1">
+      <w:start w:val="1"/>
+      <w:numFmt w:val="bullet"/>
+      <w:lvlText w:val=""/>
+      <w:lvlJc w:val="left"/>
+      <w:pPr>
+        <w:ind w:left="5040" w:hanging="360"/>
+      </w:pPr>
+      <w:rPr>
+        <w:rFonts w:ascii="Symbol" w:hAnsi="Symbol" w:hint="default"/>
+      </w:rPr>
+    </w:lvl>
+    <w:lvl w:ilvl="7" w:tplc="08090003" w:tentative="1">
+      <w:start w:val="1"/>
+      <w:numFmt w:val="bullet"/>
+      <w:lvlText w:val="o"/>
+      <w:lvlJc w:val="left"/>
+      <w:pPr>
+        <w:ind w:left="5760" w:hanging="360"/>
+      </w:pPr>
+      <w:rPr>
+        <w:rFonts w:ascii="Courier New" w:hAnsi="Courier New" w:cs="Courier New" w:hint="default"/>
+      </w:rPr>
+    </w:lvl>
+    <w:lvl w:ilvl="8" w:tplc="08090005" w:tentative="1">
+      <w:start w:val="1"/>
+      <w:numFmt w:val="bullet"/>
+      <w:lvlText w:val=""/>
+      <w:lvlJc w:val="left"/>
+      <w:pPr>
+        <w:ind w:left="6480" w:hanging="360"/>
+      </w:pPr>
+      <w:rPr>
+        <w:rFonts w:ascii="Wingdings" w:hAnsi="Wingdings" w:hint="default"/>
+      </w:rPr>
+    </w:lvl>
+  </w:abstractNum>
+  <w:abstractNum w:abstractNumId="1" w15:restartNumberingAfterBreak="0">
     <w:nsid w:val="0F735F45"/>
     <w:multiLevelType w:val="multilevel"/>
     <w:tmpl w:val="5DFACDD2"/>
@@ -6164,7 +6860,7 @@
       </w:pPr>
     </w:lvl>
   </w:abstractNum>
-  <w:abstractNum w:abstractNumId="1" w15:restartNumberingAfterBreak="0">
+  <w:abstractNum w:abstractNumId="2" w15:restartNumberingAfterBreak="0">
     <w:nsid w:val="189B1BFA"/>
     <w:multiLevelType w:val="multilevel"/>
     <w:tmpl w:val="F648E4FE"/>
@@ -6268,7 +6964,7 @@
       </w:rPr>
     </w:lvl>
   </w:abstractNum>
-  <w:abstractNum w:abstractNumId="2" w15:restartNumberingAfterBreak="0">
+  <w:abstractNum w:abstractNumId="3" w15:restartNumberingAfterBreak="0">
     <w:nsid w:val="1E2405A5"/>
     <w:multiLevelType w:val="multilevel"/>
     <w:tmpl w:val="84924F02"/>
@@ -6328,7 +7024,7 @@
       <w:lvlJc w:val="left"/>
     </w:lvl>
   </w:abstractNum>
-  <w:abstractNum w:abstractNumId="3" w15:restartNumberingAfterBreak="0">
+  <w:abstractNum w:abstractNumId="4" w15:restartNumberingAfterBreak="0">
     <w:nsid w:val="1FE00476"/>
     <w:multiLevelType w:val="multilevel"/>
     <w:tmpl w:val="A1B62B2A"/>
@@ -6388,7 +7084,7 @@
       <w:lvlJc w:val="left"/>
     </w:lvl>
   </w:abstractNum>
-  <w:abstractNum w:abstractNumId="4" w15:restartNumberingAfterBreak="0">
+  <w:abstractNum w:abstractNumId="5" w15:restartNumberingAfterBreak="0">
     <w:nsid w:val="21556443"/>
     <w:multiLevelType w:val="multilevel"/>
     <w:tmpl w:val="607CE3CA"/>
@@ -6453,7 +7149,7 @@
       <w:lvlJc w:val="left"/>
     </w:lvl>
   </w:abstractNum>
-  <w:abstractNum w:abstractNumId="5" w15:restartNumberingAfterBreak="0">
+  <w:abstractNum w:abstractNumId="6" w15:restartNumberingAfterBreak="0">
     <w:nsid w:val="242B35C8"/>
     <w:multiLevelType w:val="multilevel"/>
     <w:tmpl w:val="0054E9AE"/>
@@ -6513,7 +7209,7 @@
       <w:lvlJc w:val="left"/>
     </w:lvl>
   </w:abstractNum>
-  <w:abstractNum w:abstractNumId="6" w15:restartNumberingAfterBreak="0">
+  <w:abstractNum w:abstractNumId="7" w15:restartNumberingAfterBreak="0">
     <w:nsid w:val="25D47807"/>
     <w:multiLevelType w:val="multilevel"/>
     <w:tmpl w:val="E6B8D9DC"/>
@@ -6573,7 +7269,7 @@
       <w:lvlJc w:val="left"/>
     </w:lvl>
   </w:abstractNum>
-  <w:abstractNum w:abstractNumId="7" w15:restartNumberingAfterBreak="0">
+  <w:abstractNum w:abstractNumId="8" w15:restartNumberingAfterBreak="0">
     <w:nsid w:val="2A704E25"/>
     <w:multiLevelType w:val="multilevel"/>
     <w:tmpl w:val="691E3B68"/>
@@ -6677,7 +7373,7 @@
       </w:rPr>
     </w:lvl>
   </w:abstractNum>
-  <w:abstractNum w:abstractNumId="8" w15:restartNumberingAfterBreak="0">
+  <w:abstractNum w:abstractNumId="9" w15:restartNumberingAfterBreak="0">
     <w:nsid w:val="2AAC3A3E"/>
     <w:multiLevelType w:val="hybridMultilevel"/>
     <w:tmpl w:val="4BD218EA"/>
@@ -6790,7 +7486,7 @@
       </w:rPr>
     </w:lvl>
   </w:abstractNum>
-  <w:abstractNum w:abstractNumId="9" w15:restartNumberingAfterBreak="0">
+  <w:abstractNum w:abstractNumId="10" w15:restartNumberingAfterBreak="0">
     <w:nsid w:val="2FE927A7"/>
     <w:multiLevelType w:val="hybridMultilevel"/>
     <w:tmpl w:val="F5C41BFC"/>
@@ -6903,7 +7599,7 @@
       </w:rPr>
     </w:lvl>
   </w:abstractNum>
-  <w:abstractNum w:abstractNumId="10" w15:restartNumberingAfterBreak="0">
+  <w:abstractNum w:abstractNumId="11" w15:restartNumberingAfterBreak="0">
     <w:nsid w:val="35D74637"/>
     <w:multiLevelType w:val="multilevel"/>
     <w:tmpl w:val="CD5826BE"/>
@@ -6990,7 +7686,7 @@
       </w:pPr>
     </w:lvl>
   </w:abstractNum>
-  <w:abstractNum w:abstractNumId="11" w15:restartNumberingAfterBreak="0">
+  <w:abstractNum w:abstractNumId="12" w15:restartNumberingAfterBreak="0">
     <w:nsid w:val="36A751A7"/>
     <w:multiLevelType w:val="multilevel"/>
     <w:tmpl w:val="5608F730"/>
@@ -7094,7 +7790,7 @@
       </w:rPr>
     </w:lvl>
   </w:abstractNum>
-  <w:abstractNum w:abstractNumId="12" w15:restartNumberingAfterBreak="0">
+  <w:abstractNum w:abstractNumId="13" w15:restartNumberingAfterBreak="0">
     <w:nsid w:val="3A7736CF"/>
     <w:multiLevelType w:val="multilevel"/>
     <w:tmpl w:val="CB66A7F0"/>
@@ -7198,7 +7894,7 @@
       </w:rPr>
     </w:lvl>
   </w:abstractNum>
-  <w:abstractNum w:abstractNumId="13" w15:restartNumberingAfterBreak="0">
+  <w:abstractNum w:abstractNumId="14" w15:restartNumberingAfterBreak="0">
     <w:nsid w:val="3D2319B1"/>
     <w:multiLevelType w:val="multilevel"/>
     <w:tmpl w:val="BFF24666"/>
@@ -7302,7 +7998,7 @@
       </w:rPr>
     </w:lvl>
   </w:abstractNum>
-  <w:abstractNum w:abstractNumId="14" w15:restartNumberingAfterBreak="0">
+  <w:abstractNum w:abstractNumId="15" w15:restartNumberingAfterBreak="0">
     <w:nsid w:val="3F806275"/>
     <w:multiLevelType w:val="multilevel"/>
     <w:tmpl w:val="D60C26A0"/>
@@ -7362,7 +8058,7 @@
       <w:lvlJc w:val="left"/>
     </w:lvl>
   </w:abstractNum>
-  <w:abstractNum w:abstractNumId="15" w15:restartNumberingAfterBreak="0">
+  <w:abstractNum w:abstractNumId="16" w15:restartNumberingAfterBreak="0">
     <w:nsid w:val="44361214"/>
     <w:multiLevelType w:val="multilevel"/>
     <w:tmpl w:val="85D828B0"/>
@@ -7440,7 +8136,7 @@
       </w:pPr>
     </w:lvl>
   </w:abstractNum>
-  <w:abstractNum w:abstractNumId="16" w15:restartNumberingAfterBreak="0">
+  <w:abstractNum w:abstractNumId="17" w15:restartNumberingAfterBreak="0">
     <w:nsid w:val="4BE26F56"/>
     <w:multiLevelType w:val="multilevel"/>
     <w:tmpl w:val="175438F0"/>
@@ -7544,7 +8240,7 @@
       </w:rPr>
     </w:lvl>
   </w:abstractNum>
-  <w:abstractNum w:abstractNumId="17" w15:restartNumberingAfterBreak="0">
+  <w:abstractNum w:abstractNumId="18" w15:restartNumberingAfterBreak="0">
     <w:nsid w:val="628F431D"/>
     <w:multiLevelType w:val="multilevel"/>
     <w:tmpl w:val="FE5A7C4E"/>
@@ -7631,7 +8327,7 @@
       </w:pPr>
     </w:lvl>
   </w:abstractNum>
-  <w:abstractNum w:abstractNumId="18" w15:restartNumberingAfterBreak="0">
+  <w:abstractNum w:abstractNumId="19" w15:restartNumberingAfterBreak="0">
     <w:nsid w:val="6FBC482B"/>
     <w:multiLevelType w:val="multilevel"/>
     <w:tmpl w:val="C8005F4A"/>
@@ -7735,7 +8431,7 @@
       </w:rPr>
     </w:lvl>
   </w:abstractNum>
-  <w:abstractNum w:abstractNumId="19" w15:restartNumberingAfterBreak="0">
+  <w:abstractNum w:abstractNumId="20" w15:restartNumberingAfterBreak="0">
     <w:nsid w:val="7CFD4051"/>
     <w:multiLevelType w:val="multilevel"/>
     <w:tmpl w:val="4A3C633C"/>
@@ -7840,64 +8536,67 @@
     </w:lvl>
   </w:abstractNum>
   <w:num w:numId="1">
+    <w:abstractNumId w:val="5"/>
+  </w:num>
+  <w:num w:numId="2">
+    <w:abstractNumId w:val="7"/>
+  </w:num>
+  <w:num w:numId="3">
+    <w:abstractNumId w:val="6"/>
+  </w:num>
+  <w:num w:numId="4">
+    <w:abstractNumId w:val="15"/>
+  </w:num>
+  <w:num w:numId="5">
     <w:abstractNumId w:val="4"/>
   </w:num>
-  <w:num w:numId="2">
-    <w:abstractNumId w:val="6"/>
+  <w:num w:numId="6">
+    <w:abstractNumId w:val="3"/>
   </w:num>
-  <w:num w:numId="3">
-    <w:abstractNumId w:val="5"/>
+  <w:num w:numId="7">
+    <w:abstractNumId w:val="11"/>
   </w:num>
-  <w:num w:numId="4">
+  <w:num w:numId="8">
+    <w:abstractNumId w:val="18"/>
+  </w:num>
+  <w:num w:numId="9">
+    <w:abstractNumId w:val="1"/>
+  </w:num>
+  <w:num w:numId="10">
+    <w:abstractNumId w:val="16"/>
+  </w:num>
+  <w:num w:numId="11">
     <w:abstractNumId w:val="14"/>
   </w:num>
-  <w:num w:numId="5">
-    <w:abstractNumId w:val="3"/>
-  </w:num>
-  <w:num w:numId="6">
+  <w:num w:numId="12">
     <w:abstractNumId w:val="2"/>
   </w:num>
-  <w:num w:numId="7">
+  <w:num w:numId="13">
+    <w:abstractNumId w:val="19"/>
+  </w:num>
+  <w:num w:numId="14">
+    <w:abstractNumId w:val="20"/>
+  </w:num>
+  <w:num w:numId="15">
+    <w:abstractNumId w:val="12"/>
+  </w:num>
+  <w:num w:numId="16">
+    <w:abstractNumId w:val="13"/>
+  </w:num>
+  <w:num w:numId="17">
+    <w:abstractNumId w:val="8"/>
+  </w:num>
+  <w:num w:numId="18">
+    <w:abstractNumId w:val="17"/>
+  </w:num>
+  <w:num w:numId="19">
     <w:abstractNumId w:val="10"/>
   </w:num>
-  <w:num w:numId="8">
-    <w:abstractNumId w:val="17"/>
-  </w:num>
-  <w:num w:numId="9">
-    <w:abstractNumId w:val="0"/>
-  </w:num>
-  <w:num w:numId="10">
-    <w:abstractNumId w:val="15"/>
-  </w:num>
-  <w:num w:numId="11">
-    <w:abstractNumId w:val="13"/>
-  </w:num>
-  <w:num w:numId="12">
-    <w:abstractNumId w:val="1"/>
-  </w:num>
-  <w:num w:numId="13">
-    <w:abstractNumId w:val="18"/>
-  </w:num>
-  <w:num w:numId="14">
-    <w:abstractNumId w:val="19"/>
-  </w:num>
-  <w:num w:numId="15">
-    <w:abstractNumId w:val="11"/>
-  </w:num>
-  <w:num w:numId="16">
-    <w:abstractNumId w:val="12"/>
-  </w:num>
-  <w:num w:numId="17">
-    <w:abstractNumId w:val="7"/>
-  </w:num>
-  <w:num w:numId="18">
-    <w:abstractNumId w:val="16"/>
-  </w:num>
-  <w:num w:numId="19">
+  <w:num w:numId="20">
     <w:abstractNumId w:val="9"/>
   </w:num>
-  <w:num w:numId="20">
-    <w:abstractNumId w:val="8"/>
+  <w:num w:numId="21">
+    <w:abstractNumId w:val="0"/>
   </w:num>
 </w:numbering>
 </file>

</xml_diff>

<commit_message>
Updated Proposal - not ready
</commit_message>
<xml_diff>
--- a/ProjectProposalTemplate.docx
+++ b/ProjectProposalTemplate.docx
@@ -221,13 +221,8 @@
               <w:pStyle w:val="TableContents"/>
             </w:pPr>
             <w:r>
-              <w:t xml:space="preserve">Gloria Sara </w:t>
+              <w:t>Gloria Sara Panturu</w:t>
             </w:r>
-            <w:proofErr w:type="spellStart"/>
-            <w:r>
-              <w:t>Panturu</w:t>
-            </w:r>
-            <w:proofErr w:type="spellEnd"/>
           </w:p>
         </w:tc>
       </w:tr>
@@ -294,13 +289,8 @@
                 <w:tab w:val="right" w:pos="5115"/>
               </w:tabs>
             </w:pPr>
-            <w:proofErr w:type="spellStart"/>
             <w:r>
-              <w:t>Mr</w:t>
-            </w:r>
-            <w:proofErr w:type="spellEnd"/>
-            <w:r>
-              <w:t xml:space="preserve"> Peter Bauer</w:t>
+              <w:t>Mr Peter Bauer</w:t>
             </w:r>
           </w:p>
         </w:tc>
@@ -444,7 +434,7 @@
               <w:rPr>
                 <w:noProof/>
               </w:rPr>
-              <w:t>10/07/2019</w:t>
+              <w:t>10/10/2019</w:t>
             </w:r>
             <w:r>
               <w:fldChar w:fldCharType="end"/>
@@ -1565,11 +1555,9 @@
               <w:pStyle w:val="TableContents"/>
               <w:jc w:val="center"/>
             </w:pPr>
-            <w:proofErr w:type="spellStart"/>
             <w:r>
               <w:t>Dalpiaz</w:t>
             </w:r>
-            <w:proofErr w:type="spellEnd"/>
           </w:p>
         </w:tc>
       </w:tr>
@@ -1743,11 +1731,9 @@
               <w:pStyle w:val="TableContents"/>
               <w:jc w:val="center"/>
             </w:pPr>
-            <w:proofErr w:type="spellStart"/>
             <w:r>
               <w:t>Dalpiaz</w:t>
             </w:r>
-            <w:proofErr w:type="spellEnd"/>
           </w:p>
         </w:tc>
       </w:tr>
@@ -1921,11 +1907,9 @@
               <w:pStyle w:val="TableContents"/>
               <w:jc w:val="center"/>
             </w:pPr>
-            <w:proofErr w:type="spellStart"/>
             <w:r>
               <w:t>Dalpiaz</w:t>
             </w:r>
-            <w:proofErr w:type="spellEnd"/>
           </w:p>
         </w:tc>
       </w:tr>
@@ -2099,11 +2083,9 @@
               <w:pStyle w:val="TableContents"/>
               <w:jc w:val="center"/>
             </w:pPr>
-            <w:proofErr w:type="spellStart"/>
             <w:r>
               <w:t>Dalpiaz</w:t>
             </w:r>
-            <w:proofErr w:type="spellEnd"/>
           </w:p>
         </w:tc>
       </w:tr>
@@ -2340,23 +2322,7 @@
           <w:sz w:val="24"/>
           <w:szCs w:val="28"/>
         </w:rPr>
-        <w:t xml:space="preserve">The technical college in </w:t>
-      </w:r>
-      <w:proofErr w:type="spellStart"/>
-      <w:r>
-        <w:rPr>
-          <w:sz w:val="24"/>
-          <w:szCs w:val="28"/>
-        </w:rPr>
-        <w:t>Leonding</w:t>
-      </w:r>
-      <w:proofErr w:type="spellEnd"/>
-      <w:r>
-        <w:rPr>
-          <w:sz w:val="24"/>
-          <w:szCs w:val="28"/>
-        </w:rPr>
-        <w:t xml:space="preserve"> (Upper Austria) is a </w:t>
+        <w:t xml:space="preserve">The technical college in Leonding (Upper Austria) is a </w:t>
       </w:r>
       <w:r>
         <w:rPr>
@@ -3159,6 +3125,12 @@
         </w:rPr>
         <w:t>The computer rooms’ signage currently contains only the room number, the computer room’s name and the room’s department (e.g. informatics).</w:t>
       </w:r>
+      <w:r>
+        <w:rPr>
+          <w:color w:val="000000"/>
+        </w:rPr>
+        <w:t xml:space="preserve"> The schedule is pinned on the door.</w:t>
+      </w:r>
     </w:p>
     <w:p>
       <w:pPr>
@@ -3194,7 +3166,13 @@
         <w:rPr>
           <w:color w:val="000000"/>
         </w:rPr>
-        <w:t>These rooms have multiple teachers with their name and their consultation hours.</w:t>
+        <w:t>These rooms have multiple teachers with their name</w:t>
+      </w:r>
+      <w:r>
+        <w:rPr>
+          <w:color w:val="000000"/>
+        </w:rPr>
+        <w:t xml:space="preserve"> and picture.</w:t>
       </w:r>
     </w:p>
     <w:p>
@@ -3233,14 +3211,12 @@
         </w:rPr>
         <w:t xml:space="preserve">The physics and chemistry rooms are used for lessons in these subjects. </w:t>
       </w:r>
-      <w:proofErr w:type="gramStart"/>
-      <w:r>
-        <w:rPr>
-          <w:color w:val="000000"/>
-        </w:rPr>
-        <w:t>Furthermore</w:t>
-      </w:r>
-      <w:proofErr w:type="gramEnd"/>
+      <w:r>
+        <w:rPr>
+          <w:color w:val="000000"/>
+        </w:rPr>
+        <w:t>Furthermore,</w:t>
+      </w:r>
       <w:r>
         <w:rPr>
           <w:color w:val="000000"/>
@@ -3275,28 +3251,30 @@
         <w:spacing w:line="276" w:lineRule="auto"/>
         <w:ind w:left="360"/>
         <w:rPr>
-          <w:color w:val="000000"/>
-        </w:rPr>
-      </w:pPr>
-      <w:r>
-        <w:rPr>
-          <w:color w:val="000000"/>
-        </w:rPr>
-        <w:t xml:space="preserve">The physics and chemistry rooms are used for lessons in these subjects. </w:t>
-      </w:r>
-      <w:proofErr w:type="gramStart"/>
-      <w:r>
-        <w:rPr>
-          <w:color w:val="000000"/>
-        </w:rPr>
-        <w:t>Furthermore</w:t>
-      </w:r>
-      <w:proofErr w:type="gramEnd"/>
-      <w:r>
-        <w:rPr>
-          <w:color w:val="000000"/>
-        </w:rPr>
-        <w:t xml:space="preserve"> they are sometimes used as special rooms for holding tests.</w:t>
+          <w:iCs/>
+          <w:color w:val="000000"/>
+        </w:rPr>
+      </w:pPr>
+      <w:r>
+        <w:rPr>
+          <w:iCs/>
+          <w:color w:val="000000"/>
+        </w:rPr>
+        <w:t>This room is u</w:t>
+      </w:r>
+      <w:r>
+        <w:rPr>
+          <w:iCs/>
+          <w:color w:val="000000"/>
+        </w:rPr>
+        <w:t>sed for the final exams and special events</w:t>
+      </w:r>
+      <w:r>
+        <w:rPr>
+          <w:iCs/>
+          <w:color w:val="000000"/>
+        </w:rPr>
+        <w:t>.</w:t>
       </w:r>
     </w:p>
     <w:p>
@@ -3333,21 +3311,13 @@
         <w:rPr>
           <w:color w:val="000000"/>
         </w:rPr>
-        <w:t xml:space="preserve">The physics and chemistry rooms are used for lessons in these subjects. </w:t>
-      </w:r>
-      <w:proofErr w:type="gramStart"/>
-      <w:r>
-        <w:rPr>
-          <w:color w:val="000000"/>
-        </w:rPr>
-        <w:t>Furthermore</w:t>
-      </w:r>
-      <w:proofErr w:type="gramEnd"/>
-      <w:r>
-        <w:rPr>
-          <w:color w:val="000000"/>
-        </w:rPr>
-        <w:t xml:space="preserve"> they are sometimes used as special rooms for holding tests.</w:t>
+        <w:t>…..</w:t>
+      </w:r>
+      <w:r>
+        <w:rPr>
+          <w:color w:val="000000"/>
+        </w:rPr>
+        <w:t>!!!!!!!!!!!!!!!!!!!!!!!!!!!!!!!!!!!!!!!!!!!!!!!!!!!!!!!!!!!!!!!!!!!!!!!</w:t>
       </w:r>
     </w:p>
     <w:p>
@@ -3384,7 +3354,25 @@
         <w:rPr>
           <w:color w:val="000000"/>
         </w:rPr>
-        <w:t>Rooms with no regular schedule. Booked for single events</w:t>
+        <w:t>Rooms with no regular schedule</w:t>
+      </w:r>
+      <w:r>
+        <w:rPr>
+          <w:color w:val="000000"/>
+        </w:rPr>
+        <w:t>, b</w:t>
+      </w:r>
+      <w:r>
+        <w:rPr>
+          <w:color w:val="000000"/>
+        </w:rPr>
+        <w:t>ooked for single events</w:t>
+      </w:r>
+      <w:r>
+        <w:rPr>
+          <w:color w:val="000000"/>
+        </w:rPr>
+        <w:t>.</w:t>
       </w:r>
     </w:p>
     <w:p>
@@ -3395,54 +3383,6 @@
           <w:color w:val="000000"/>
         </w:rPr>
       </w:pPr>
-      <w:r>
-        <w:rPr>
-          <w:color w:val="000000"/>
-        </w:rPr>
-        <w:t xml:space="preserve">Furthermore, there are also special rooms like the physics/chemistry room, which are </w:t>
-      </w:r>
-      <w:r>
-        <w:rPr>
-          <w:color w:val="000000"/>
-        </w:rPr>
-        <w:t xml:space="preserve">   </w:t>
-      </w:r>
-      <w:r>
-        <w:rPr>
-          <w:color w:val="000000"/>
-        </w:rPr>
-        <w:t>sometimes needed for other tests and</w:t>
-      </w:r>
-      <w:r>
-        <w:rPr>
-          <w:color w:val="000000"/>
-        </w:rPr>
-        <w:t xml:space="preserve"> </w:t>
-      </w:r>
-      <w:r>
-        <w:rPr>
-          <w:color w:val="000000"/>
-        </w:rPr>
-        <w:t>rooms like our celebration hall, which is also used for events like seminars</w:t>
-      </w:r>
-      <w:r>
-        <w:rPr>
-          <w:color w:val="000000"/>
-        </w:rPr>
-        <w:t>, workshops</w:t>
-      </w:r>
-      <w:r>
-        <w:rPr>
-          <w:color w:val="000000"/>
-        </w:rPr>
-        <w:t xml:space="preserve"> or thesis presentations.</w:t>
-      </w:r>
-      <w:r>
-        <w:rPr>
-          <w:color w:val="000000"/>
-        </w:rPr>
-        <w:t xml:space="preserve"> </w:t>
-      </w:r>
     </w:p>
     <w:p>
       <w:pPr>
@@ -3456,27 +3396,67 @@
         <w:rPr>
           <w:color w:val="000000"/>
         </w:rPr>
-        <w:t>The content of the door signs depends on the situation whether the room is part of a special event or not. Most of the rooms have a regular schedule and serve the lectures and courses. In case of special events (FIT, Open Doors Day, …) the purpose may change and, therefore, the content of the digital door sign</w:t>
-      </w:r>
-      <w:r>
-        <w:rPr>
-          <w:color w:val="000000"/>
-        </w:rPr>
-        <w:t xml:space="preserve">s also </w:t>
-      </w:r>
-      <w:proofErr w:type="gramStart"/>
-      <w:r>
-        <w:rPr>
-          <w:color w:val="000000"/>
-        </w:rPr>
-        <w:t>has to</w:t>
-      </w:r>
-      <w:proofErr w:type="gramEnd"/>
-      <w:r>
-        <w:rPr>
-          <w:color w:val="000000"/>
-        </w:rPr>
-        <w:t xml:space="preserve"> change.</w:t>
+        <w:t>Currently a</w:t>
+      </w:r>
+      <w:r>
+        <w:rPr>
+          <w:color w:val="000000"/>
+        </w:rPr>
+        <w:t xml:space="preserve">ll </w:t>
+      </w:r>
+      <w:r>
+        <w:rPr>
+          <w:color w:val="000000"/>
+        </w:rPr>
+        <w:t>our</w:t>
+      </w:r>
+      <w:r>
+        <w:rPr>
+          <w:color w:val="000000"/>
+        </w:rPr>
+        <w:t xml:space="preserve"> rooms </w:t>
+      </w:r>
+      <w:r>
+        <w:rPr>
+          <w:color w:val="000000"/>
+        </w:rPr>
+        <w:t xml:space="preserve">and events </w:t>
+      </w:r>
+      <w:r>
+        <w:rPr>
+          <w:color w:val="000000"/>
+        </w:rPr>
+        <w:t>do</w:t>
+      </w:r>
+      <w:r>
+        <w:rPr>
+          <w:color w:val="000000"/>
+        </w:rPr>
+        <w:t xml:space="preserve"> no</w:t>
+      </w:r>
+      <w:r>
+        <w:rPr>
+          <w:color w:val="000000"/>
+        </w:rPr>
+        <w:t xml:space="preserve">t have a concrete signage showing which events are </w:t>
+      </w:r>
+      <w:r>
+        <w:rPr>
+          <w:color w:val="000000"/>
+        </w:rPr>
+        <w:t xml:space="preserve">currently </w:t>
+      </w:r>
+      <w:r>
+        <w:rPr>
+          <w:color w:val="000000"/>
+        </w:rPr>
+        <w:t>taking place.</w:t>
+      </w:r>
+      <w:r>
+        <w:rPr>
+          <w:color w:val="000000"/>
+        </w:rPr>
+        <w:t xml:space="preserve"> Even worse, one may not rely on the regular schedule shown at the doors.</w:t>
       </w:r>
     </w:p>
     <w:p>
@@ -3487,6 +3467,90 @@
           <w:color w:val="000000"/>
         </w:rPr>
       </w:pPr>
+      <w:r>
+        <w:rPr>
+          <w:color w:val="000000"/>
+        </w:rPr>
+        <w:t>Moreover, i</w:t>
+      </w:r>
+      <w:r>
+        <w:rPr>
+          <w:color w:val="000000"/>
+        </w:rPr>
+        <w:t>t happens that teachers spontaneously need a computer room</w:t>
+      </w:r>
+      <w:r>
+        <w:rPr>
+          <w:color w:val="000000"/>
+        </w:rPr>
+        <w:t>, a special purpose room, a workshop, etc.</w:t>
+      </w:r>
+      <w:r>
+        <w:rPr>
+          <w:color w:val="000000"/>
+        </w:rPr>
+        <w:t xml:space="preserve"> for their lessons</w:t>
+      </w:r>
+      <w:r>
+        <w:rPr>
+          <w:color w:val="000000"/>
+        </w:rPr>
+        <w:t>. S</w:t>
+      </w:r>
+      <w:r>
+        <w:rPr>
+          <w:color w:val="000000"/>
+        </w:rPr>
+        <w:t xml:space="preserve">earching for one </w:t>
+      </w:r>
+      <w:r>
+        <w:rPr>
+          <w:color w:val="000000"/>
+        </w:rPr>
+        <w:t>in</w:t>
+      </w:r>
+      <w:r>
+        <w:rPr>
+          <w:color w:val="000000"/>
+        </w:rPr>
+        <w:t xml:space="preserve"> </w:t>
+      </w:r>
+      <w:r>
+        <w:rPr>
+          <w:color w:val="000000"/>
+        </w:rPr>
+        <w:t>WebUntis is time-consuming and knocking at all the room door to see if the room is occupied is pretty</w:t>
+      </w:r>
+      <w:r>
+        <w:rPr>
+          <w:color w:val="000000"/>
+        </w:rPr>
+        <w:t xml:space="preserve"> </w:t>
+      </w:r>
+      <w:r>
+        <w:rPr>
+          <w:color w:val="000000"/>
+        </w:rPr>
+        <w:t>disturbing</w:t>
+      </w:r>
+      <w:r>
+        <w:rPr>
+          <w:color w:val="000000"/>
+        </w:rPr>
+        <w:t xml:space="preserve"> during regular lessons, not to mention situations where tests or exams take place</w:t>
+      </w:r>
+      <w:r>
+        <w:rPr>
+          <w:color w:val="000000"/>
+        </w:rPr>
+        <w:t>.</w:t>
+      </w:r>
+      <w:r>
+        <w:rPr>
+          <w:color w:val="000000"/>
+        </w:rPr>
+        <w:t xml:space="preserve"> </w:t>
+      </w:r>
     </w:p>
     <w:p>
       <w:pPr>
@@ -3496,185 +3560,6 @@
           <w:color w:val="000000"/>
         </w:rPr>
       </w:pPr>
-    </w:p>
-    <w:p>
-      <w:pPr>
-        <w:pStyle w:val="V-Modell-XTTextbody"/>
-        <w:spacing w:line="276" w:lineRule="auto"/>
-        <w:rPr>
-          <w:color w:val="000000"/>
-        </w:rPr>
-      </w:pPr>
-      <w:r>
-        <w:rPr>
-          <w:color w:val="000000"/>
-        </w:rPr>
-        <w:lastRenderedPageBreak/>
-        <w:t>Currently a</w:t>
-      </w:r>
-      <w:r>
-        <w:rPr>
-          <w:color w:val="000000"/>
-        </w:rPr>
-        <w:t xml:space="preserve">ll </w:t>
-      </w:r>
-      <w:r>
-        <w:rPr>
-          <w:color w:val="000000"/>
-        </w:rPr>
-        <w:t>our</w:t>
-      </w:r>
-      <w:r>
-        <w:rPr>
-          <w:color w:val="000000"/>
-        </w:rPr>
-        <w:t xml:space="preserve"> rooms </w:t>
-      </w:r>
-      <w:r>
-        <w:rPr>
-          <w:color w:val="000000"/>
-        </w:rPr>
-        <w:t xml:space="preserve">and events </w:t>
-      </w:r>
-      <w:r>
-        <w:rPr>
-          <w:color w:val="000000"/>
-        </w:rPr>
-        <w:t>do</w:t>
-      </w:r>
-      <w:r>
-        <w:rPr>
-          <w:color w:val="000000"/>
-        </w:rPr>
-        <w:t xml:space="preserve"> no</w:t>
-      </w:r>
-      <w:r>
-        <w:rPr>
-          <w:color w:val="000000"/>
-        </w:rPr>
-        <w:t xml:space="preserve">t have a concrete signage showing which events are </w:t>
-      </w:r>
-      <w:r>
-        <w:rPr>
-          <w:color w:val="000000"/>
-        </w:rPr>
-        <w:t xml:space="preserve">currently </w:t>
-      </w:r>
-      <w:r>
-        <w:rPr>
-          <w:color w:val="000000"/>
-        </w:rPr>
-        <w:t>taking place.</w:t>
-      </w:r>
-    </w:p>
-    <w:p>
-      <w:pPr>
-        <w:pStyle w:val="V-Modell-XTTextbody"/>
-        <w:spacing w:line="276" w:lineRule="auto"/>
-        <w:rPr>
-          <w:color w:val="000000"/>
-        </w:rPr>
-      </w:pPr>
-      <w:r>
-        <w:rPr>
-          <w:color w:val="000000"/>
-        </w:rPr>
-        <w:t>Moreover, i</w:t>
-      </w:r>
-      <w:r>
-        <w:rPr>
-          <w:color w:val="000000"/>
-        </w:rPr>
-        <w:t>t happens that teachers spontaneously need a computer room</w:t>
-      </w:r>
-      <w:r>
-        <w:rPr>
-          <w:color w:val="000000"/>
-        </w:rPr>
-        <w:t>, a special purpose room, a workshop, etc.</w:t>
-      </w:r>
-      <w:r>
-        <w:rPr>
-          <w:color w:val="000000"/>
-        </w:rPr>
-        <w:t xml:space="preserve"> for their lessons</w:t>
-      </w:r>
-      <w:r>
-        <w:rPr>
-          <w:color w:val="000000"/>
-        </w:rPr>
-        <w:t>. S</w:t>
-      </w:r>
-      <w:r>
-        <w:rPr>
-          <w:color w:val="000000"/>
-        </w:rPr>
-        <w:t xml:space="preserve">earching for one </w:t>
-      </w:r>
-      <w:r>
-        <w:rPr>
-          <w:color w:val="000000"/>
-        </w:rPr>
-        <w:t>in</w:t>
-      </w:r>
-      <w:r>
-        <w:rPr>
-          <w:color w:val="000000"/>
-        </w:rPr>
-        <w:t xml:space="preserve"> </w:t>
-      </w:r>
-      <w:proofErr w:type="spellStart"/>
-      <w:r>
-        <w:rPr>
-          <w:color w:val="000000"/>
-        </w:rPr>
-        <w:t>WebUntis</w:t>
-      </w:r>
-      <w:proofErr w:type="spellEnd"/>
-      <w:r>
-        <w:rPr>
-          <w:color w:val="000000"/>
-        </w:rPr>
-        <w:t xml:space="preserve"> is time-consuming and knocking at all the room door to see if the room is occupied is </w:t>
-      </w:r>
-      <w:proofErr w:type="gramStart"/>
-      <w:r>
-        <w:rPr>
-          <w:color w:val="000000"/>
-        </w:rPr>
-        <w:t>pretty</w:t>
-      </w:r>
-      <w:r>
-        <w:rPr>
-          <w:color w:val="000000"/>
-        </w:rPr>
-        <w:t xml:space="preserve"> </w:t>
-      </w:r>
-      <w:r>
-        <w:rPr>
-          <w:color w:val="000000"/>
-        </w:rPr>
-        <w:t>disturbing</w:t>
-      </w:r>
-      <w:proofErr w:type="gramEnd"/>
-      <w:r>
-        <w:rPr>
-          <w:color w:val="000000"/>
-        </w:rPr>
-        <w:t xml:space="preserve"> during regular lessons, not to mention situations where tests or exams take place</w:t>
-      </w:r>
-      <w:r>
-        <w:rPr>
-          <w:color w:val="000000"/>
-        </w:rPr>
-        <w:t>.</w:t>
-      </w:r>
-      <w:r>
-        <w:rPr>
-          <w:color w:val="000000"/>
-        </w:rPr>
-        <w:t xml:space="preserve"> </w:t>
-      </w:r>
     </w:p>
     <w:p>
       <w:pPr>
@@ -3788,21 +3673,7 @@
         <w:rPr>
           <w:color w:val="000000"/>
         </w:rPr>
-        <w:t>Databases (</w:t>
-      </w:r>
-      <w:proofErr w:type="spellStart"/>
-      <w:r>
-        <w:rPr>
-          <w:color w:val="000000"/>
-        </w:rPr>
         <w:t>mySQL</w:t>
-      </w:r>
-      <w:proofErr w:type="spellEnd"/>
-      <w:r>
-        <w:rPr>
-          <w:color w:val="000000"/>
-        </w:rPr>
-        <w:t>)</w:t>
       </w:r>
     </w:p>
     <w:p>
@@ -3820,26 +3691,22 @@
         <w:rPr>
           <w:color w:val="000000"/>
         </w:rPr>
-        <w:t>C#</w:t>
+        <w:t>C</w:t>
+      </w:r>
+      <w:r>
+        <w:rPr>
+          <w:color w:val="000000"/>
+        </w:rPr>
+        <w:t>++</w:t>
       </w:r>
     </w:p>
     <w:p>
       <w:pPr>
         <w:pStyle w:val="V-Modell-XTTextbody"/>
-        <w:numPr>
-          <w:ilvl w:val="0"/>
-          <w:numId w:val="11"/>
-        </w:numPr>
-        <w:rPr>
-          <w:color w:val="000000"/>
-        </w:rPr>
-      </w:pPr>
-      <w:r>
-        <w:rPr>
-          <w:color w:val="000000"/>
-        </w:rPr>
-        <w:t>C</w:t>
-      </w:r>
+        <w:rPr>
+          <w:color w:val="000000"/>
+        </w:rPr>
+      </w:pPr>
     </w:p>
     <w:p>
       <w:pPr>
@@ -3848,21 +3715,133 @@
           <w:color w:val="000000"/>
         </w:rPr>
       </w:pPr>
+      <w:r>
+        <w:rPr>
+          <w:color w:val="000000"/>
+        </w:rPr>
+        <w:t>T</w:t>
+      </w:r>
+      <w:r>
+        <w:rPr>
+          <w:color w:val="000000"/>
+        </w:rPr>
+        <w:t>here are two different prototypes available</w:t>
+      </w:r>
+      <w:r>
+        <w:rPr>
+          <w:color w:val="000000"/>
+        </w:rPr>
+        <w:t xml:space="preserve"> </w:t>
+      </w:r>
+      <w:r>
+        <w:rPr>
+          <w:color w:val="000000"/>
+        </w:rPr>
+        <w:t>f</w:t>
+      </w:r>
+      <w:r>
+        <w:rPr>
+          <w:color w:val="000000"/>
+        </w:rPr>
+        <w:t>rom preceding projects</w:t>
+      </w:r>
+      <w:r>
+        <w:rPr>
+          <w:color w:val="000000"/>
+        </w:rPr>
+        <w:t>: o</w:t>
+      </w:r>
+      <w:r>
+        <w:rPr>
+          <w:color w:val="000000"/>
+        </w:rPr>
+        <w:t>ne using t</w:t>
+      </w:r>
+      <w:r>
+        <w:rPr>
+          <w:color w:val="000000"/>
+        </w:rPr>
+        <w:t>ablets and</w:t>
+      </w:r>
+      <w:r>
+        <w:rPr>
+          <w:color w:val="000000"/>
+        </w:rPr>
+        <w:t xml:space="preserve"> another using</w:t>
+      </w:r>
+      <w:r>
+        <w:rPr>
+          <w:color w:val="000000"/>
+        </w:rPr>
+        <w:t xml:space="preserve"> E-Paper devices</w:t>
+      </w:r>
+      <w:r>
+        <w:rPr>
+          <w:color w:val="000000"/>
+        </w:rPr>
+        <w:t>.</w:t>
+      </w:r>
+      <w:r>
+        <w:rPr>
+          <w:color w:val="000000"/>
+        </w:rPr>
+        <w:t xml:space="preserve"> </w:t>
+      </w:r>
+      <w:r>
+        <w:rPr>
+          <w:color w:val="000000"/>
+        </w:rPr>
+        <w:t>We can cooperate with two other teams that worked on the previous versions of this project.</w:t>
+      </w:r>
+      <w:r>
+        <w:rPr>
+          <w:color w:val="000000"/>
+        </w:rPr>
+        <w:t xml:space="preserve"> B</w:t>
+      </w:r>
+      <w:r>
+        <w:rPr>
+          <w:color w:val="000000"/>
+        </w:rPr>
+        <w:t>oth projects aren’t finished yet</w:t>
+      </w:r>
+      <w:r>
+        <w:rPr>
+          <w:color w:val="000000"/>
+        </w:rPr>
+        <w:t xml:space="preserve">. Furthermore, </w:t>
+      </w:r>
+      <w:r>
+        <w:rPr>
+          <w:color w:val="000000"/>
+        </w:rPr>
+        <w:t>the final outcome of this project is not defined yet</w:t>
+      </w:r>
+      <w:r>
+        <w:rPr>
+          <w:color w:val="000000"/>
+        </w:rPr>
+        <w:t xml:space="preserve">. </w:t>
+      </w:r>
+      <w:r>
+        <w:rPr>
+          <w:color w:val="000000"/>
+        </w:rPr>
+        <w:t>E-Paper devices and tablets have a different backend, which has to be merged in order to combine both projects.</w:t>
+      </w:r>
     </w:p>
     <w:p>
       <w:pPr>
         <w:pStyle w:val="V-Modell-XTTextbody"/>
         <w:rPr>
-          <w:b/>
-          <w:color w:val="000000"/>
-        </w:rPr>
-      </w:pPr>
-      <w:r>
-        <w:rPr>
-          <w:b/>
-          <w:color w:val="000000"/>
-        </w:rPr>
-        <w:t>Technical conditions:</w:t>
+          <w:color w:val="000000"/>
+        </w:rPr>
+      </w:pPr>
+      <w:r>
+        <w:rPr>
+          <w:color w:val="000000"/>
+        </w:rPr>
+        <w:t>Furthermore, these services have to be used:</w:t>
       </w:r>
     </w:p>
     <w:p>
@@ -3880,21 +3859,73 @@
         <w:rPr>
           <w:color w:val="000000"/>
         </w:rPr>
-        <w:t>IntelliJ/</w:t>
-      </w:r>
-      <w:proofErr w:type="spellStart"/>
-      <w:r>
-        <w:rPr>
-          <w:color w:val="000000"/>
-        </w:rPr>
-        <w:t>Netbeans</w:t>
-      </w:r>
-      <w:proofErr w:type="spellEnd"/>
-      <w:r>
-        <w:rPr>
-          <w:color w:val="000000"/>
-        </w:rPr>
-        <w:t xml:space="preserve"> for Java</w:t>
+        <w:t>WebUntis</w:t>
+      </w:r>
+      <w:r>
+        <w:rPr>
+          <w:color w:val="000000"/>
+        </w:rPr>
+        <w:t xml:space="preserve"> </w:t>
+      </w:r>
+      <w:r>
+        <w:rPr>
+          <w:color w:val="000000"/>
+        </w:rPr>
+        <w:t>– currently the regular schedule plus some of the extra events are planned/maintained in WebUntis</w:t>
+      </w:r>
+      <w:r>
+        <w:rPr>
+          <w:color w:val="000000"/>
+        </w:rPr>
+        <w:t xml:space="preserve">. </w:t>
+      </w:r>
+      <w:r>
+        <w:rPr>
+          <w:color w:val="000000"/>
+        </w:rPr>
+        <w:t>Unfortunately,</w:t>
+      </w:r>
+      <w:r>
+        <w:rPr>
+          <w:color w:val="000000"/>
+        </w:rPr>
+        <w:t xml:space="preserve"> the extra events are not completely planned in WebUntis </w:t>
+      </w:r>
+      <w:r>
+        <w:rPr>
+          <w:color w:val="000000"/>
+        </w:rPr>
+        <w:t>(e.g. the final exams are rarely scheduled since they always take place in the same rooms).</w:t>
+      </w:r>
+      <w:r>
+        <w:rPr>
+          <w:color w:val="000000"/>
+        </w:rPr>
+        <w:t xml:space="preserve"> </w:t>
+      </w:r>
+      <w:r>
+        <w:rPr>
+          <w:color w:val="000000"/>
+        </w:rPr>
+        <w:t>First investigations have shown that the clumsy user interface for entering events</w:t>
+      </w:r>
+      <w:r>
+        <w:rPr>
+          <w:color w:val="000000"/>
+        </w:rPr>
+        <w:t xml:space="preserve"> is the reason why teachers hardly ever schedule their extra events</w:t>
+      </w:r>
+      <w:r>
+        <w:rPr>
+          <w:color w:val="000000"/>
+        </w:rPr>
+        <w:t xml:space="preserve">, nevertheless </w:t>
+      </w:r>
+      <w:r>
+        <w:rPr>
+          <w:color w:val="000000"/>
+        </w:rPr>
+        <w:t>this tool plays a central role in scheduling of courses and events at the HTL and has to be part of a future solution for a digital signage.</w:t>
       </w:r>
     </w:p>
     <w:p>
@@ -3912,141 +3943,37 @@
         <w:rPr>
           <w:color w:val="000000"/>
         </w:rPr>
-        <w:t>Visual Studio Code for Angular</w:t>
-      </w:r>
-    </w:p>
-    <w:p>
-      <w:pPr>
-        <w:pStyle w:val="V-Modell-XTTextbody"/>
-        <w:numPr>
-          <w:ilvl w:val="0"/>
-          <w:numId w:val="12"/>
-        </w:numPr>
-        <w:rPr>
-          <w:color w:val="000000"/>
-        </w:rPr>
-      </w:pPr>
-      <w:r>
-        <w:rPr>
-          <w:color w:val="000000"/>
-        </w:rPr>
-        <w:t>Tablets and E-Paper devices</w:t>
-      </w:r>
-    </w:p>
-    <w:p>
-      <w:pPr>
-        <w:pStyle w:val="V-Modell-XTTextbody"/>
-        <w:numPr>
-          <w:ilvl w:val="0"/>
-          <w:numId w:val="12"/>
-        </w:numPr>
-        <w:rPr>
-          <w:color w:val="000000"/>
-        </w:rPr>
-      </w:pPr>
-      <w:proofErr w:type="spellStart"/>
-      <w:r>
-        <w:rPr>
-          <w:color w:val="000000"/>
-        </w:rPr>
-        <w:t>WebUntis</w:t>
-      </w:r>
-      <w:proofErr w:type="spellEnd"/>
-      <w:r>
-        <w:rPr>
-          <w:color w:val="000000"/>
-        </w:rPr>
-        <w:t xml:space="preserve"> API</w:t>
-      </w:r>
-    </w:p>
-    <w:p>
-      <w:pPr>
-        <w:pStyle w:val="V-Modell-XTTextbody"/>
-        <w:ind w:left="720"/>
-        <w:rPr>
-          <w:color w:val="000000"/>
-        </w:rPr>
-      </w:pPr>
-    </w:p>
-    <w:p>
-      <w:pPr>
-        <w:pStyle w:val="V-Modell-XTTextbody"/>
-      </w:pPr>
-      <w:proofErr w:type="spellStart"/>
-      <w:r>
-        <w:rPr>
-          <w:b/>
-          <w:color w:val="000000"/>
-        </w:rPr>
-        <w:t>Cooperations</w:t>
-      </w:r>
-      <w:proofErr w:type="spellEnd"/>
-      <w:r>
-        <w:rPr>
-          <w:b/>
-          <w:color w:val="000000"/>
-        </w:rPr>
-        <w:t>:</w:t>
-      </w:r>
-    </w:p>
-    <w:p>
-      <w:pPr>
-        <w:pStyle w:val="V-Modell-XTTextbody"/>
-        <w:rPr>
-          <w:color w:val="000000"/>
-        </w:rPr>
-      </w:pPr>
-      <w:r>
-        <w:rPr>
-          <w:color w:val="000000"/>
-        </w:rPr>
-        <w:t xml:space="preserve">We can cooperate with </w:t>
-      </w:r>
-      <w:r>
-        <w:rPr>
-          <w:color w:val="000000"/>
-        </w:rPr>
-        <w:t xml:space="preserve">two </w:t>
-      </w:r>
-      <w:r>
-        <w:rPr>
-          <w:color w:val="000000"/>
-        </w:rPr>
-        <w:t>other teams that worked on the previous versions of this project.</w:t>
-      </w:r>
-    </w:p>
-    <w:p>
-      <w:pPr>
-        <w:pStyle w:val="V-Modell-XTTextbody"/>
-        <w:rPr>
-          <w:color w:val="000000"/>
-        </w:rPr>
-      </w:pPr>
-      <w:r>
-        <w:rPr>
-          <w:color w:val="000000"/>
-        </w:rPr>
-        <w:t>We can also contact our teachers for advice.</w:t>
-      </w:r>
-    </w:p>
-    <w:p>
-      <w:pPr>
-        <w:pStyle w:val="V-Modell-XTTextbody"/>
-        <w:rPr>
-          <w:color w:val="000000"/>
-        </w:rPr>
-      </w:pPr>
-      <w:r>
-        <w:rPr>
-          <w:color w:val="000000"/>
-        </w:rPr>
-        <w:t>The preliminary projects this project is based on provide prototypical implementations of different ideas to solve the digital signage issue at our school</w:t>
+        <w:t>WebUntis API</w:t>
+      </w:r>
+      <w:r>
+        <w:rPr>
+          <w:color w:val="000000"/>
+        </w:rPr>
+        <w:t>: WebUntis offers a sort of user interface to the internal data model</w:t>
       </w:r>
       <w:r>
         <w:rPr>
           <w:color w:val="000000"/>
         </w:rPr>
         <w:t>.</w:t>
+      </w:r>
+      <w:r>
+        <w:rPr>
+          <w:color w:val="000000"/>
+        </w:rPr>
+        <w:t xml:space="preserve"> In order to integrate</w:t>
+      </w:r>
+      <w:r>
+        <w:rPr>
+          <w:color w:val="000000"/>
+        </w:rPr>
+        <w:t xml:space="preserve"> WebUntis </w:t>
+      </w:r>
+      <w:r>
+        <w:rPr>
+          <w:color w:val="000000"/>
+        </w:rPr>
+        <w:t>into our new system this API has to be used.</w:t>
       </w:r>
     </w:p>
     <w:p>
@@ -4084,6 +4011,21 @@
     </w:p>
     <w:p>
       <w:pPr>
+        <w:pStyle w:val="V-Modell-XTTextbody"/>
+        <w:spacing w:line="276" w:lineRule="auto"/>
+        <w:rPr>
+          <w:color w:val="000000"/>
+        </w:rPr>
+      </w:pPr>
+      <w:r>
+        <w:rPr>
+          <w:color w:val="000000"/>
+        </w:rPr>
+        <w:t>The content of the door signs depends on the situation whether the room is part of a special event or not. Most of the rooms have a regular schedule and serve the lectures and courses. In case of special events (FIT, Open Doors Day, …) the purpose may change and, therefore, the content of the digital door signs also has to change.</w:t>
+      </w:r>
+    </w:p>
+    <w:p>
+      <w:pPr>
         <w:pStyle w:val="VersteckterText"/>
       </w:pPr>
       <w:r>
@@ -4149,7 +4091,28 @@
           <w:sz w:val="24"/>
           <w:szCs w:val="28"/>
         </w:rPr>
-        <w:t xml:space="preserve"> events happening currently.</w:t>
+        <w:t xml:space="preserve"> events </w:t>
+      </w:r>
+      <w:r>
+        <w:rPr>
+          <w:sz w:val="24"/>
+          <w:szCs w:val="28"/>
+        </w:rPr>
+        <w:t>currently</w:t>
+      </w:r>
+      <w:r>
+        <w:rPr>
+          <w:sz w:val="24"/>
+          <w:szCs w:val="28"/>
+        </w:rPr>
+        <w:t xml:space="preserve"> </w:t>
+      </w:r>
+      <w:r>
+        <w:rPr>
+          <w:sz w:val="24"/>
+          <w:szCs w:val="28"/>
+        </w:rPr>
+        <w:t>happening.</w:t>
       </w:r>
     </w:p>
     <w:p>
@@ -4165,23 +4128,7 @@
           <w:sz w:val="24"/>
           <w:szCs w:val="28"/>
         </w:rPr>
-        <w:t>Workshop rooms (</w:t>
-      </w:r>
-      <w:proofErr w:type="spellStart"/>
-      <w:r>
-        <w:rPr>
-          <w:sz w:val="24"/>
-          <w:szCs w:val="28"/>
-        </w:rPr>
-        <w:t>Werkstatt</w:t>
-      </w:r>
-      <w:proofErr w:type="spellEnd"/>
-      <w:r>
-        <w:rPr>
-          <w:sz w:val="24"/>
-          <w:szCs w:val="28"/>
-        </w:rPr>
-        <w:t>)</w:t>
+        <w:t>Workshop rooms (Werkstatt)</w:t>
       </w:r>
       <w:r>
         <w:rPr>
@@ -4195,16 +4142,21 @@
           <w:sz w:val="24"/>
           <w:szCs w:val="28"/>
         </w:rPr>
-        <w:t>can also be considered as an EDV room, since we want to dis</w:t>
-      </w:r>
-      <w:bookmarkStart w:id="0" w:name="_GoBack"/>
-      <w:bookmarkEnd w:id="0"/>
-      <w:r>
-        <w:rPr>
-          <w:sz w:val="24"/>
-          <w:szCs w:val="28"/>
-        </w:rPr>
-        <w:t>play the weekly schedule. The only difference</w:t>
+        <w:t xml:space="preserve">can also be considered as an </w:t>
+      </w:r>
+      <w:r>
+        <w:rPr>
+          <w:sz w:val="24"/>
+          <w:szCs w:val="28"/>
+        </w:rPr>
+        <w:t>IT</w:t>
+      </w:r>
+      <w:r>
+        <w:rPr>
+          <w:sz w:val="24"/>
+          <w:szCs w:val="28"/>
+        </w:rPr>
+        <w:t xml:space="preserve"> room since we want to display the weekly schedule. The only difference</w:t>
       </w:r>
       <w:r>
         <w:rPr>
@@ -4220,15 +4172,6 @@
         </w:rPr>
         <w:t xml:space="preserve"> is that the lesson hours are different compared to other departments.</w:t>
       </w:r>
-    </w:p>
-    <w:p>
-      <w:pPr>
-        <w:pStyle w:val="Textbody"/>
-        <w:rPr>
-          <w:sz w:val="24"/>
-          <w:szCs w:val="28"/>
-        </w:rPr>
-      </w:pPr>
     </w:p>
     <w:p>
       <w:pPr>
@@ -4555,6 +4498,14 @@
     </w:p>
     <w:p>
       <w:pPr>
+        <w:pStyle w:val="Titel"/>
+      </w:pPr>
+      <w:r>
+        <w:t>VIEWS VON KLASSENRÄUME OIS BSP</w:t>
+      </w:r>
+    </w:p>
+    <w:p>
+      <w:pPr>
         <w:pStyle w:val="Textbody"/>
         <w:rPr>
           <w:b/>
@@ -4609,23 +4560,7 @@
           <w:sz w:val="24"/>
           <w:szCs w:val="28"/>
         </w:rPr>
-        <w:t>, accompanied by the room’s name (e.g. “</w:t>
-      </w:r>
-      <w:proofErr w:type="spellStart"/>
-      <w:r>
-        <w:rPr>
-          <w:sz w:val="24"/>
-          <w:szCs w:val="28"/>
-        </w:rPr>
-        <w:t>Physiksaal</w:t>
-      </w:r>
-      <w:proofErr w:type="spellEnd"/>
-      <w:r>
-        <w:rPr>
-          <w:sz w:val="24"/>
-          <w:szCs w:val="28"/>
-        </w:rPr>
-        <w:t>”).</w:t>
+        <w:t>, accompanied by the room’s name (e.g. “Physiksaal”).</w:t>
       </w:r>
     </w:p>
     <w:p>
@@ -4725,6 +4660,7 @@
           <w:sz w:val="24"/>
           <w:szCs w:val="28"/>
         </w:rPr>
+        <w:lastRenderedPageBreak/>
         <w:t>There are mostly events like presentations, project awards or even the oral final exam taking place. All these events can have the same interface.</w:t>
       </w:r>
     </w:p>
@@ -4750,7 +4686,14 @@
           <w:sz w:val="24"/>
           <w:szCs w:val="28"/>
         </w:rPr>
-        <w:t xml:space="preserve">Also, there is a variety of </w:t>
+        <w:t>T</w:t>
+      </w:r>
+      <w:r>
+        <w:rPr>
+          <w:sz w:val="24"/>
+          <w:szCs w:val="28"/>
+        </w:rPr>
+        <w:t xml:space="preserve">here is a variety of </w:t>
       </w:r>
       <w:r>
         <w:rPr>
@@ -4812,7 +4755,6 @@
           <w:sz w:val="24"/>
           <w:szCs w:val="28"/>
         </w:rPr>
-        <w:lastRenderedPageBreak/>
         <w:t>Open doors’ day</w:t>
       </w:r>
     </w:p>
@@ -4833,28 +4775,53 @@
           <w:sz w:val="24"/>
           <w:szCs w:val="28"/>
         </w:rPr>
-        <w:t>FIT (</w:t>
-      </w:r>
-      <w:proofErr w:type="spellStart"/>
-      <w:r>
-        <w:rPr>
-          <w:sz w:val="24"/>
-          <w:szCs w:val="28"/>
-        </w:rPr>
-        <w:t>Firmeninformationstag</w:t>
-      </w:r>
-      <w:proofErr w:type="spellEnd"/>
-      <w:r>
-        <w:rPr>
-          <w:sz w:val="24"/>
-          <w:szCs w:val="28"/>
-        </w:rPr>
-        <w:t>)</w:t>
+        <w:t>FIT (Firmeninformationstag)</w:t>
       </w:r>
     </w:p>
     <w:p>
       <w:pPr>
         <w:pStyle w:val="Textbody"/>
+        <w:numPr>
+          <w:ilvl w:val="0"/>
+          <w:numId w:val="20"/>
+        </w:numPr>
+        <w:rPr>
+          <w:sz w:val="24"/>
+          <w:szCs w:val="28"/>
+        </w:rPr>
+      </w:pPr>
+      <w:r>
+        <w:rPr>
+          <w:sz w:val="24"/>
+          <w:szCs w:val="28"/>
+        </w:rPr>
+        <w:t>Parent conference day</w:t>
+      </w:r>
+      <w:r>
+        <w:rPr>
+          <w:sz w:val="24"/>
+          <w:szCs w:val="28"/>
+        </w:rPr>
+        <w:t>:</w:t>
+      </w:r>
+      <w:r>
+        <w:rPr>
+          <w:sz w:val="24"/>
+          <w:szCs w:val="28"/>
+        </w:rPr>
+        <w:t xml:space="preserve"> </w:t>
+      </w:r>
+      <w:r>
+        <w:rPr>
+          <w:sz w:val="24"/>
+          <w:szCs w:val="28"/>
+        </w:rPr>
+        <w:t>every year the students’ parents are invited to conferences with the teachers in order to talk about their children. Every teacher is in a room an has a schedule with all the parents that want to talk to him/her. This schedule can be digitalized and be put on the tablets.</w:t>
+      </w:r>
+    </w:p>
+    <w:p>
+      <w:pPr>
+        <w:pStyle w:val="Textbody"/>
         <w:rPr>
           <w:sz w:val="24"/>
           <w:szCs w:val="28"/>
@@ -4872,23 +4839,7 @@
           <w:sz w:val="24"/>
           <w:szCs w:val="28"/>
         </w:rPr>
-        <w:t xml:space="preserve"> or the so-called “</w:t>
-      </w:r>
-      <w:proofErr w:type="spellStart"/>
-      <w:r>
-        <w:rPr>
-          <w:sz w:val="24"/>
-          <w:szCs w:val="28"/>
-        </w:rPr>
-        <w:t>Schnupperprogrammieren</w:t>
-      </w:r>
-      <w:proofErr w:type="spellEnd"/>
-      <w:r>
-        <w:rPr>
-          <w:sz w:val="24"/>
-          <w:szCs w:val="28"/>
-        </w:rPr>
-        <w:t>” can also have the same interface as FIT</w:t>
+        <w:t xml:space="preserve"> or the so-called “Schnupperprogrammieren” can also have the same interface as FIT</w:t>
       </w:r>
       <w:r>
         <w:rPr>
@@ -4972,7 +4923,21 @@
           <w:sz w:val="24"/>
           <w:szCs w:val="28"/>
         </w:rPr>
-        <w:t xml:space="preserve"> in our school and the room where they take place</w:t>
+        <w:t xml:space="preserve"> in our school and the room</w:t>
+      </w:r>
+      <w:r>
+        <w:rPr>
+          <w:sz w:val="24"/>
+          <w:szCs w:val="28"/>
+        </w:rPr>
+        <w:t>s</w:t>
+      </w:r>
+      <w:r>
+        <w:rPr>
+          <w:sz w:val="24"/>
+          <w:szCs w:val="28"/>
+        </w:rPr>
+        <w:t xml:space="preserve"> where they take place</w:t>
       </w:r>
       <w:r>
         <w:rPr>
@@ -4985,7 +4950,25 @@
     <w:p>
       <w:pPr>
         <w:pStyle w:val="Textbody"/>
-        <w:ind w:left="2489"/>
+      </w:pPr>
+    </w:p>
+    <w:p>
+      <w:pPr>
+        <w:pStyle w:val="Titel"/>
+      </w:pPr>
+      <w:r>
+        <w:t xml:space="preserve">Admin interface </w:t>
+      </w:r>
+      <w:r>
+        <w:t>beschreiben</w:t>
+      </w:r>
+      <w:r>
+        <w:t xml:space="preserve"> !!!</w:t>
+      </w:r>
+    </w:p>
+    <w:p>
+      <w:pPr>
+        <w:pStyle w:val="Textbody"/>
       </w:pPr>
     </w:p>
     <w:p>
@@ -5096,7 +5079,13 @@
         <w:rPr>
           <w:color w:val="000000"/>
         </w:rPr>
-        <w:t>Pupils searching for teachers know immediately where the teachers are by looking at their current location on the tablet</w:t>
+        <w:t>Students</w:t>
+      </w:r>
+      <w:r>
+        <w:rPr>
+          <w:color w:val="000000"/>
+        </w:rPr>
+        <w:t xml:space="preserve"> searching for teachers know immediately where the teachers are by looking at their current location on the tablet</w:t>
       </w:r>
     </w:p>
     <w:p>
@@ -5145,6 +5134,30 @@
           <w:color w:val="000000"/>
         </w:rPr>
         <w:t>People that are not familiar with our rooms can easily find what they search for</w:t>
+      </w:r>
+      <w:r>
+        <w:rPr>
+          <w:color w:val="000000"/>
+        </w:rPr>
+        <w:t>(flexible auff events reagieren</w:t>
+      </w:r>
+      <w:r>
+        <w:rPr>
+          <w:color w:val="000000"/>
+        </w:rPr>
+        <w:t xml:space="preserve"> </w:t>
+      </w:r>
+      <w:r>
+        <w:rPr>
+          <w:color w:val="000000"/>
+        </w:rPr>
+        <w:t xml:space="preserve"> </w:t>
+      </w:r>
+      <w:r>
+        <w:rPr>
+          <w:color w:val="000000"/>
+        </w:rPr>
+        <w:t>)</w:t>
       </w:r>
     </w:p>
     <w:p>
@@ -5220,7 +5233,19 @@
         <w:rPr>
           <w:color w:val="000000"/>
         </w:rPr>
-        <w:t xml:space="preserve"> – pupils can damage the tablets</w:t>
+        <w:t xml:space="preserve"> – </w:t>
+      </w:r>
+      <w:r>
+        <w:rPr>
+          <w:color w:val="000000"/>
+        </w:rPr>
+        <w:t>students</w:t>
+      </w:r>
+      <w:r>
+        <w:rPr>
+          <w:color w:val="000000"/>
+        </w:rPr>
+        <w:t xml:space="preserve"> can damage the tablets</w:t>
       </w:r>
       <w:r>
         <w:rPr>
@@ -5304,53 +5329,61 @@
         <w:rPr>
           <w:rFonts w:ascii="Helvetica" w:eastAsia="Helvetica" w:hAnsi="Helvetica" w:cs="Helvetica"/>
         </w:rPr>
-        <w:t xml:space="preserve">If a teacher wants to switch rooms spontaneously, </w:t>
-      </w:r>
-      <w:proofErr w:type="spellStart"/>
+        <w:t>WebUntis has a clumsy user interface</w:t>
+      </w:r>
       <w:r>
         <w:rPr>
           <w:rFonts w:ascii="Helvetica" w:eastAsia="Helvetica" w:hAnsi="Helvetica" w:cs="Helvetica"/>
         </w:rPr>
-        <w:t>WebUntis</w:t>
-      </w:r>
-      <w:proofErr w:type="spellEnd"/>
+        <w:t xml:space="preserve">. This is the main reason why most teacher don’t like scheduling their events into WebUntis. </w:t>
+      </w:r>
       <w:r>
         <w:rPr>
           <w:rFonts w:ascii="Helvetica" w:eastAsia="Helvetica" w:hAnsi="Helvetica" w:cs="Helvetica"/>
         </w:rPr>
-        <w:t xml:space="preserve"> will not cover these changes</w:t>
+        <w:t xml:space="preserve">Our solution will </w:t>
       </w:r>
       <w:r>
         <w:rPr>
           <w:rFonts w:ascii="Helvetica" w:eastAsia="Helvetica" w:hAnsi="Helvetica" w:cs="Helvetica"/>
-          <w:sz w:val="22"/>
-          <w:szCs w:val="22"/>
-        </w:rPr>
-        <w:t xml:space="preserve"> (except the teacher logs the change into </w:t>
-      </w:r>
-      <w:proofErr w:type="spellStart"/>
+        </w:rPr>
+        <w:t>currently</w:t>
+      </w:r>
       <w:r>
         <w:rPr>
           <w:rFonts w:ascii="Helvetica" w:eastAsia="Helvetica" w:hAnsi="Helvetica" w:cs="Helvetica"/>
-          <w:sz w:val="22"/>
-          <w:szCs w:val="22"/>
-        </w:rPr>
-        <w:t>WebUntis</w:t>
-      </w:r>
-      <w:proofErr w:type="spellEnd"/>
+        </w:rPr>
+        <w:t xml:space="preserve"> </w:t>
+      </w:r>
       <w:r>
         <w:rPr>
           <w:rFonts w:ascii="Helvetica" w:eastAsia="Helvetica" w:hAnsi="Helvetica" w:cs="Helvetica"/>
-          <w:sz w:val="22"/>
-          <w:szCs w:val="22"/>
-        </w:rPr>
-        <w:t>)</w:t>
+        </w:rPr>
+        <w:t>just support</w:t>
       </w:r>
       <w:r>
         <w:rPr>
           <w:rFonts w:ascii="Helvetica" w:eastAsia="Helvetica" w:hAnsi="Helvetica" w:cs="Helvetica"/>
         </w:rPr>
-        <w:t>. Our solution will just support him/her to find available rooms faster.</w:t>
+        <w:t>s</w:t>
+      </w:r>
+      <w:r>
+        <w:rPr>
+          <w:rFonts w:ascii="Helvetica" w:eastAsia="Helvetica" w:hAnsi="Helvetica" w:cs="Helvetica"/>
+        </w:rPr>
+        <w:t xml:space="preserve"> him/her </w:t>
+      </w:r>
+      <w:r>
+        <w:rPr>
+          <w:rFonts w:ascii="Helvetica" w:eastAsia="Helvetica" w:hAnsi="Helvetica" w:cs="Helvetica"/>
+        </w:rPr>
+        <w:t>in finding</w:t>
+      </w:r>
+      <w:r>
+        <w:rPr>
+          <w:rFonts w:ascii="Helvetica" w:eastAsia="Helvetica" w:hAnsi="Helvetica" w:cs="Helvetica"/>
+        </w:rPr>
+        <w:t xml:space="preserve"> available rooms faster.</w:t>
       </w:r>
     </w:p>
     <w:p>
@@ -5379,16 +5412,8 @@
         <w:rPr>
           <w:rFonts w:ascii="Helvetica" w:eastAsia="Helvetica" w:hAnsi="Helvetica" w:cs="Helvetica"/>
         </w:rPr>
-        <w:t xml:space="preserve">tablet can become </w:t>
-      </w:r>
-      <w:proofErr w:type="gramStart"/>
-      <w:r>
-        <w:rPr>
-          <w:rFonts w:ascii="Helvetica" w:eastAsia="Helvetica" w:hAnsi="Helvetica" w:cs="Helvetica"/>
-        </w:rPr>
-        <w:t>pretty expensive</w:t>
-      </w:r>
-      <w:proofErr w:type="gramEnd"/>
+        <w:t>tablet can become pretty expensive</w:t>
+      </w:r>
     </w:p>
     <w:p>
       <w:pPr>
@@ -5443,30 +5468,8 @@
         <w:rPr>
           <w:rFonts w:ascii="Helvetica" w:eastAsia="Helvetica" w:hAnsi="Helvetica" w:cs="Helvetica"/>
         </w:rPr>
-        <w:t xml:space="preserve"> </w:t>
-      </w:r>
-      <w:proofErr w:type="gramStart"/>
-      <w:r>
-        <w:rPr>
-          <w:rFonts w:ascii="Helvetica" w:eastAsia="Helvetica" w:hAnsi="Helvetica" w:cs="Helvetica"/>
-        </w:rPr>
-        <w:t>and also</w:t>
-      </w:r>
-      <w:proofErr w:type="gramEnd"/>
-      <w:r>
-        <w:rPr>
-          <w:rFonts w:ascii="Helvetica" w:eastAsia="Helvetica" w:hAnsi="Helvetica" w:cs="Helvetica"/>
-        </w:rPr>
-        <w:t xml:space="preserve"> use </w:t>
-      </w:r>
-      <w:proofErr w:type="spellStart"/>
-      <w:r>
-        <w:rPr>
-          <w:rFonts w:ascii="Helvetica" w:eastAsia="Helvetica" w:hAnsi="Helvetica" w:cs="Helvetica"/>
-        </w:rPr>
-        <w:t>WebUntis</w:t>
-      </w:r>
-      <w:proofErr w:type="spellEnd"/>
+        <w:t xml:space="preserve"> and also use WebUntis</w:t>
+      </w:r>
       <w:r>
         <w:rPr>
           <w:rFonts w:ascii="Helvetica" w:eastAsia="Helvetica" w:hAnsi="Helvetica" w:cs="Helvetica"/>
@@ -5737,21 +5740,7 @@
         <w:rPr>
           <w:color w:val="000000"/>
         </w:rPr>
-        <w:t xml:space="preserve">A </w:t>
-      </w:r>
-      <w:proofErr w:type="spellStart"/>
-      <w:r>
-        <w:rPr>
-          <w:color w:val="000000"/>
-        </w:rPr>
-        <w:t>WebUntis</w:t>
-      </w:r>
-      <w:proofErr w:type="spellEnd"/>
-      <w:r>
-        <w:rPr>
-          <w:color w:val="000000"/>
-        </w:rPr>
-        <w:t xml:space="preserve"> account</w:t>
+        <w:t>A WebUntis account</w:t>
       </w:r>
     </w:p>
     <w:p>
@@ -5955,16 +5944,8 @@
               <w:rPr>
                 <w:color w:val="000000"/>
               </w:rPr>
-              <w:t xml:space="preserve">Gloria Sara </w:t>
+              <w:t>Gloria Sara Panturu</w:t>
             </w:r>
-            <w:proofErr w:type="spellStart"/>
-            <w:r>
-              <w:rPr>
-                <w:color w:val="000000"/>
-              </w:rPr>
-              <w:t>Panturu</w:t>
-            </w:r>
-            <w:proofErr w:type="spellEnd"/>
           </w:p>
         </w:tc>
       </w:tr>
@@ -6091,28 +6072,12 @@
                 <w:color w:val="000000"/>
               </w:rPr>
             </w:pPr>
-            <w:proofErr w:type="spellStart"/>
             <w:r>
               <w:rPr>
                 <w:color w:val="000000"/>
               </w:rPr>
-              <w:t>Belmin</w:t>
+              <w:t>Belmin Coralic</w:t>
             </w:r>
-            <w:proofErr w:type="spellEnd"/>
-            <w:r>
-              <w:rPr>
-                <w:color w:val="000000"/>
-              </w:rPr>
-              <w:t xml:space="preserve"> </w:t>
-            </w:r>
-            <w:proofErr w:type="spellStart"/>
-            <w:r>
-              <w:rPr>
-                <w:color w:val="000000"/>
-              </w:rPr>
-              <w:t>Coralic</w:t>
-            </w:r>
-            <w:proofErr w:type="spellEnd"/>
           </w:p>
         </w:tc>
       </w:tr>
@@ -6177,16 +6142,8 @@
               <w:rPr>
                 <w:color w:val="000000"/>
               </w:rPr>
-              <w:t xml:space="preserve">Janine </w:t>
+              <w:t>Janine Höllhuber</w:t>
             </w:r>
-            <w:proofErr w:type="spellStart"/>
-            <w:r>
-              <w:rPr>
-                <w:color w:val="000000"/>
-              </w:rPr>
-              <w:t>Höllhuber</w:t>
-            </w:r>
-            <w:proofErr w:type="spellEnd"/>
           </w:p>
         </w:tc>
       </w:tr>
@@ -6233,11 +6190,13 @@
           <w:numId w:val="18"/>
         </w:numPr>
       </w:pPr>
-      <w:r>
-        <w:rPr>
-          <w:color w:val="000000"/>
-        </w:rPr>
-        <w:t>Be able to retrieve the MAC addresses from the tablets</w:t>
+      <w:bookmarkStart w:id="0" w:name="_GoBack"/>
+      <w:bookmarkEnd w:id="0"/>
+      <w:r>
+        <w:rPr>
+          <w:color w:val="000000"/>
+        </w:rPr>
+        <w:t>The connection between the server and the page that the admin needs in order to assign the right content to the tablets needs to be established</w:t>
       </w:r>
     </w:p>
     <w:p>
@@ -6252,7 +6211,7 @@
         <w:rPr>
           <w:color w:val="000000"/>
         </w:rPr>
-        <w:t>The connection between the server and the page that the admin needs in order to assign the right content to the tablets needs to be established</w:t>
+        <w:t>Create an admin page for the E-Paper devices</w:t>
       </w:r>
     </w:p>
     <w:p>
@@ -6267,79 +6226,7 @@
         <w:rPr>
           <w:color w:val="000000"/>
         </w:rPr>
-        <w:t>Create an admin page for the E-Paper devices</w:t>
-      </w:r>
-    </w:p>
-    <w:p>
-      <w:pPr>
-        <w:pStyle w:val="V-Modell-XTTextbody"/>
-        <w:numPr>
-          <w:ilvl w:val="0"/>
-          <w:numId w:val="18"/>
-        </w:numPr>
-      </w:pPr>
-      <w:r>
-        <w:rPr>
-          <w:color w:val="000000"/>
-        </w:rPr>
-        <w:t xml:space="preserve">Eventually add the HTL </w:t>
-      </w:r>
-      <w:proofErr w:type="spellStart"/>
-      <w:r>
-        <w:rPr>
-          <w:color w:val="000000"/>
-        </w:rPr>
-        <w:t>Leonding</w:t>
-      </w:r>
-      <w:proofErr w:type="spellEnd"/>
-      <w:r>
-        <w:rPr>
-          <w:color w:val="000000"/>
-        </w:rPr>
-        <w:t xml:space="preserve"> logo to the E-Paper devices</w:t>
-      </w:r>
-    </w:p>
-    <w:p>
-      <w:pPr>
-        <w:pStyle w:val="V-Modell-XTTextbody"/>
-        <w:numPr>
-          <w:ilvl w:val="0"/>
-          <w:numId w:val="18"/>
-        </w:numPr>
-      </w:pPr>
-      <w:r>
-        <w:rPr>
-          <w:color w:val="000000"/>
-        </w:rPr>
-        <w:t xml:space="preserve">A database </w:t>
-      </w:r>
-      <w:proofErr w:type="gramStart"/>
-      <w:r>
-        <w:rPr>
-          <w:color w:val="000000"/>
-        </w:rPr>
-        <w:t>has to</w:t>
-      </w:r>
-      <w:proofErr w:type="gramEnd"/>
-      <w:r>
-        <w:rPr>
-          <w:color w:val="000000"/>
-        </w:rPr>
-        <w:t xml:space="preserve"> be set up in order to cache content from </w:t>
-      </w:r>
-      <w:proofErr w:type="spellStart"/>
-      <w:r>
-        <w:rPr>
-          <w:color w:val="000000"/>
-        </w:rPr>
-        <w:t>WebUntis</w:t>
-      </w:r>
-      <w:proofErr w:type="spellEnd"/>
-      <w:r>
-        <w:rPr>
-          <w:color w:val="000000"/>
-        </w:rPr>
-        <w:t xml:space="preserve"> and save time</w:t>
+        <w:t>A database has to be set up in order to cache content from WebUntis and save time</w:t>
       </w:r>
     </w:p>
     <w:p>
@@ -6484,7 +6371,27 @@
         <w:sz w:val="20"/>
         <w:szCs w:val="20"/>
       </w:rPr>
-      <w:t>10/07/19</w:t>
+      <w:t>1</w:t>
+    </w:r>
+    <w:r>
+      <w:rPr>
+        <w:i/>
+        <w:iCs/>
+        <w:noProof/>
+        <w:sz w:val="20"/>
+        <w:szCs w:val="20"/>
+      </w:rPr>
+      <w:t>8</w:t>
+    </w:r>
+    <w:r>
+      <w:rPr>
+        <w:i/>
+        <w:iCs/>
+        <w:noProof/>
+        <w:sz w:val="20"/>
+        <w:szCs w:val="20"/>
+      </w:rPr>
+      <w:t>/10/19</w:t>
     </w:r>
     <w:r>
       <w:rPr>
@@ -9583,6 +9490,39 @@
       </w:numPr>
     </w:pPr>
   </w:style>
+  <w:style w:type="paragraph" w:styleId="Titel">
+    <w:name w:val="Title"/>
+    <w:basedOn w:val="Standard"/>
+    <w:next w:val="Standard"/>
+    <w:link w:val="TitelZchn"/>
+    <w:uiPriority w:val="10"/>
+    <w:qFormat/>
+    <w:rsid w:val="00426297"/>
+    <w:pPr>
+      <w:contextualSpacing/>
+    </w:pPr>
+    <w:rPr>
+      <w:rFonts w:asciiTheme="majorHAnsi" w:eastAsiaTheme="majorEastAsia" w:hAnsiTheme="majorHAnsi" w:cstheme="majorBidi"/>
+      <w:spacing w:val="-10"/>
+      <w:kern w:val="28"/>
+      <w:sz w:val="56"/>
+      <w:szCs w:val="56"/>
+    </w:rPr>
+  </w:style>
+  <w:style w:type="character" w:customStyle="1" w:styleId="TitelZchn">
+    <w:name w:val="Titel Zchn"/>
+    <w:basedOn w:val="Absatz-Standardschriftart"/>
+    <w:link w:val="Titel"/>
+    <w:uiPriority w:val="10"/>
+    <w:rsid w:val="00426297"/>
+    <w:rPr>
+      <w:rFonts w:asciiTheme="majorHAnsi" w:eastAsiaTheme="majorEastAsia" w:hAnsiTheme="majorHAnsi" w:cstheme="majorBidi"/>
+      <w:spacing w:val="-10"/>
+      <w:kern w:val="28"/>
+      <w:sz w:val="56"/>
+      <w:szCs w:val="56"/>
+    </w:rPr>
+  </w:style>
 </w:styles>
 </file>
 

</xml_diff>

<commit_message>
Added few workshop infos - some still missing
</commit_message>
<xml_diff>
--- a/ProjectProposalTemplate.docx
+++ b/ProjectProposalTemplate.docx
@@ -221,8 +221,13 @@
               <w:pStyle w:val="TableContents"/>
             </w:pPr>
             <w:r>
-              <w:t>Gloria Sara Panturu</w:t>
+              <w:t xml:space="preserve">Gloria Sara </w:t>
             </w:r>
+            <w:proofErr w:type="spellStart"/>
+            <w:r>
+              <w:t>Panturu</w:t>
+            </w:r>
+            <w:proofErr w:type="spellEnd"/>
           </w:p>
         </w:tc>
       </w:tr>
@@ -289,8 +294,13 @@
                 <w:tab w:val="right" w:pos="5115"/>
               </w:tabs>
             </w:pPr>
+            <w:proofErr w:type="spellStart"/>
             <w:r>
-              <w:t>Mr Peter Bauer</w:t>
+              <w:t>Mr</w:t>
+            </w:r>
+            <w:proofErr w:type="spellEnd"/>
+            <w:r>
+              <w:t xml:space="preserve"> Peter Bauer</w:t>
             </w:r>
           </w:p>
         </w:tc>
@@ -434,7 +444,7 @@
               <w:rPr>
                 <w:noProof/>
               </w:rPr>
-              <w:t>10/10/2019</w:t>
+              <w:t>10/16/2019</w:t>
             </w:r>
             <w:r>
               <w:fldChar w:fldCharType="end"/>
@@ -1555,9 +1565,11 @@
               <w:pStyle w:val="TableContents"/>
               <w:jc w:val="center"/>
             </w:pPr>
+            <w:proofErr w:type="spellStart"/>
             <w:r>
               <w:t>Dalpiaz</w:t>
             </w:r>
+            <w:proofErr w:type="spellEnd"/>
           </w:p>
         </w:tc>
       </w:tr>
@@ -1731,9 +1743,11 @@
               <w:pStyle w:val="TableContents"/>
               <w:jc w:val="center"/>
             </w:pPr>
+            <w:proofErr w:type="spellStart"/>
             <w:r>
               <w:t>Dalpiaz</w:t>
             </w:r>
+            <w:proofErr w:type="spellEnd"/>
           </w:p>
         </w:tc>
       </w:tr>
@@ -1907,9 +1921,11 @@
               <w:pStyle w:val="TableContents"/>
               <w:jc w:val="center"/>
             </w:pPr>
+            <w:proofErr w:type="spellStart"/>
             <w:r>
               <w:t>Dalpiaz</w:t>
             </w:r>
+            <w:proofErr w:type="spellEnd"/>
           </w:p>
         </w:tc>
       </w:tr>
@@ -2083,9 +2099,11 @@
               <w:pStyle w:val="TableContents"/>
               <w:jc w:val="center"/>
             </w:pPr>
+            <w:proofErr w:type="spellStart"/>
             <w:r>
               <w:t>Dalpiaz</w:t>
             </w:r>
+            <w:proofErr w:type="spellEnd"/>
           </w:p>
         </w:tc>
       </w:tr>
@@ -2287,11 +2305,6 @@
     </w:p>
     <w:p>
       <w:pPr>
-        <w:pStyle w:val="Textbody"/>
-      </w:pPr>
-    </w:p>
-    <w:p>
-      <w:pPr>
         <w:pStyle w:val="VersteckterText"/>
       </w:pPr>
       <w:r>
@@ -2322,7 +2335,23 @@
           <w:sz w:val="24"/>
           <w:szCs w:val="28"/>
         </w:rPr>
-        <w:t xml:space="preserve">The technical college in Leonding (Upper Austria) is a </w:t>
+        <w:t xml:space="preserve">The technical college in </w:t>
+      </w:r>
+      <w:proofErr w:type="spellStart"/>
+      <w:r>
+        <w:rPr>
+          <w:sz w:val="24"/>
+          <w:szCs w:val="28"/>
+        </w:rPr>
+        <w:t>Leonding</w:t>
+      </w:r>
+      <w:proofErr w:type="spellEnd"/>
+      <w:r>
+        <w:rPr>
+          <w:sz w:val="24"/>
+          <w:szCs w:val="28"/>
+        </w:rPr>
+        <w:t xml:space="preserve"> (Upper Austria) is a </w:t>
       </w:r>
       <w:r>
         <w:rPr>
@@ -2849,6 +2878,7 @@
           <w:color w:val="000000"/>
         </w:rPr>
       </w:pPr>
+      <w:bookmarkStart w:id="0" w:name="_GoBack"/>
       <w:r>
         <w:rPr>
           <w:i/>
@@ -2856,16 +2886,16 @@
           <w:color w:val="000000"/>
         </w:rPr>
         <w:drawing>
-          <wp:anchor distT="0" distB="0" distL="114300" distR="114300" simplePos="0" relativeHeight="251662336" behindDoc="0" locked="0" layoutInCell="1" allowOverlap="1" wp14:anchorId="2C93FBF9" wp14:editId="00D4F6A8">
+          <wp:anchor distT="0" distB="0" distL="114300" distR="114300" simplePos="0" relativeHeight="251662336" behindDoc="0" locked="0" layoutInCell="1" allowOverlap="1" wp14:anchorId="2C93FBF9" wp14:editId="48CCF3E0">
             <wp:simplePos x="0" y="0"/>
             <wp:positionH relativeFrom="margin">
               <wp:align>right</wp:align>
             </wp:positionH>
             <wp:positionV relativeFrom="paragraph">
-              <wp:posOffset>334848</wp:posOffset>
+              <wp:posOffset>261605</wp:posOffset>
             </wp:positionV>
-            <wp:extent cx="2025650" cy="1829435"/>
-            <wp:effectExtent l="0" t="0" r="0" b="0"/>
+            <wp:extent cx="1751965" cy="1582420"/>
+            <wp:effectExtent l="0" t="0" r="635" b="0"/>
             <wp:wrapSquare wrapText="bothSides"/>
             <wp:docPr id="5" name="Grafik 5"/>
             <wp:cNvGraphicFramePr>
@@ -2896,7 +2926,7 @@
                   <pic:spPr bwMode="auto">
                     <a:xfrm>
                       <a:off x="0" y="0"/>
-                      <a:ext cx="2025650" cy="1829435"/>
+                      <a:ext cx="1751965" cy="1582420"/>
                     </a:xfrm>
                     <a:prstGeom prst="rect">
                       <a:avLst/>
@@ -2918,6 +2948,7 @@
           </wp:anchor>
         </w:drawing>
       </w:r>
+      <w:bookmarkEnd w:id="0"/>
       <w:r>
         <w:rPr>
           <w:color w:val="000000"/>
@@ -3037,36 +3068,19 @@
       </w:pPr>
       <w:r>
         <w:rPr>
-          <w:i/>
-          <w:color w:val="000000"/>
-        </w:rPr>
-        <w:t>Computer rooms</w:t>
-      </w:r>
-    </w:p>
-    <w:p>
-      <w:pPr>
-        <w:pStyle w:val="V-Modell-XTTextbody"/>
-        <w:spacing w:line="276" w:lineRule="auto"/>
-        <w:ind w:left="360"/>
-        <w:rPr>
-          <w:color w:val="000000"/>
-        </w:rPr>
-      </w:pPr>
-      <w:r>
-        <w:rPr>
           <w:noProof/>
         </w:rPr>
         <w:drawing>
-          <wp:anchor distT="0" distB="0" distL="114300" distR="114300" simplePos="0" relativeHeight="251661312" behindDoc="0" locked="0" layoutInCell="1" allowOverlap="1" wp14:anchorId="796DC34C" wp14:editId="13F6E2E2">
+          <wp:anchor distT="0" distB="0" distL="114300" distR="114300" simplePos="0" relativeHeight="251661312" behindDoc="0" locked="0" layoutInCell="1" allowOverlap="1" wp14:anchorId="796DC34C" wp14:editId="47FF91E4">
             <wp:simplePos x="0" y="0"/>
             <wp:positionH relativeFrom="margin">
               <wp:align>right</wp:align>
             </wp:positionH>
             <wp:positionV relativeFrom="paragraph">
-              <wp:posOffset>117755</wp:posOffset>
+              <wp:posOffset>68374</wp:posOffset>
             </wp:positionV>
-            <wp:extent cx="2046844" cy="1924842"/>
-            <wp:effectExtent l="0" t="0" r="0" b="0"/>
+            <wp:extent cx="1749425" cy="1645285"/>
+            <wp:effectExtent l="0" t="0" r="3175" b="0"/>
             <wp:wrapSquare wrapText="bothSides"/>
             <wp:docPr id="4" name="Grafik 4"/>
             <wp:cNvGraphicFramePr>
@@ -3097,7 +3111,7 @@
                   <pic:spPr bwMode="auto">
                     <a:xfrm>
                       <a:off x="0" y="0"/>
-                      <a:ext cx="2046844" cy="1924842"/>
+                      <a:ext cx="1749425" cy="1645285"/>
                     </a:xfrm>
                     <a:prstGeom prst="rect">
                       <a:avLst/>
@@ -3121,6 +3135,23 @@
       </w:r>
       <w:r>
         <w:rPr>
+          <w:i/>
+          <w:color w:val="000000"/>
+        </w:rPr>
+        <w:t>Computer rooms</w:t>
+      </w:r>
+    </w:p>
+    <w:p>
+      <w:pPr>
+        <w:pStyle w:val="V-Modell-XTTextbody"/>
+        <w:spacing w:line="276" w:lineRule="auto"/>
+        <w:ind w:left="360"/>
+        <w:rPr>
+          <w:color w:val="000000"/>
+        </w:rPr>
+      </w:pPr>
+      <w:r>
+        <w:rPr>
           <w:color w:val="000000"/>
         </w:rPr>
         <w:t>The computer rooms’ signage currently contains only the room number, the computer room’s name and the room’s department (e.g. informatics).</w:t>
@@ -3240,6 +3271,75 @@
       <w:r>
         <w:rPr>
           <w:i/>
+          <w:noProof/>
+          <w:color w:val="000000"/>
+        </w:rPr>
+        <w:drawing>
+          <wp:anchor distT="0" distB="0" distL="114300" distR="114300" simplePos="0" relativeHeight="251664384" behindDoc="0" locked="0" layoutInCell="1" allowOverlap="1" wp14:anchorId="1F432921" wp14:editId="56A4324F">
+            <wp:simplePos x="0" y="0"/>
+            <wp:positionH relativeFrom="margin">
+              <wp:align>right</wp:align>
+            </wp:positionH>
+            <wp:positionV relativeFrom="paragraph">
+              <wp:posOffset>120015</wp:posOffset>
+            </wp:positionV>
+            <wp:extent cx="1303655" cy="2444115"/>
+            <wp:effectExtent l="0" t="0" r="0" b="0"/>
+            <wp:wrapSquare wrapText="bothSides"/>
+            <wp:docPr id="6" name="Grafik 6"/>
+            <wp:cNvGraphicFramePr>
+              <a:graphicFrameLocks xmlns:a="http://schemas.openxmlformats.org/drawingml/2006/main" noChangeAspect="1"/>
+            </wp:cNvGraphicFramePr>
+            <a:graphic xmlns:a="http://schemas.openxmlformats.org/drawingml/2006/main">
+              <a:graphicData uri="http://schemas.openxmlformats.org/drawingml/2006/picture">
+                <pic:pic xmlns:pic="http://schemas.openxmlformats.org/drawingml/2006/picture">
+                  <pic:nvPicPr>
+                    <pic:cNvPr id="0" name="Picture 2"/>
+                    <pic:cNvPicPr>
+                      <a:picLocks noChangeAspect="1" noChangeArrowheads="1"/>
+                    </pic:cNvPicPr>
+                  </pic:nvPicPr>
+                  <pic:blipFill>
+                    <a:blip r:embed="rId9" cstate="print">
+                      <a:extLst>
+                        <a:ext uri="{28A0092B-C50C-407E-A947-70E740481C1C}">
+                          <a14:useLocalDpi xmlns:a14="http://schemas.microsoft.com/office/drawing/2010/main" val="0"/>
+                        </a:ext>
+                      </a:extLst>
+                    </a:blip>
+                    <a:srcRect/>
+                    <a:stretch>
+                      <a:fillRect/>
+                    </a:stretch>
+                  </pic:blipFill>
+                  <pic:spPr bwMode="auto">
+                    <a:xfrm>
+                      <a:off x="0" y="0"/>
+                      <a:ext cx="1303655" cy="2444115"/>
+                    </a:xfrm>
+                    <a:prstGeom prst="rect">
+                      <a:avLst/>
+                    </a:prstGeom>
+                    <a:noFill/>
+                    <a:ln>
+                      <a:noFill/>
+                    </a:ln>
+                  </pic:spPr>
+                </pic:pic>
+              </a:graphicData>
+            </a:graphic>
+            <wp14:sizeRelH relativeFrom="page">
+              <wp14:pctWidth>0</wp14:pctWidth>
+            </wp14:sizeRelH>
+            <wp14:sizeRelV relativeFrom="page">
+              <wp14:pctHeight>0</wp14:pctHeight>
+            </wp14:sizeRelV>
+          </wp:anchor>
+        </w:drawing>
+      </w:r>
+      <w:r>
+        <w:rPr>
+          <w:i/>
           <w:color w:val="000000"/>
         </w:rPr>
         <w:t>Assembly hall</w:t>
@@ -3293,6 +3393,75 @@
       <w:r>
         <w:rPr>
           <w:i/>
+          <w:noProof/>
+          <w:color w:val="000000"/>
+        </w:rPr>
+        <w:drawing>
+          <wp:anchor distT="0" distB="0" distL="114300" distR="114300" simplePos="0" relativeHeight="251663360" behindDoc="0" locked="0" layoutInCell="1" allowOverlap="1" wp14:anchorId="47A711A7" wp14:editId="0D859D9A">
+            <wp:simplePos x="0" y="0"/>
+            <wp:positionH relativeFrom="margin">
+              <wp:posOffset>3317875</wp:posOffset>
+            </wp:positionH>
+            <wp:positionV relativeFrom="paragraph">
+              <wp:posOffset>96520</wp:posOffset>
+            </wp:positionV>
+            <wp:extent cx="1452880" cy="1419225"/>
+            <wp:effectExtent l="0" t="0" r="0" b="9525"/>
+            <wp:wrapSquare wrapText="bothSides"/>
+            <wp:docPr id="2" name="Grafik 2"/>
+            <wp:cNvGraphicFramePr>
+              <a:graphicFrameLocks xmlns:a="http://schemas.openxmlformats.org/drawingml/2006/main" noChangeAspect="1"/>
+            </wp:cNvGraphicFramePr>
+            <a:graphic xmlns:a="http://schemas.openxmlformats.org/drawingml/2006/main">
+              <a:graphicData uri="http://schemas.openxmlformats.org/drawingml/2006/picture">
+                <pic:pic xmlns:pic="http://schemas.openxmlformats.org/drawingml/2006/picture">
+                  <pic:nvPicPr>
+                    <pic:cNvPr id="0" name="Picture 1"/>
+                    <pic:cNvPicPr>
+                      <a:picLocks noChangeAspect="1" noChangeArrowheads="1"/>
+                    </pic:cNvPicPr>
+                  </pic:nvPicPr>
+                  <pic:blipFill>
+                    <a:blip r:embed="rId10" cstate="print">
+                      <a:extLst>
+                        <a:ext uri="{28A0092B-C50C-407E-A947-70E740481C1C}">
+                          <a14:useLocalDpi xmlns:a14="http://schemas.microsoft.com/office/drawing/2010/main" val="0"/>
+                        </a:ext>
+                      </a:extLst>
+                    </a:blip>
+                    <a:srcRect/>
+                    <a:stretch>
+                      <a:fillRect/>
+                    </a:stretch>
+                  </pic:blipFill>
+                  <pic:spPr bwMode="auto">
+                    <a:xfrm>
+                      <a:off x="0" y="0"/>
+                      <a:ext cx="1452880" cy="1419225"/>
+                    </a:xfrm>
+                    <a:prstGeom prst="rect">
+                      <a:avLst/>
+                    </a:prstGeom>
+                    <a:noFill/>
+                    <a:ln>
+                      <a:noFill/>
+                    </a:ln>
+                  </pic:spPr>
+                </pic:pic>
+              </a:graphicData>
+            </a:graphic>
+            <wp14:sizeRelH relativeFrom="page">
+              <wp14:pctWidth>0</wp14:pctWidth>
+            </wp14:sizeRelH>
+            <wp14:sizeRelV relativeFrom="page">
+              <wp14:pctHeight>0</wp14:pctHeight>
+            </wp14:sizeRelV>
+          </wp:anchor>
+        </w:drawing>
+      </w:r>
+      <w:r>
+        <w:rPr>
+          <w:i/>
           <w:color w:val="000000"/>
         </w:rPr>
         <w:t>Workshops</w:t>
@@ -3304,20 +3473,93 @@
         <w:spacing w:line="276" w:lineRule="auto"/>
         <w:ind w:left="360"/>
         <w:rPr>
-          <w:color w:val="000000"/>
-        </w:rPr>
-      </w:pPr>
-      <w:r>
-        <w:rPr>
-          <w:color w:val="000000"/>
-        </w:rPr>
-        <w:t>…..</w:t>
-      </w:r>
-      <w:r>
-        <w:rPr>
-          <w:color w:val="000000"/>
-        </w:rPr>
-        <w:t>!!!!!!!!!!!!!!!!!!!!!!!!!!!!!!!!!!!!!!!!!!!!!!!!!!!!!!!!!!!!!!!!!!!!!!!</w:t>
+          <w:iCs/>
+          <w:color w:val="000000"/>
+        </w:rPr>
+      </w:pPr>
+      <w:r>
+        <w:rPr>
+          <w:iCs/>
+          <w:color w:val="000000"/>
+        </w:rPr>
+        <w:t xml:space="preserve">These rooms </w:t>
+      </w:r>
+      <w:r>
+        <w:rPr>
+          <w:iCs/>
+          <w:color w:val="000000"/>
+        </w:rPr>
+        <w:t>have a different signage compared to the classrooms.</w:t>
+      </w:r>
+      <w:r>
+        <w:rPr>
+          <w:iCs/>
+          <w:color w:val="000000"/>
+        </w:rPr>
+        <w:t xml:space="preserve"> They only contain the room number and the room name</w:t>
+      </w:r>
+      <w:r>
+        <w:rPr>
+          <w:iCs/>
+          <w:color w:val="000000"/>
+        </w:rPr>
+        <w:t>.</w:t>
+      </w:r>
+      <w:r>
+        <w:rPr>
+          <w:iCs/>
+          <w:color w:val="000000"/>
+        </w:rPr>
+        <w:t xml:space="preserve"> Some </w:t>
+      </w:r>
+      <w:r>
+        <w:rPr>
+          <w:iCs/>
+          <w:color w:val="000000"/>
+        </w:rPr>
+        <w:t>of them</w:t>
+      </w:r>
+      <w:r>
+        <w:rPr>
+          <w:iCs/>
+          <w:color w:val="000000"/>
+        </w:rPr>
+        <w:t xml:space="preserve"> have symbols for the rules that have to be followed</w:t>
+      </w:r>
+      <w:r>
+        <w:rPr>
+          <w:iCs/>
+          <w:color w:val="000000"/>
+        </w:rPr>
+        <w:t xml:space="preserve"> (e.g. wearing work clothing</w:t>
+      </w:r>
+      <w:r>
+        <w:rPr>
+          <w:iCs/>
+          <w:color w:val="000000"/>
+        </w:rPr>
+        <w:t xml:space="preserve"> or safety glasses</w:t>
+      </w:r>
+      <w:r>
+        <w:rPr>
+          <w:iCs/>
+          <w:color w:val="000000"/>
+        </w:rPr>
+        <w:t>)</w:t>
+      </w:r>
+      <w:r>
+        <w:rPr>
+          <w:iCs/>
+          <w:color w:val="000000"/>
+        </w:rPr>
+        <w:t>. Other rooms have a special schedule that is divided in morning and afternoon lessons.</w:t>
+      </w:r>
+      <w:r>
+        <w:rPr>
+          <w:iCs/>
+          <w:color w:val="000000"/>
+        </w:rPr>
+        <w:t xml:space="preserve"> </w:t>
       </w:r>
     </w:p>
     <w:p>
@@ -3471,6 +3713,7 @@
         <w:rPr>
           <w:color w:val="000000"/>
         </w:rPr>
+        <w:lastRenderedPageBreak/>
         <w:t>Moreover, i</w:t>
       </w:r>
       <w:r>
@@ -3515,11 +3758,19 @@
         </w:rPr>
         <w:t xml:space="preserve"> </w:t>
       </w:r>
-      <w:r>
-        <w:rPr>
-          <w:color w:val="000000"/>
-        </w:rPr>
-        <w:t>WebUntis is time-consuming and knocking at all the room door to see if the room is occupied is pretty</w:t>
+      <w:proofErr w:type="spellStart"/>
+      <w:r>
+        <w:rPr>
+          <w:color w:val="000000"/>
+        </w:rPr>
+        <w:t>WebUntis</w:t>
+      </w:r>
+      <w:proofErr w:type="spellEnd"/>
+      <w:r>
+        <w:rPr>
+          <w:color w:val="000000"/>
+        </w:rPr>
+        <w:t xml:space="preserve"> is time-consuming and knocking at all the room door to see if the room is occupied is pretty</w:t>
       </w:r>
       <w:r>
         <w:rPr>
@@ -3669,12 +3920,14 @@
           <w:color w:val="000000"/>
         </w:rPr>
       </w:pPr>
+      <w:proofErr w:type="spellStart"/>
       <w:r>
         <w:rPr>
           <w:color w:val="000000"/>
         </w:rPr>
         <w:t>mySQL</w:t>
       </w:r>
+      <w:proofErr w:type="spellEnd"/>
     </w:p>
     <w:p>
       <w:pPr>
@@ -3737,13 +3990,7 @@
         <w:rPr>
           <w:color w:val="000000"/>
         </w:rPr>
-        <w:t>f</w:t>
-      </w:r>
-      <w:r>
-        <w:rPr>
-          <w:color w:val="000000"/>
-        </w:rPr>
-        <w:t>rom preceding projects</w:t>
+        <w:t>from preceding projects</w:t>
       </w:r>
       <w:r>
         <w:rPr>
@@ -3829,6 +4076,14 @@
         </w:rPr>
         <w:t>E-Paper devices and tablets have a different backend, which has to be merged in order to combine both projects.</w:t>
       </w:r>
+    </w:p>
+    <w:p>
+      <w:pPr>
+        <w:pStyle w:val="V-Modell-XTTextbody"/>
+        <w:rPr>
+          <w:color w:val="000000"/>
+        </w:rPr>
+      </w:pPr>
     </w:p>
     <w:p>
       <w:pPr>
@@ -3855,12 +4110,14 @@
           <w:color w:val="000000"/>
         </w:rPr>
       </w:pPr>
+      <w:proofErr w:type="spellStart"/>
       <w:r>
         <w:rPr>
           <w:color w:val="000000"/>
         </w:rPr>
         <w:t>WebUntis</w:t>
       </w:r>
+      <w:proofErr w:type="spellEnd"/>
       <w:r>
         <w:rPr>
           <w:color w:val="000000"/>
@@ -3871,8 +4128,16 @@
         <w:rPr>
           <w:color w:val="000000"/>
         </w:rPr>
-        <w:t>– currently the regular schedule plus some of the extra events are planned/maintained in WebUntis</w:t>
-      </w:r>
+        <w:t xml:space="preserve">– currently the regular schedule plus some of the extra events are planned/maintained in </w:t>
+      </w:r>
+      <w:proofErr w:type="spellStart"/>
+      <w:r>
+        <w:rPr>
+          <w:color w:val="000000"/>
+        </w:rPr>
+        <w:t>WebUntis</w:t>
+      </w:r>
+      <w:proofErr w:type="spellEnd"/>
       <w:r>
         <w:rPr>
           <w:color w:val="000000"/>
@@ -3889,7 +4154,21 @@
         <w:rPr>
           <w:color w:val="000000"/>
         </w:rPr>
-        <w:t xml:space="preserve"> the extra events are not completely planned in WebUntis </w:t>
+        <w:t xml:space="preserve"> the extra events are not completely planned in </w:t>
+      </w:r>
+      <w:proofErr w:type="spellStart"/>
+      <w:r>
+        <w:rPr>
+          <w:color w:val="000000"/>
+        </w:rPr>
+        <w:t>WebUntis</w:t>
+      </w:r>
+      <w:proofErr w:type="spellEnd"/>
+      <w:r>
+        <w:rPr>
+          <w:color w:val="000000"/>
+        </w:rPr>
+        <w:t xml:space="preserve"> </w:t>
       </w:r>
       <w:r>
         <w:rPr>
@@ -3939,17 +4218,39 @@
           <w:color w:val="000000"/>
         </w:rPr>
       </w:pPr>
-      <w:r>
-        <w:rPr>
-          <w:color w:val="000000"/>
-        </w:rPr>
-        <w:t>WebUntis API</w:t>
-      </w:r>
-      <w:r>
-        <w:rPr>
-          <w:color w:val="000000"/>
-        </w:rPr>
-        <w:t>: WebUntis offers a sort of user interface to the internal data model</w:t>
+      <w:proofErr w:type="spellStart"/>
+      <w:r>
+        <w:rPr>
+          <w:color w:val="000000"/>
+        </w:rPr>
+        <w:t>WebUntis</w:t>
+      </w:r>
+      <w:proofErr w:type="spellEnd"/>
+      <w:r>
+        <w:rPr>
+          <w:color w:val="000000"/>
+        </w:rPr>
+        <w:t xml:space="preserve"> API</w:t>
+      </w:r>
+      <w:r>
+        <w:rPr>
+          <w:color w:val="000000"/>
+        </w:rPr>
+        <w:t xml:space="preserve">: </w:t>
+      </w:r>
+      <w:proofErr w:type="spellStart"/>
+      <w:r>
+        <w:rPr>
+          <w:color w:val="000000"/>
+        </w:rPr>
+        <w:t>WebUntis</w:t>
+      </w:r>
+      <w:proofErr w:type="spellEnd"/>
+      <w:r>
+        <w:rPr>
+          <w:color w:val="000000"/>
+        </w:rPr>
+        <w:t xml:space="preserve"> offers a sort of user interface to the internal data model</w:t>
       </w:r>
       <w:r>
         <w:rPr>
@@ -3967,7 +4268,21 @@
         <w:rPr>
           <w:color w:val="000000"/>
         </w:rPr>
-        <w:t xml:space="preserve"> WebUntis </w:t>
+        <w:t xml:space="preserve"> </w:t>
+      </w:r>
+      <w:proofErr w:type="spellStart"/>
+      <w:r>
+        <w:rPr>
+          <w:color w:val="000000"/>
+        </w:rPr>
+        <w:t>WebUntis</w:t>
+      </w:r>
+      <w:proofErr w:type="spellEnd"/>
+      <w:r>
+        <w:rPr>
+          <w:color w:val="000000"/>
+        </w:rPr>
+        <w:t xml:space="preserve"> </w:t>
       </w:r>
       <w:r>
         <w:rPr>
@@ -4011,6 +4326,11 @@
     </w:p>
     <w:p>
       <w:pPr>
+        <w:pStyle w:val="Textbody"/>
+      </w:pPr>
+    </w:p>
+    <w:p>
+      <w:pPr>
         <w:pStyle w:val="V-Modell-XTTextbody"/>
         <w:spacing w:line="276" w:lineRule="auto"/>
         <w:rPr>
@@ -4098,7 +4418,30 @@
           <w:sz w:val="24"/>
           <w:szCs w:val="28"/>
         </w:rPr>
-        <w:t>currently</w:t>
+        <w:t xml:space="preserve">currently </w:t>
+      </w:r>
+      <w:r>
+        <w:rPr>
+          <w:sz w:val="24"/>
+          <w:szCs w:val="28"/>
+        </w:rPr>
+        <w:t>happening.</w:t>
+      </w:r>
+    </w:p>
+    <w:p>
+      <w:pPr>
+        <w:pStyle w:val="Textbody"/>
+        <w:rPr>
+          <w:sz w:val="24"/>
+          <w:szCs w:val="28"/>
+        </w:rPr>
+      </w:pPr>
+      <w:r>
+        <w:rPr>
+          <w:sz w:val="24"/>
+          <w:szCs w:val="28"/>
+        </w:rPr>
+        <w:t>The</w:t>
       </w:r>
       <w:r>
         <w:rPr>
@@ -4112,30 +4455,28 @@
           <w:sz w:val="24"/>
           <w:szCs w:val="28"/>
         </w:rPr>
-        <w:t>happening.</w:t>
-      </w:r>
-    </w:p>
-    <w:p>
-      <w:pPr>
-        <w:pStyle w:val="Textbody"/>
-        <w:rPr>
-          <w:sz w:val="24"/>
-          <w:szCs w:val="28"/>
-        </w:rPr>
-      </w:pPr>
-      <w:r>
-        <w:rPr>
-          <w:sz w:val="24"/>
-          <w:szCs w:val="28"/>
-        </w:rPr>
-        <w:t>Workshop rooms (Werkstatt)</w:t>
-      </w:r>
-      <w:r>
-        <w:rPr>
-          <w:sz w:val="24"/>
-          <w:szCs w:val="28"/>
-        </w:rPr>
-        <w:t xml:space="preserve"> and Physics/Chemistry rooms </w:t>
+        <w:t>p</w:t>
+      </w:r>
+      <w:r>
+        <w:rPr>
+          <w:sz w:val="24"/>
+          <w:szCs w:val="28"/>
+        </w:rPr>
+        <w:t>hysics/</w:t>
+      </w:r>
+      <w:r>
+        <w:rPr>
+          <w:sz w:val="24"/>
+          <w:szCs w:val="28"/>
+        </w:rPr>
+        <w:t>c</w:t>
+      </w:r>
+      <w:r>
+        <w:rPr>
+          <w:sz w:val="24"/>
+          <w:szCs w:val="28"/>
+        </w:rPr>
+        <w:t xml:space="preserve">hemistry rooms </w:t>
       </w:r>
       <w:r>
         <w:rPr>
@@ -4156,21 +4497,7 @@
           <w:sz w:val="24"/>
           <w:szCs w:val="28"/>
         </w:rPr>
-        <w:t xml:space="preserve"> room since we want to display the weekly schedule. The only difference</w:t>
-      </w:r>
-      <w:r>
-        <w:rPr>
-          <w:sz w:val="24"/>
-          <w:szCs w:val="28"/>
-        </w:rPr>
-        <w:t xml:space="preserve"> between workshop rooms and other rooms</w:t>
-      </w:r>
-      <w:r>
-        <w:rPr>
-          <w:sz w:val="24"/>
-          <w:szCs w:val="28"/>
-        </w:rPr>
-        <w:t xml:space="preserve"> is that the lesson hours are different compared to other departments.</w:t>
+        <w:t xml:space="preserve"> room since we want to display the weekly schedule.</w:t>
       </w:r>
     </w:p>
     <w:p>
@@ -4498,21 +4825,74 @@
     </w:p>
     <w:p>
       <w:pPr>
-        <w:pStyle w:val="Titel"/>
-      </w:pPr>
-      <w:r>
-        <w:t>VIEWS VON KLASSENRÄUME OIS BSP</w:t>
-      </w:r>
-    </w:p>
-    <w:p>
-      <w:pPr>
         <w:pStyle w:val="Textbody"/>
+        <w:jc w:val="center"/>
         <w:rPr>
           <w:b/>
           <w:sz w:val="24"/>
           <w:szCs w:val="28"/>
         </w:rPr>
       </w:pPr>
+      <w:r>
+        <w:rPr>
+          <w:noProof/>
+        </w:rPr>
+        <w:drawing>
+          <wp:inline distT="0" distB="0" distL="0" distR="0" wp14:anchorId="549013B4" wp14:editId="4F8CE10A">
+            <wp:extent cx="3384857" cy="2263251"/>
+            <wp:effectExtent l="0" t="0" r="6350" b="3810"/>
+            <wp:docPr id="3" name="Grafik 2" descr="Ein Bild, das Screenshot enthält.&#10;&#10;Automatisch generierte Beschreibung">
+              <a:extLst xmlns:a="http://schemas.openxmlformats.org/drawingml/2006/main">
+                <a:ext uri="{FF2B5EF4-FFF2-40B4-BE49-F238E27FC236}">
+                  <a16:creationId xmlns:a16="http://schemas.microsoft.com/office/drawing/2014/main" id="{37222714-4C9B-4502-A64F-AF0AF15FB2BA}"/>
+                </a:ext>
+              </a:extLst>
+            </wp:docPr>
+            <wp:cNvGraphicFramePr>
+              <a:graphicFrameLocks xmlns:a="http://schemas.openxmlformats.org/drawingml/2006/main" noChangeAspect="1"/>
+            </wp:cNvGraphicFramePr>
+            <a:graphic xmlns:a="http://schemas.openxmlformats.org/drawingml/2006/main">
+              <a:graphicData uri="http://schemas.openxmlformats.org/drawingml/2006/picture">
+                <pic:pic xmlns:pic="http://schemas.openxmlformats.org/drawingml/2006/picture">
+                  <pic:nvPicPr>
+                    <pic:cNvPr id="3" name="Grafik 2" descr="Ein Bild, das Screenshot enthält.&#10;&#10;Automatisch generierte Beschreibung">
+                      <a:extLst>
+                        <a:ext uri="{FF2B5EF4-FFF2-40B4-BE49-F238E27FC236}">
+                          <a16:creationId xmlns:a16="http://schemas.microsoft.com/office/drawing/2014/main" id="{37222714-4C9B-4502-A64F-AF0AF15FB2BA}"/>
+                        </a:ext>
+                      </a:extLst>
+                    </pic:cNvPr>
+                    <pic:cNvPicPr>
+                      <a:picLocks noChangeAspect="1"/>
+                    </pic:cNvPicPr>
+                  </pic:nvPicPr>
+                  <pic:blipFill>
+                    <a:blip r:embed="rId11" cstate="print">
+                      <a:extLst>
+                        <a:ext uri="{28A0092B-C50C-407E-A947-70E740481C1C}">
+                          <a14:useLocalDpi xmlns:a14="http://schemas.microsoft.com/office/drawing/2010/main" val="0"/>
+                        </a:ext>
+                      </a:extLst>
+                    </a:blip>
+                    <a:stretch>
+                      <a:fillRect/>
+                    </a:stretch>
+                  </pic:blipFill>
+                  <pic:spPr>
+                    <a:xfrm>
+                      <a:off x="0" y="0"/>
+                      <a:ext cx="3398745" cy="2272537"/>
+                    </a:xfrm>
+                    <a:prstGeom prst="rect">
+                      <a:avLst/>
+                    </a:prstGeom>
+                  </pic:spPr>
+                </pic:pic>
+              </a:graphicData>
+            </a:graphic>
+          </wp:inline>
+        </w:drawing>
+      </w:r>
     </w:p>
     <w:p>
       <w:pPr>
@@ -4529,6 +4909,35 @@
           <w:sz w:val="24"/>
           <w:szCs w:val="28"/>
         </w:rPr>
+        <w:lastRenderedPageBreak/>
+        <w:t>Workshop rooms</w:t>
+      </w:r>
+    </w:p>
+    <w:p>
+      <w:pPr>
+        <w:pStyle w:val="Textbody"/>
+        <w:rPr>
+          <w:b/>
+          <w:sz w:val="24"/>
+          <w:szCs w:val="28"/>
+        </w:rPr>
+      </w:pPr>
+    </w:p>
+    <w:p>
+      <w:pPr>
+        <w:pStyle w:val="Textbody"/>
+        <w:rPr>
+          <w:b/>
+          <w:sz w:val="24"/>
+          <w:szCs w:val="28"/>
+        </w:rPr>
+      </w:pPr>
+      <w:r>
+        <w:rPr>
+          <w:b/>
+          <w:sz w:val="24"/>
+          <w:szCs w:val="28"/>
+        </w:rPr>
         <w:t>Special rooms</w:t>
       </w:r>
       <w:r>
@@ -4560,7 +4969,23 @@
           <w:sz w:val="24"/>
           <w:szCs w:val="28"/>
         </w:rPr>
-        <w:t>, accompanied by the room’s name (e.g. “Physiksaal”).</w:t>
+        <w:t>, accompanied by the room’s name (e.g. “</w:t>
+      </w:r>
+      <w:proofErr w:type="spellStart"/>
+      <w:r>
+        <w:rPr>
+          <w:sz w:val="24"/>
+          <w:szCs w:val="28"/>
+        </w:rPr>
+        <w:t>Physiksaal</w:t>
+      </w:r>
+      <w:proofErr w:type="spellEnd"/>
+      <w:r>
+        <w:rPr>
+          <w:sz w:val="24"/>
+          <w:szCs w:val="28"/>
+        </w:rPr>
+        <w:t>”).</w:t>
       </w:r>
     </w:p>
     <w:p>
@@ -4660,7 +5085,6 @@
           <w:sz w:val="24"/>
           <w:szCs w:val="28"/>
         </w:rPr>
-        <w:lastRenderedPageBreak/>
         <w:t>There are mostly events like presentations, project awards or even the oral final exam taking place. All these events can have the same interface.</w:t>
       </w:r>
     </w:p>
@@ -4775,7 +5199,23 @@
           <w:sz w:val="24"/>
           <w:szCs w:val="28"/>
         </w:rPr>
-        <w:t>FIT (Firmeninformationstag)</w:t>
+        <w:t>FIT (</w:t>
+      </w:r>
+      <w:proofErr w:type="spellStart"/>
+      <w:r>
+        <w:rPr>
+          <w:sz w:val="24"/>
+          <w:szCs w:val="28"/>
+        </w:rPr>
+        <w:t>Firmeninformationstag</w:t>
+      </w:r>
+      <w:proofErr w:type="spellEnd"/>
+      <w:r>
+        <w:rPr>
+          <w:sz w:val="24"/>
+          <w:szCs w:val="28"/>
+        </w:rPr>
+        <w:t>)</w:t>
       </w:r>
     </w:p>
     <w:p>
@@ -4816,7 +5256,23 @@
           <w:sz w:val="24"/>
           <w:szCs w:val="28"/>
         </w:rPr>
-        <w:t>every year the students’ parents are invited to conferences with the teachers in order to talk about their children. Every teacher is in a room an has a schedule with all the parents that want to talk to him/her. This schedule can be digitalized and be put on the tablets.</w:t>
+        <w:t xml:space="preserve">every year the students’ parents are invited to conferences with the teachers in order to talk about their children. Every teacher is in a room </w:t>
+      </w:r>
+      <w:proofErr w:type="spellStart"/>
+      <w:r>
+        <w:rPr>
+          <w:sz w:val="24"/>
+          <w:szCs w:val="28"/>
+        </w:rPr>
+        <w:t>an</w:t>
+      </w:r>
+      <w:proofErr w:type="spellEnd"/>
+      <w:r>
+        <w:rPr>
+          <w:sz w:val="24"/>
+          <w:szCs w:val="28"/>
+        </w:rPr>
+        <w:t xml:space="preserve"> has a schedule with all the parents that want to talk to him/her. This schedule can be digitalized and be put on the tablets.</w:t>
       </w:r>
     </w:p>
     <w:p>
@@ -4839,7 +5295,23 @@
           <w:sz w:val="24"/>
           <w:szCs w:val="28"/>
         </w:rPr>
-        <w:t xml:space="preserve"> or the so-called “Schnupperprogrammieren” can also have the same interface as FIT</w:t>
+        <w:t xml:space="preserve"> or the so-called “</w:t>
+      </w:r>
+      <w:proofErr w:type="spellStart"/>
+      <w:r>
+        <w:rPr>
+          <w:sz w:val="24"/>
+          <w:szCs w:val="28"/>
+        </w:rPr>
+        <w:t>Schnupperprogrammieren</w:t>
+      </w:r>
+      <w:proofErr w:type="spellEnd"/>
+      <w:r>
+        <w:rPr>
+          <w:sz w:val="24"/>
+          <w:szCs w:val="28"/>
+        </w:rPr>
+        <w:t>” can also have the same interface as FIT</w:t>
       </w:r>
       <w:r>
         <w:rPr>
@@ -4954,14 +5426,27 @@
     </w:p>
     <w:p>
       <w:pPr>
+        <w:pStyle w:val="Textbody"/>
+      </w:pPr>
+      <w:r>
+        <w:rPr>
+          <w:b/>
+        </w:rPr>
+        <w:t>Admin Page</w:t>
+      </w:r>
+    </w:p>
+    <w:p>
+      <w:pPr>
         <w:pStyle w:val="Titel"/>
       </w:pPr>
       <w:r>
         <w:t xml:space="preserve">Admin interface </w:t>
       </w:r>
+      <w:proofErr w:type="spellStart"/>
       <w:r>
         <w:t>beschreiben</w:t>
       </w:r>
+      <w:proofErr w:type="spellEnd"/>
       <w:r>
         <w:t xml:space="preserve"> !!!</w:t>
       </w:r>
@@ -5139,8 +5624,30 @@
         <w:rPr>
           <w:color w:val="000000"/>
         </w:rPr>
-        <w:t>(flexible auff events reagieren</w:t>
-      </w:r>
+        <w:t xml:space="preserve">(flexible </w:t>
+      </w:r>
+      <w:proofErr w:type="spellStart"/>
+      <w:r>
+        <w:rPr>
+          <w:color w:val="000000"/>
+        </w:rPr>
+        <w:t>auff</w:t>
+      </w:r>
+      <w:proofErr w:type="spellEnd"/>
+      <w:r>
+        <w:rPr>
+          <w:color w:val="000000"/>
+        </w:rPr>
+        <w:t xml:space="preserve"> events </w:t>
+      </w:r>
+      <w:proofErr w:type="spellStart"/>
+      <w:r>
+        <w:rPr>
+          <w:color w:val="000000"/>
+        </w:rPr>
+        <w:t>reagieren</w:t>
+      </w:r>
+      <w:proofErr w:type="spellEnd"/>
       <w:r>
         <w:rPr>
           <w:color w:val="000000"/>
@@ -5325,17 +5832,39 @@
         </w:numPr>
         <w:jc w:val="left"/>
       </w:pPr>
+      <w:proofErr w:type="spellStart"/>
       <w:r>
         <w:rPr>
           <w:rFonts w:ascii="Helvetica" w:eastAsia="Helvetica" w:hAnsi="Helvetica" w:cs="Helvetica"/>
         </w:rPr>
-        <w:t>WebUntis has a clumsy user interface</w:t>
-      </w:r>
+        <w:t>WebUntis</w:t>
+      </w:r>
+      <w:proofErr w:type="spellEnd"/>
       <w:r>
         <w:rPr>
           <w:rFonts w:ascii="Helvetica" w:eastAsia="Helvetica" w:hAnsi="Helvetica" w:cs="Helvetica"/>
         </w:rPr>
-        <w:t xml:space="preserve">. This is the main reason why most teacher don’t like scheduling their events into WebUntis. </w:t>
+        <w:t xml:space="preserve"> has a clumsy user interface</w:t>
+      </w:r>
+      <w:r>
+        <w:rPr>
+          <w:rFonts w:ascii="Helvetica" w:eastAsia="Helvetica" w:hAnsi="Helvetica" w:cs="Helvetica"/>
+        </w:rPr>
+        <w:t xml:space="preserve">. This is the main reason why most teacher don’t like scheduling their events into </w:t>
+      </w:r>
+      <w:proofErr w:type="spellStart"/>
+      <w:r>
+        <w:rPr>
+          <w:rFonts w:ascii="Helvetica" w:eastAsia="Helvetica" w:hAnsi="Helvetica" w:cs="Helvetica"/>
+        </w:rPr>
+        <w:t>WebUntis</w:t>
+      </w:r>
+      <w:proofErr w:type="spellEnd"/>
+      <w:r>
+        <w:rPr>
+          <w:rFonts w:ascii="Helvetica" w:eastAsia="Helvetica" w:hAnsi="Helvetica" w:cs="Helvetica"/>
+        </w:rPr>
+        <w:t xml:space="preserve">. </w:t>
       </w:r>
       <w:r>
         <w:rPr>
@@ -5468,8 +5997,16 @@
         <w:rPr>
           <w:rFonts w:ascii="Helvetica" w:eastAsia="Helvetica" w:hAnsi="Helvetica" w:cs="Helvetica"/>
         </w:rPr>
-        <w:t xml:space="preserve"> and also use WebUntis</w:t>
-      </w:r>
+        <w:t xml:space="preserve"> and also use </w:t>
+      </w:r>
+      <w:proofErr w:type="spellStart"/>
+      <w:r>
+        <w:rPr>
+          <w:rFonts w:ascii="Helvetica" w:eastAsia="Helvetica" w:hAnsi="Helvetica" w:cs="Helvetica"/>
+        </w:rPr>
+        <w:t>WebUntis</w:t>
+      </w:r>
+      <w:proofErr w:type="spellEnd"/>
       <w:r>
         <w:rPr>
           <w:rFonts w:ascii="Helvetica" w:eastAsia="Helvetica" w:hAnsi="Helvetica" w:cs="Helvetica"/>
@@ -5740,7 +6277,21 @@
         <w:rPr>
           <w:color w:val="000000"/>
         </w:rPr>
-        <w:t>A WebUntis account</w:t>
+        <w:t xml:space="preserve">A </w:t>
+      </w:r>
+      <w:proofErr w:type="spellStart"/>
+      <w:r>
+        <w:rPr>
+          <w:color w:val="000000"/>
+        </w:rPr>
+        <w:t>WebUntis</w:t>
+      </w:r>
+      <w:proofErr w:type="spellEnd"/>
+      <w:r>
+        <w:rPr>
+          <w:color w:val="000000"/>
+        </w:rPr>
+        <w:t xml:space="preserve"> account</w:t>
       </w:r>
     </w:p>
     <w:p>
@@ -5944,8 +6495,16 @@
               <w:rPr>
                 <w:color w:val="000000"/>
               </w:rPr>
-              <w:t>Gloria Sara Panturu</w:t>
+              <w:t xml:space="preserve">Gloria Sara </w:t>
             </w:r>
+            <w:proofErr w:type="spellStart"/>
+            <w:r>
+              <w:rPr>
+                <w:color w:val="000000"/>
+              </w:rPr>
+              <w:t>Panturu</w:t>
+            </w:r>
+            <w:proofErr w:type="spellEnd"/>
           </w:p>
         </w:tc>
       </w:tr>
@@ -6010,8 +6569,98 @@
               <w:rPr>
                 <w:color w:val="000000"/>
               </w:rPr>
-              <w:t>Felix Bogengruber</w:t>
+              <w:t xml:space="preserve">Felix </w:t>
             </w:r>
+            <w:proofErr w:type="spellStart"/>
+            <w:r>
+              <w:rPr>
+                <w:color w:val="000000"/>
+              </w:rPr>
+              <w:t>Bogengruber</w:t>
+            </w:r>
+            <w:proofErr w:type="spellEnd"/>
+          </w:p>
+        </w:tc>
+      </w:tr>
+      <w:tr>
+        <w:tc>
+          <w:tcPr>
+            <w:tcW w:w="4814" w:type="dxa"/>
+            <w:tcBorders>
+              <w:top w:val="single" w:sz="4" w:space="0" w:color="000000"/>
+              <w:left w:val="single" w:sz="4" w:space="0" w:color="000000"/>
+              <w:bottom w:val="single" w:sz="4" w:space="0" w:color="000000"/>
+              <w:right w:val="single" w:sz="4" w:space="0" w:color="000000"/>
+            </w:tcBorders>
+            <w:shd w:val="clear" w:color="auto" w:fill="D0CECE"/>
+            <w:tcMar>
+              <w:top w:w="0" w:type="dxa"/>
+              <w:left w:w="108" w:type="dxa"/>
+              <w:bottom w:w="0" w:type="dxa"/>
+              <w:right w:w="108" w:type="dxa"/>
+            </w:tcMar>
+          </w:tcPr>
+          <w:p>
+            <w:pPr>
+              <w:pStyle w:val="V-Modell-XTTextbody"/>
+              <w:rPr>
+                <w:color w:val="000000"/>
+              </w:rPr>
+            </w:pPr>
+            <w:r>
+              <w:rPr>
+                <w:color w:val="000000"/>
+              </w:rPr>
+              <w:t>Developer</w:t>
+            </w:r>
+          </w:p>
+        </w:tc>
+        <w:tc>
+          <w:tcPr>
+            <w:tcW w:w="4814" w:type="dxa"/>
+            <w:tcBorders>
+              <w:top w:val="single" w:sz="4" w:space="0" w:color="000000"/>
+              <w:left w:val="single" w:sz="4" w:space="0" w:color="000000"/>
+              <w:bottom w:val="single" w:sz="4" w:space="0" w:color="000000"/>
+              <w:right w:val="single" w:sz="4" w:space="0" w:color="000000"/>
+            </w:tcBorders>
+            <w:shd w:val="clear" w:color="auto" w:fill="auto"/>
+            <w:tcMar>
+              <w:top w:w="0" w:type="dxa"/>
+              <w:left w:w="108" w:type="dxa"/>
+              <w:bottom w:w="0" w:type="dxa"/>
+              <w:right w:w="108" w:type="dxa"/>
+            </w:tcMar>
+          </w:tcPr>
+          <w:p>
+            <w:pPr>
+              <w:pStyle w:val="V-Modell-XTTextbody"/>
+              <w:rPr>
+                <w:color w:val="000000"/>
+              </w:rPr>
+            </w:pPr>
+            <w:proofErr w:type="spellStart"/>
+            <w:r>
+              <w:rPr>
+                <w:color w:val="000000"/>
+              </w:rPr>
+              <w:t>Belmin</w:t>
+            </w:r>
+            <w:proofErr w:type="spellEnd"/>
+            <w:r>
+              <w:rPr>
+                <w:color w:val="000000"/>
+              </w:rPr>
+              <w:t xml:space="preserve"> </w:t>
+            </w:r>
+            <w:proofErr w:type="spellStart"/>
+            <w:r>
+              <w:rPr>
+                <w:color w:val="000000"/>
+              </w:rPr>
+              <w:t>Coralic</w:t>
+            </w:r>
+            <w:proofErr w:type="spellEnd"/>
           </w:p>
         </w:tc>
       </w:tr>
@@ -6076,74 +6725,16 @@
               <w:rPr>
                 <w:color w:val="000000"/>
               </w:rPr>
-              <w:t>Belmin Coralic</w:t>
+              <w:t xml:space="preserve">Janine </w:t>
             </w:r>
-          </w:p>
-        </w:tc>
-      </w:tr>
-      <w:tr>
-        <w:tc>
-          <w:tcPr>
-            <w:tcW w:w="4814" w:type="dxa"/>
-            <w:tcBorders>
-              <w:top w:val="single" w:sz="4" w:space="0" w:color="000000"/>
-              <w:left w:val="single" w:sz="4" w:space="0" w:color="000000"/>
-              <w:bottom w:val="single" w:sz="4" w:space="0" w:color="000000"/>
-              <w:right w:val="single" w:sz="4" w:space="0" w:color="000000"/>
-            </w:tcBorders>
-            <w:shd w:val="clear" w:color="auto" w:fill="D0CECE"/>
-            <w:tcMar>
-              <w:top w:w="0" w:type="dxa"/>
-              <w:left w:w="108" w:type="dxa"/>
-              <w:bottom w:w="0" w:type="dxa"/>
-              <w:right w:w="108" w:type="dxa"/>
-            </w:tcMar>
-          </w:tcPr>
-          <w:p>
-            <w:pPr>
-              <w:pStyle w:val="V-Modell-XTTextbody"/>
-              <w:rPr>
-                <w:color w:val="000000"/>
-              </w:rPr>
-            </w:pPr>
+            <w:proofErr w:type="spellStart"/>
             <w:r>
               <w:rPr>
                 <w:color w:val="000000"/>
               </w:rPr>
-              <w:t>Developer</w:t>
+              <w:t>Höllhuber</w:t>
             </w:r>
-          </w:p>
-        </w:tc>
-        <w:tc>
-          <w:tcPr>
-            <w:tcW w:w="4814" w:type="dxa"/>
-            <w:tcBorders>
-              <w:top w:val="single" w:sz="4" w:space="0" w:color="000000"/>
-              <w:left w:val="single" w:sz="4" w:space="0" w:color="000000"/>
-              <w:bottom w:val="single" w:sz="4" w:space="0" w:color="000000"/>
-              <w:right w:val="single" w:sz="4" w:space="0" w:color="000000"/>
-            </w:tcBorders>
-            <w:shd w:val="clear" w:color="auto" w:fill="auto"/>
-            <w:tcMar>
-              <w:top w:w="0" w:type="dxa"/>
-              <w:left w:w="108" w:type="dxa"/>
-              <w:bottom w:w="0" w:type="dxa"/>
-              <w:right w:w="108" w:type="dxa"/>
-            </w:tcMar>
-          </w:tcPr>
-          <w:p>
-            <w:pPr>
-              <w:pStyle w:val="V-Modell-XTTextbody"/>
-              <w:rPr>
-                <w:color w:val="000000"/>
-              </w:rPr>
-            </w:pPr>
-            <w:r>
-              <w:rPr>
-                <w:color w:val="000000"/>
-              </w:rPr>
-              <w:t>Janine Höllhuber</w:t>
-            </w:r>
+            <w:proofErr w:type="spellEnd"/>
           </w:p>
         </w:tc>
       </w:tr>
@@ -6190,13 +6781,11 @@
           <w:numId w:val="18"/>
         </w:numPr>
       </w:pPr>
-      <w:bookmarkStart w:id="0" w:name="_GoBack"/>
-      <w:bookmarkEnd w:id="0"/>
-      <w:r>
-        <w:rPr>
-          <w:color w:val="000000"/>
-        </w:rPr>
-        <w:t>The connection between the server and the page that the admin needs in order to assign the right content to the tablets needs to be established</w:t>
+      <w:r>
+        <w:rPr>
+          <w:color w:val="000000"/>
+        </w:rPr>
+        <w:t>Create an admin page for the E-Paper devices</w:t>
       </w:r>
     </w:p>
     <w:p>
@@ -6211,7 +6800,13 @@
         <w:rPr>
           <w:color w:val="000000"/>
         </w:rPr>
-        <w:t>Create an admin page for the E-Paper devices</w:t>
+        <w:t xml:space="preserve">Improve the views </w:t>
+      </w:r>
+      <w:r>
+        <w:rPr>
+          <w:color w:val="000000"/>
+        </w:rPr>
+        <w:t>for the classrooms and computer rooms</w:t>
       </w:r>
     </w:p>
     <w:p>
@@ -6226,7 +6821,7 @@
         <w:rPr>
           <w:color w:val="000000"/>
         </w:rPr>
-        <w:t>A database has to be set up in order to cache content from WebUntis and save time</w:t>
+        <w:t>Create views for all the special events/rooms</w:t>
       </w:r>
     </w:p>
     <w:p>
@@ -6241,53 +6836,12 @@
         <w:rPr>
           <w:color w:val="000000"/>
         </w:rPr>
-        <w:t xml:space="preserve">Improve the views </w:t>
-      </w:r>
-      <w:r>
-        <w:rPr>
-          <w:color w:val="000000"/>
-        </w:rPr>
-        <w:t>for the classrooms and computer rooms</w:t>
-      </w:r>
-    </w:p>
-    <w:p>
-      <w:pPr>
-        <w:pStyle w:val="V-Modell-XTTextbody"/>
-        <w:numPr>
-          <w:ilvl w:val="0"/>
-          <w:numId w:val="18"/>
-        </w:numPr>
-      </w:pPr>
-      <w:r>
-        <w:rPr>
-          <w:color w:val="000000"/>
-        </w:rPr>
-        <w:t>Create views for all the special events/rooms</w:t>
-      </w:r>
-    </w:p>
-    <w:p>
-      <w:pPr>
-        <w:pStyle w:val="V-Modell-XTTextbody"/>
-        <w:numPr>
-          <w:ilvl w:val="0"/>
-          <w:numId w:val="18"/>
-        </w:numPr>
-      </w:pPr>
-      <w:r>
-        <w:rPr>
-          <w:color w:val="000000"/>
-        </w:rPr>
-        <w:t>Docker the project</w:t>
-      </w:r>
-    </w:p>
-    <w:p>
-      <w:pPr>
-        <w:pStyle w:val="Textbody"/>
-      </w:pPr>
+        <w:t>Create views for the workshop rooms</w:t>
+      </w:r>
     </w:p>
     <w:sectPr>
-      <w:headerReference w:type="default" r:id="rId9"/>
-      <w:footerReference w:type="default" r:id="rId10"/>
+      <w:headerReference w:type="default" r:id="rId12"/>
+      <w:footerReference w:type="default" r:id="rId13"/>
       <w:pgSz w:w="11906" w:h="16838"/>
       <w:pgMar w:top="1134" w:right="1134" w:bottom="1134" w:left="1134" w:header="720" w:footer="720" w:gutter="0"/>
       <w:cols w:space="720"/>
@@ -6371,27 +6925,7 @@
         <w:sz w:val="20"/>
         <w:szCs w:val="20"/>
       </w:rPr>
-      <w:t>1</w:t>
-    </w:r>
-    <w:r>
-      <w:rPr>
-        <w:i/>
-        <w:iCs/>
-        <w:noProof/>
-        <w:sz w:val="20"/>
-        <w:szCs w:val="20"/>
-      </w:rPr>
-      <w:t>8</w:t>
-    </w:r>
-    <w:r>
-      <w:rPr>
-        <w:i/>
-        <w:iCs/>
-        <w:noProof/>
-        <w:sz w:val="20"/>
-        <w:szCs w:val="20"/>
-      </w:rPr>
-      <w:t>/10/19</w:t>
+      <w:t>10/16/19</w:t>
     </w:r>
     <w:r>
       <w:rPr>

</xml_diff>